<commit_message>
Testing first domain class: categoria
</commit_message>
<xml_diff>
--- a/Conceitos Springboot.docx
+++ b/Conceitos Springboot.docx
@@ -3,81 +3,123 @@
 <w:document xmlns:wpc="http://schemas.microsoft.com/office/word/2010/wordprocessingCanvas" xmlns:cx="http://schemas.microsoft.com/office/drawing/2014/chartex" xmlns:cx1="http://schemas.microsoft.com/office/drawing/2015/9/8/chartex" xmlns:cx2="http://schemas.microsoft.com/office/drawing/2015/10/21/chartex" xmlns:cx3="http://schemas.microsoft.com/office/drawing/2016/5/9/chartex" xmlns:cx4="http://schemas.microsoft.com/office/drawing/2016/5/10/chartex" xmlns:cx5="http://schemas.microsoft.com/office/drawing/2016/5/11/chartex" xmlns:cx6="http://schemas.microsoft.com/office/drawing/2016/5/12/chartex" xmlns:cx7="http://schemas.microsoft.com/office/drawing/2016/5/13/chartex" xmlns:cx8="http://schemas.microsoft.com/office/drawing/2016/5/14/chartex" xmlns:mc="http://schemas.openxmlformats.org/markup-compatibility/2006" xmlns:aink="http://schemas.microsoft.com/office/drawing/2016/ink" xmlns:am3d="http://schemas.microsoft.com/office/drawing/2017/model3d" xmlns:o="urn:schemas-microsoft-com:office:office" xmlns:r="http://schemas.openxmlformats.org/officeDocument/2006/relationships" xmlns:m="http://schemas.openxmlformats.org/officeDocument/2006/math" xmlns:v="urn:schemas-microsoft-com:vml" xmlns:wp14="http://schemas.microsoft.com/office/word/2010/wordprocessingDrawing" xmlns:wp="http://schemas.openxmlformats.org/drawingml/2006/wordprocessingDrawing" xmlns:w10="urn:schemas-microsoft-com:office:word" xmlns:w="http://schemas.openxmlformats.org/wordprocessingml/2006/main" xmlns:w14="http://schemas.microsoft.com/office/word/2010/wordml" xmlns:w15="http://schemas.microsoft.com/office/word/2012/wordml" xmlns:w16cid="http://schemas.microsoft.com/office/word/2016/wordml/cid" xmlns:w16se="http://schemas.microsoft.com/office/word/2015/wordml/symex" xmlns:wpg="http://schemas.microsoft.com/office/word/2010/wordprocessingGroup" xmlns:wpi="http://schemas.microsoft.com/office/word/2010/wordprocessingInk" xmlns:wne="http://schemas.microsoft.com/office/word/2006/wordml" xmlns:wps="http://schemas.microsoft.com/office/word/2010/wordprocessingShape" mc:Ignorable="w14 w15 w16se w16cid wp14">
   <w:body>
     <w:p>
-      <w:proofErr w:type="spellStart"/>
-      <w:r>
-        <w:t>Springboot</w:t>
-      </w:r>
-      <w:proofErr w:type="spellEnd"/>
-      <w:r>
-        <w:t xml:space="preserve"> já tem embutido o </w:t>
-      </w:r>
-      <w:proofErr w:type="spellStart"/>
-      <w:r>
-        <w:t>Tomcat</w:t>
-      </w:r>
-      <w:proofErr w:type="spellEnd"/>
-      <w:r>
-        <w:t>, que é o servidor da aplicação (container).</w:t>
-      </w:r>
-    </w:p>
-    <w:p>
-      <w:r>
-        <w:t xml:space="preserve">Como modificar a porta do </w:t>
-      </w:r>
-      <w:proofErr w:type="spellStart"/>
-      <w:r>
-        <w:t>localhost</w:t>
-      </w:r>
-      <w:proofErr w:type="spellEnd"/>
-      <w:r>
-        <w:t>, caso a porta 8080 esteja já sendo utilizada?</w:t>
-      </w:r>
-    </w:p>
-    <w:p>
-      <w:r>
-        <w:t xml:space="preserve">Finalizar aplicação – </w:t>
-      </w:r>
-      <w:proofErr w:type="spellStart"/>
-      <w:r>
-        <w:t>src</w:t>
-      </w:r>
-      <w:proofErr w:type="spellEnd"/>
-      <w:r>
-        <w:t>/</w:t>
-      </w:r>
-      <w:proofErr w:type="spellStart"/>
-      <w:r>
-        <w:t>main</w:t>
-      </w:r>
-      <w:proofErr w:type="spellEnd"/>
-      <w:r>
-        <w:t>/</w:t>
-      </w:r>
-      <w:proofErr w:type="spellStart"/>
-      <w:r>
-        <w:t>resources</w:t>
-      </w:r>
-      <w:proofErr w:type="spellEnd"/>
-      <w:r>
-        <w:t xml:space="preserve"> – </w:t>
-      </w:r>
-      <w:proofErr w:type="spellStart"/>
-      <w:proofErr w:type="gramStart"/>
-      <w:r>
-        <w:t>application.properties</w:t>
-      </w:r>
-      <w:proofErr w:type="spellEnd"/>
-      <w:proofErr w:type="gramEnd"/>
-      <w:r>
-        <w:t xml:space="preserve"> – escrever: </w:t>
-      </w:r>
-      <w:proofErr w:type="spellStart"/>
-      <w:r>
-        <w:t>server.port</w:t>
-      </w:r>
-      <w:proofErr w:type="spellEnd"/>
-      <w:r>
-        <w:t>=${port:8081} salvar e rodar de novo a aplicação.</w:t>
+      <w:r>
+        <w:t>Springboot já tem embutido o Tomcat, que é o servidor da aplicação (container).</w:t>
+      </w:r>
+    </w:p>
+    <w:p>
+      <w:r>
+        <w:t>Como modificar a porta do localhost, caso a porta 8080 esteja já sendo utilizada?</w:t>
+      </w:r>
+    </w:p>
+    <w:p>
+      <w:r>
+        <w:t>Finalizar aplicação – src/main/resources – application.properties – escrever: server.port=${port:8081} salvar e rodar de novo a aplicação.</w:t>
+      </w:r>
+    </w:p>
+    <w:p>
+      <w:r>
+        <w:t>Inicialmente já tem toda configuração como dependências (pom.xml).</w:t>
+      </w:r>
+    </w:p>
+    <w:p>
+      <w:pPr>
+        <w:pBdr>
+          <w:bottom w:val="single" w:sz="6" w:space="1" w:color="auto"/>
+        </w:pBdr>
+      </w:pPr>
+      <w:r>
+        <w:t>1</w:t>
+      </w:r>
+      <w:r>
+        <w:rPr>
+          <w:sz w:val="20"/>
+          <w:szCs w:val="20"/>
+        </w:rPr>
+        <w:t xml:space="preserve"> </w:t>
+      </w:r>
+      <w:r>
+        <w:t>commit</w:t>
+      </w:r>
+    </w:p>
+    <w:p>
+      <w:r>
+        <w:t>Controladores REST: são os recursos (resources)</w:t>
+      </w:r>
+    </w:p>
+    <w:p>
+      <w:r>
+        <w:t>Padrão REST: colocar os verbos corretamente sobre as requests</w:t>
+      </w:r>
+      <w:r>
+        <w:t>.</w:t>
+      </w:r>
+      <w:r>
+        <w:t xml:space="preserve"> </w:t>
+      </w:r>
+      <w:r>
+        <w:rPr>
+          <w:b/>
+          <w:bCs/>
+          <w:color w:val="FF0000"/>
+          <w:sz w:val="24"/>
+          <w:szCs w:val="24"/>
+        </w:rPr>
+        <w:t>(estudar endpoint REST)</w:t>
+      </w:r>
+    </w:p>
+    <w:p>
+      <w:r>
+        <w:t>hashCode e equals: para que sejam verificados se os objetos são iguais pelos conteúdos e não pelos ponteiros de memória</w:t>
+      </w:r>
+    </w:p>
+    <w:p>
+      <w:r>
+        <w:t xml:space="preserve">Classe </w:t>
+      </w:r>
+      <w:r>
+        <w:t>Serial</w:t>
+      </w:r>
+      <w:r>
+        <w:t>izable</w:t>
+      </w:r>
+      <w:r>
+        <w:t xml:space="preserve">: </w:t>
+      </w:r>
+      <w:r>
+        <w:t xml:space="preserve">declaração na classe para que ela implemente a interface Serializable </w:t>
+      </w:r>
+      <w:r>
+        <w:t xml:space="preserve">objetos podem ser convertidos para </w:t>
+      </w:r>
+      <w:r>
+        <w:t>sequência</w:t>
+      </w:r>
+      <w:r>
+        <w:t xml:space="preserve"> de b</w:t>
+      </w:r>
+      <w:r>
+        <w:t>y</w:t>
+      </w:r>
+      <w:r>
+        <w:t>tes para</w:t>
+      </w:r>
+      <w:r>
+        <w:t xml:space="preserve"> poderem serem gravados em arquivos ou usados na web.</w:t>
+      </w:r>
+      <w:r>
+        <w:t xml:space="preserve"> </w:t>
+      </w:r>
+    </w:p>
+    <w:p>
+      <w:pPr>
+        <w:rPr>
+          <w:sz w:val="20"/>
+          <w:szCs w:val="20"/>
+        </w:rPr>
+      </w:pPr>
+      <w:r>
+        <w:t>Quando testamos no Postman os dados já saem em JSON, o próprio Springboot faz a conversão de dados para JSON com os mesmos nomes das Classes.</w:t>
       </w:r>
       <w:bookmarkStart w:id="0" w:name="_GoBack"/>
       <w:bookmarkEnd w:id="0"/>

</xml_diff>

<commit_message>
Added database h2 and automatically created
</commit_message>
<xml_diff>
--- a/Conceitos Springboot.docx
+++ b/Conceitos Springboot.docx
@@ -3,23 +3,94 @@
 <w:document xmlns:wpc="http://schemas.microsoft.com/office/word/2010/wordprocessingCanvas" xmlns:cx="http://schemas.microsoft.com/office/drawing/2014/chartex" xmlns:cx1="http://schemas.microsoft.com/office/drawing/2015/9/8/chartex" xmlns:cx2="http://schemas.microsoft.com/office/drawing/2015/10/21/chartex" xmlns:cx3="http://schemas.microsoft.com/office/drawing/2016/5/9/chartex" xmlns:cx4="http://schemas.microsoft.com/office/drawing/2016/5/10/chartex" xmlns:cx5="http://schemas.microsoft.com/office/drawing/2016/5/11/chartex" xmlns:cx6="http://schemas.microsoft.com/office/drawing/2016/5/12/chartex" xmlns:cx7="http://schemas.microsoft.com/office/drawing/2016/5/13/chartex" xmlns:cx8="http://schemas.microsoft.com/office/drawing/2016/5/14/chartex" xmlns:mc="http://schemas.openxmlformats.org/markup-compatibility/2006" xmlns:aink="http://schemas.microsoft.com/office/drawing/2016/ink" xmlns:am3d="http://schemas.microsoft.com/office/drawing/2017/model3d" xmlns:o="urn:schemas-microsoft-com:office:office" xmlns:r="http://schemas.openxmlformats.org/officeDocument/2006/relationships" xmlns:m="http://schemas.openxmlformats.org/officeDocument/2006/math" xmlns:v="urn:schemas-microsoft-com:vml" xmlns:wp14="http://schemas.microsoft.com/office/word/2010/wordprocessingDrawing" xmlns:wp="http://schemas.openxmlformats.org/drawingml/2006/wordprocessingDrawing" xmlns:w10="urn:schemas-microsoft-com:office:word" xmlns:w="http://schemas.openxmlformats.org/wordprocessingml/2006/main" xmlns:w14="http://schemas.microsoft.com/office/word/2010/wordml" xmlns:w15="http://schemas.microsoft.com/office/word/2012/wordml" xmlns:w16cid="http://schemas.microsoft.com/office/word/2016/wordml/cid" xmlns:w16se="http://schemas.microsoft.com/office/word/2015/wordml/symex" xmlns:wpg="http://schemas.microsoft.com/office/word/2010/wordprocessingGroup" xmlns:wpi="http://schemas.microsoft.com/office/word/2010/wordprocessingInk" xmlns:wne="http://schemas.microsoft.com/office/word/2006/wordml" xmlns:wps="http://schemas.microsoft.com/office/word/2010/wordprocessingShape" mc:Ignorable="w14 w15 w16se w16cid wp14">
   <w:body>
     <w:p>
-      <w:r>
-        <w:t>Springboot já tem embutido o Tomcat, que é o servidor da aplicação (container).</w:t>
-      </w:r>
-    </w:p>
-    <w:p>
-      <w:r>
-        <w:t>Como modificar a porta do localhost, caso a porta 8080 esteja já sendo utilizada?</w:t>
-      </w:r>
-    </w:p>
-    <w:p>
-      <w:r>
-        <w:t>Finalizar aplicação – src/main/resources – application.properties – escrever: server.port=${port:8081} salvar e rodar de novo a aplicação.</w:t>
-      </w:r>
-    </w:p>
-    <w:p>
-      <w:r>
-        <w:t>Inicialmente já tem toda configuração como dependências (pom.xml).</w:t>
+      <w:proofErr w:type="spellStart"/>
+      <w:r>
+        <w:t>Springboot</w:t>
+      </w:r>
+      <w:proofErr w:type="spellEnd"/>
+      <w:r>
+        <w:t xml:space="preserve"> já tem embutido o </w:t>
+      </w:r>
+      <w:proofErr w:type="spellStart"/>
+      <w:r>
+        <w:t>Tomcat</w:t>
+      </w:r>
+      <w:proofErr w:type="spellEnd"/>
+      <w:r>
+        <w:t>, que é o servidor da aplicação (container).</w:t>
+      </w:r>
+    </w:p>
+    <w:p>
+      <w:r>
+        <w:t xml:space="preserve">Como modificar a porta do </w:t>
+      </w:r>
+      <w:proofErr w:type="spellStart"/>
+      <w:r>
+        <w:t>localhost</w:t>
+      </w:r>
+      <w:proofErr w:type="spellEnd"/>
+      <w:r>
+        <w:t>, caso a porta 8080 esteja já sendo utilizada?</w:t>
+      </w:r>
+    </w:p>
+    <w:p>
+      <w:r>
+        <w:t xml:space="preserve">Finalizar aplicação – </w:t>
+      </w:r>
+      <w:proofErr w:type="spellStart"/>
+      <w:r>
+        <w:t>src</w:t>
+      </w:r>
+      <w:proofErr w:type="spellEnd"/>
+      <w:r>
+        <w:t>/</w:t>
+      </w:r>
+      <w:proofErr w:type="spellStart"/>
+      <w:r>
+        <w:t>main</w:t>
+      </w:r>
+      <w:proofErr w:type="spellEnd"/>
+      <w:r>
+        <w:t>/</w:t>
+      </w:r>
+      <w:proofErr w:type="spellStart"/>
+      <w:r>
+        <w:t>resources</w:t>
+      </w:r>
+      <w:proofErr w:type="spellEnd"/>
+      <w:r>
+        <w:t xml:space="preserve"> – </w:t>
+      </w:r>
+      <w:proofErr w:type="spellStart"/>
+      <w:proofErr w:type="gramStart"/>
+      <w:r>
+        <w:t>application.properties</w:t>
+      </w:r>
+      <w:proofErr w:type="spellEnd"/>
+      <w:proofErr w:type="gramEnd"/>
+      <w:r>
+        <w:t xml:space="preserve"> – escrever: </w:t>
+      </w:r>
+      <w:proofErr w:type="spellStart"/>
+      <w:r>
+        <w:t>server.port</w:t>
+      </w:r>
+      <w:proofErr w:type="spellEnd"/>
+      <w:r>
+        <w:t>=${port:8081} salvar e rodar de novo a aplicação.</w:t>
+      </w:r>
+    </w:p>
+    <w:p>
+      <w:r>
+        <w:t xml:space="preserve">Inicialmente já tem toda configuração </w:t>
+      </w:r>
+      <w:proofErr w:type="spellStart"/>
+      <w:r>
+        <w:t>como</w:t>
+      </w:r>
+      <w:proofErr w:type="spellEnd"/>
+      <w:r>
+        <w:t xml:space="preserve"> dependências (pom.xml).</w:t>
       </w:r>
     </w:p>
     <w:p>
@@ -38,19 +109,34 @@
         </w:rPr>
         <w:t xml:space="preserve"> </w:t>
       </w:r>
+      <w:proofErr w:type="spellStart"/>
       <w:r>
         <w:t>commit</w:t>
       </w:r>
-    </w:p>
-    <w:p>
-      <w:r>
-        <w:t>Controladores REST: são os recursos (resources)</w:t>
-      </w:r>
-    </w:p>
-    <w:p>
-      <w:r>
-        <w:t>Padrão REST: colocar os verbos corretamente sobre as requests</w:t>
-      </w:r>
+      <w:proofErr w:type="spellEnd"/>
+    </w:p>
+    <w:p>
+      <w:r>
+        <w:t>Controladores REST: são os recursos (</w:t>
+      </w:r>
+      <w:proofErr w:type="spellStart"/>
+      <w:r>
+        <w:t>resources</w:t>
+      </w:r>
+      <w:proofErr w:type="spellEnd"/>
+      <w:r>
+        <w:t>)</w:t>
+      </w:r>
+    </w:p>
+    <w:p>
+      <w:r>
+        <w:t xml:space="preserve">Padrão REST: colocar os verbos corretamente sobre as </w:t>
+      </w:r>
+      <w:proofErr w:type="spellStart"/>
+      <w:r>
+        <w:t>requests</w:t>
+      </w:r>
+      <w:proofErr w:type="spellEnd"/>
       <w:r>
         <w:t>.</w:t>
       </w:r>
@@ -65,29 +151,74 @@
           <w:sz w:val="24"/>
           <w:szCs w:val="24"/>
         </w:rPr>
-        <w:t>(estudar endpoint REST)</w:t>
-      </w:r>
-    </w:p>
-    <w:p>
-      <w:r>
-        <w:t>hashCode e equals: para que sejam verificados se os objetos são iguais pelos conteúdos e não pelos ponteiros de memória</w:t>
+        <w:t xml:space="preserve">(estudar </w:t>
+      </w:r>
+      <w:proofErr w:type="spellStart"/>
+      <w:r>
+        <w:rPr>
+          <w:b/>
+          <w:bCs/>
+          <w:color w:val="FF0000"/>
+          <w:sz w:val="24"/>
+          <w:szCs w:val="24"/>
+        </w:rPr>
+        <w:t>endpoint</w:t>
+      </w:r>
+      <w:proofErr w:type="spellEnd"/>
+      <w:r>
+        <w:rPr>
+          <w:b/>
+          <w:bCs/>
+          <w:color w:val="FF0000"/>
+          <w:sz w:val="24"/>
+          <w:szCs w:val="24"/>
+        </w:rPr>
+        <w:t xml:space="preserve"> REST)</w:t>
+      </w:r>
+    </w:p>
+    <w:p>
+      <w:proofErr w:type="spellStart"/>
+      <w:r>
+        <w:t>hashCode</w:t>
+      </w:r>
+      <w:proofErr w:type="spellEnd"/>
+      <w:r>
+        <w:t xml:space="preserve"> e </w:t>
+      </w:r>
+      <w:proofErr w:type="spellStart"/>
+      <w:r>
+        <w:t>equals</w:t>
+      </w:r>
+      <w:proofErr w:type="spellEnd"/>
+      <w:r>
+        <w:t>: para que sejam verificados se os objetos são iguais pelos conteúdos e não pelos ponteiros de memória</w:t>
       </w:r>
     </w:p>
     <w:p>
       <w:r>
         <w:t xml:space="preserve">Classe </w:t>
       </w:r>
+      <w:proofErr w:type="spellStart"/>
       <w:r>
         <w:t>Serial</w:t>
       </w:r>
       <w:r>
         <w:t>izable</w:t>
       </w:r>
+      <w:proofErr w:type="spellEnd"/>
       <w:r>
         <w:t xml:space="preserve">: </w:t>
       </w:r>
       <w:r>
-        <w:t xml:space="preserve">declaração na classe para que ela implemente a interface Serializable </w:t>
+        <w:t xml:space="preserve">declaração na classe para que ela implemente a interface </w:t>
+      </w:r>
+      <w:proofErr w:type="spellStart"/>
+      <w:r>
+        <w:t>Serializable</w:t>
+      </w:r>
+      <w:proofErr w:type="spellEnd"/>
+      <w:r>
+        <w:t xml:space="preserve"> </w:t>
       </w:r>
       <w:r>
         <w:t xml:space="preserve">objetos podem ser convertidos para </w:t>
@@ -110,6 +241,111 @@
       <w:r>
         <w:t xml:space="preserve"> </w:t>
       </w:r>
+    </w:p>
+    <w:p>
+      <w:r>
+        <w:t xml:space="preserve">Quando testamos no </w:t>
+      </w:r>
+      <w:proofErr w:type="spellStart"/>
+      <w:r>
+        <w:t>Postman</w:t>
+      </w:r>
+      <w:proofErr w:type="spellEnd"/>
+      <w:r>
+        <w:t xml:space="preserve"> os dados já saem em JSON, o próprio </w:t>
+      </w:r>
+      <w:proofErr w:type="spellStart"/>
+      <w:r>
+        <w:t>Springboot</w:t>
+      </w:r>
+      <w:proofErr w:type="spellEnd"/>
+      <w:r>
+        <w:t xml:space="preserve"> faz a conversão de dados para JSON com os mesmos nomes das Classes.</w:t>
+      </w:r>
+    </w:p>
+    <w:p>
+      <w:pPr>
+        <w:pBdr>
+          <w:bottom w:val="single" w:sz="6" w:space="1" w:color="auto"/>
+        </w:pBdr>
+      </w:pPr>
+      <w:r>
+        <w:t xml:space="preserve">2 </w:t>
+      </w:r>
+      <w:proofErr w:type="spellStart"/>
+      <w:r>
+        <w:t>commit</w:t>
+      </w:r>
+      <w:proofErr w:type="spellEnd"/>
+    </w:p>
+    <w:p>
+      <w:r>
+        <w:t xml:space="preserve">Dependências a instalar: </w:t>
+      </w:r>
+      <w:r>
+        <w:t>Banco de dados H2</w:t>
+      </w:r>
+      <w:r>
+        <w:t xml:space="preserve"> (relacional)</w:t>
+      </w:r>
+      <w:r>
+        <w:t xml:space="preserve"> ele é em memória e open </w:t>
+      </w:r>
+      <w:proofErr w:type="spellStart"/>
+      <w:r>
+        <w:t>source</w:t>
+      </w:r>
+      <w:proofErr w:type="spellEnd"/>
+      <w:r>
+        <w:t>.</w:t>
+      </w:r>
+    </w:p>
+    <w:p>
+      <w:r>
+        <w:t>JPA padrão Java...</w:t>
+      </w:r>
+    </w:p>
+    <w:p>
+      <w:proofErr w:type="spellStart"/>
+      <w:r>
+        <w:t>Devtools</w:t>
+      </w:r>
+      <w:proofErr w:type="spellEnd"/>
+      <w:r>
+        <w:t>: utilizar para testar o banco de dados</w:t>
+      </w:r>
+    </w:p>
+    <w:p>
+      <w:r>
+        <w:t xml:space="preserve">Por padrão, no pom.xml temos as dependências padrão do </w:t>
+      </w:r>
+      <w:proofErr w:type="spellStart"/>
+      <w:r>
+        <w:t>Springboot</w:t>
+      </w:r>
+      <w:proofErr w:type="spellEnd"/>
+      <w:r>
+        <w:t>: starter web (escolhemos no início do projeto)</w:t>
+      </w:r>
+    </w:p>
+    <w:p>
+      <w:pPr>
+        <w:pBdr>
+          <w:bottom w:val="single" w:sz="6" w:space="1" w:color="auto"/>
+        </w:pBdr>
+      </w:pPr>
+      <w:r>
+        <w:t xml:space="preserve">3 </w:t>
+      </w:r>
+      <w:proofErr w:type="spellStart"/>
+      <w:r>
+        <w:t>commit</w:t>
+      </w:r>
+      <w:proofErr w:type="spellEnd"/>
+    </w:p>
+    <w:p>
+      <w:bookmarkStart w:id="0" w:name="_GoBack"/>
+      <w:bookmarkEnd w:id="0"/>
     </w:p>
     <w:p>
       <w:pPr>
@@ -118,11 +354,6 @@
           <w:szCs w:val="20"/>
         </w:rPr>
       </w:pPr>
-      <w:r>
-        <w:t>Quando testamos no Postman os dados já saem em JSON, o próprio Springboot faz a conversão de dados para JSON com os mesmos nomes das Classes.</w:t>
-      </w:r>
-      <w:bookmarkStart w:id="0" w:name="_GoBack"/>
-      <w:bookmarkEnd w:id="0"/>
     </w:p>
     <w:sectPr>
       <w:pgSz w:w="11906" w:h="16838"/>

</xml_diff>

<commit_message>
Creating Repository and Service for Categoria
</commit_message>
<xml_diff>
--- a/Conceitos Springboot.docx
+++ b/Conceitos Springboot.docx
@@ -9,44 +9,16 @@
         </w:pBdr>
       </w:pPr>
       <w:r>
-        <w:t xml:space="preserve">Java JPA: persistência de objetos Java para tabelas de forma </w:t>
-      </w:r>
-      <w:proofErr w:type="spellStart"/>
-      <w:proofErr w:type="gramStart"/>
-      <w:r>
-        <w:t>automática.b</w:t>
-      </w:r>
-      <w:proofErr w:type="spellEnd"/>
-      <w:proofErr w:type="gramEnd"/>
+        <w:t>Java JPA: persistência de objetos Java para tabelas de forma automática.b</w:t>
+      </w:r>
     </w:p>
     <w:p/>
     <w:p>
-      <w:proofErr w:type="spellStart"/>
-      <w:r>
-        <w:t>Springboot</w:t>
-      </w:r>
-      <w:proofErr w:type="spellEnd"/>
-      <w:r>
-        <w:t xml:space="preserve"> já tem embutido o </w:t>
-      </w:r>
-      <w:proofErr w:type="spellStart"/>
-      <w:r>
-        <w:t>Tomcat</w:t>
-      </w:r>
-      <w:proofErr w:type="spellEnd"/>
-      <w:r>
-        <w:t>, que é o servidor da aplicação</w:t>
-      </w:r>
-      <w:r>
-        <w:t xml:space="preserve"> (</w:t>
-      </w:r>
-      <w:proofErr w:type="gramStart"/>
-      <w:r>
-        <w:t>pra</w:t>
-      </w:r>
-      <w:proofErr w:type="gramEnd"/>
-      <w:r>
-        <w:t xml:space="preserve"> rodar a aplicação, que é o </w:t>
+      <w:r>
+        <w:t>Springboot já tem embutido o Tomcat, que é o servidor da aplicação</w:t>
+      </w:r>
+      <w:r>
+        <w:t xml:space="preserve"> (pra rodar a aplicação, que é o </w:t>
       </w:r>
       <w:r>
         <w:t>container).</w:t>
@@ -54,75 +26,17 @@
     </w:p>
     <w:p>
       <w:r>
-        <w:t xml:space="preserve">Como modificar a porta do </w:t>
-      </w:r>
-      <w:proofErr w:type="spellStart"/>
-      <w:r>
-        <w:t>localhost</w:t>
-      </w:r>
-      <w:proofErr w:type="spellEnd"/>
-      <w:r>
-        <w:t>, caso a porta 8080 esteja já sendo utilizada?</w:t>
-      </w:r>
-    </w:p>
-    <w:p>
-      <w:r>
-        <w:t xml:space="preserve">Finalizar aplicação – </w:t>
-      </w:r>
-      <w:proofErr w:type="spellStart"/>
-      <w:r>
-        <w:t>src</w:t>
-      </w:r>
-      <w:proofErr w:type="spellEnd"/>
-      <w:r>
-        <w:t>/</w:t>
-      </w:r>
-      <w:proofErr w:type="spellStart"/>
-      <w:r>
-        <w:t>main</w:t>
-      </w:r>
-      <w:proofErr w:type="spellEnd"/>
-      <w:r>
-        <w:t>/</w:t>
-      </w:r>
-      <w:proofErr w:type="spellStart"/>
-      <w:r>
-        <w:t>resources</w:t>
-      </w:r>
-      <w:proofErr w:type="spellEnd"/>
-      <w:r>
-        <w:t xml:space="preserve"> – </w:t>
-      </w:r>
-      <w:proofErr w:type="spellStart"/>
-      <w:proofErr w:type="gramStart"/>
-      <w:r>
-        <w:t>application.properties</w:t>
-      </w:r>
-      <w:proofErr w:type="spellEnd"/>
-      <w:proofErr w:type="gramEnd"/>
-      <w:r>
-        <w:t xml:space="preserve"> – escrever: </w:t>
-      </w:r>
-      <w:proofErr w:type="spellStart"/>
-      <w:r>
-        <w:t>server.port</w:t>
-      </w:r>
-      <w:proofErr w:type="spellEnd"/>
-      <w:r>
-        <w:t>=${port:8081} salvar e rodar de novo a aplicação.</w:t>
-      </w:r>
-    </w:p>
-    <w:p>
-      <w:r>
-        <w:t xml:space="preserve">Inicialmente já tem toda configuração </w:t>
-      </w:r>
-      <w:proofErr w:type="spellStart"/>
-      <w:r>
-        <w:t>como</w:t>
-      </w:r>
-      <w:proofErr w:type="spellEnd"/>
-      <w:r>
-        <w:t xml:space="preserve"> dependências (pom.xml).</w:t>
+        <w:t>Como modificar a porta do localhost, caso a porta 8080 esteja já sendo utilizada?</w:t>
+      </w:r>
+    </w:p>
+    <w:p>
+      <w:r>
+        <w:t>Finalizar aplicação – src/main/resources – application.properties – escrever: server.port=${port:8081} salvar e rodar de novo a aplicação.</w:t>
+      </w:r>
+    </w:p>
+    <w:p>
+      <w:r>
+        <w:t>Inicialmente já tem toda configuração como dependências (pom.xml).</w:t>
       </w:r>
     </w:p>
     <w:p>
@@ -141,34 +55,19 @@
         </w:rPr>
         <w:t xml:space="preserve"> </w:t>
       </w:r>
-      <w:proofErr w:type="spellStart"/>
       <w:r>
         <w:t>commit</w:t>
       </w:r>
-      <w:proofErr w:type="spellEnd"/>
-    </w:p>
-    <w:p>
-      <w:r>
-        <w:t>Controladores REST: são os recursos (</w:t>
-      </w:r>
-      <w:proofErr w:type="spellStart"/>
-      <w:r>
-        <w:t>resources</w:t>
-      </w:r>
-      <w:proofErr w:type="spellEnd"/>
-      <w:r>
-        <w:t>)</w:t>
-      </w:r>
-    </w:p>
-    <w:p>
-      <w:r>
-        <w:t xml:space="preserve">Padrão REST: colocar os verbos corretamente sobre as </w:t>
-      </w:r>
-      <w:proofErr w:type="spellStart"/>
-      <w:r>
-        <w:t>requests</w:t>
-      </w:r>
-      <w:proofErr w:type="spellEnd"/>
+    </w:p>
+    <w:p>
+      <w:r>
+        <w:t>Controladores REST: são os recursos (resources)</w:t>
+      </w:r>
+    </w:p>
+    <w:p>
+      <w:r>
+        <w:t>Padrão REST: colocar os verbos corretamente sobre as requests</w:t>
+      </w:r>
       <w:r>
         <w:t>.</w:t>
       </w:r>
@@ -183,167 +82,77 @@
           <w:sz w:val="24"/>
           <w:szCs w:val="24"/>
         </w:rPr>
-        <w:t xml:space="preserve">(estudar </w:t>
-      </w:r>
-      <w:proofErr w:type="spellStart"/>
-      <w:r>
-        <w:rPr>
-          <w:b/>
-          <w:bCs/>
-          <w:color w:val="FF0000"/>
-          <w:sz w:val="24"/>
-          <w:szCs w:val="24"/>
-        </w:rPr>
-        <w:t>endpoint</w:t>
-      </w:r>
-      <w:proofErr w:type="spellEnd"/>
-      <w:r>
-        <w:rPr>
-          <w:b/>
-          <w:bCs/>
-          <w:color w:val="FF0000"/>
-          <w:sz w:val="24"/>
-          <w:szCs w:val="24"/>
-        </w:rPr>
-        <w:t xml:space="preserve"> REST)</w:t>
-      </w:r>
-    </w:p>
-    <w:p>
-      <w:proofErr w:type="spellStart"/>
-      <w:r>
-        <w:t>hashCode</w:t>
-      </w:r>
-      <w:proofErr w:type="spellEnd"/>
-      <w:r>
-        <w:t xml:space="preserve"> e </w:t>
-      </w:r>
-      <w:proofErr w:type="spellStart"/>
-      <w:r>
-        <w:t>equals</w:t>
-      </w:r>
-      <w:proofErr w:type="spellEnd"/>
-      <w:r>
-        <w:t>: para que sejam verificados se os objetos são iguais pelos conteúdos e não pelos ponteiros de memória</w:t>
+        <w:t>(estudar endpoint REST)</w:t>
+      </w:r>
+    </w:p>
+    <w:p>
+      <w:r>
+        <w:t>hashCode e equals: para que sejam verificados se os objetos são iguais pelos conteúdos e não pelos ponteiros de memória</w:t>
       </w:r>
     </w:p>
     <w:p>
       <w:r>
         <w:t xml:space="preserve">Classe </w:t>
       </w:r>
-      <w:proofErr w:type="spellStart"/>
       <w:r>
         <w:t>Serial</w:t>
       </w:r>
       <w:r>
         <w:t>izable</w:t>
       </w:r>
-      <w:proofErr w:type="spellEnd"/>
       <w:r>
         <w:t xml:space="preserve">: </w:t>
       </w:r>
       <w:r>
-        <w:t xml:space="preserve">declaração na classe para que ela implemente a interface </w:t>
-      </w:r>
-      <w:proofErr w:type="spellStart"/>
-      <w:r>
-        <w:t>Serializable</w:t>
-      </w:r>
-      <w:proofErr w:type="spellEnd"/>
+        <w:t xml:space="preserve">declaração na classe para que ela implemente a interface Serializable </w:t>
+      </w:r>
+      <w:r>
+        <w:t xml:space="preserve">objetos podem ser convertidos para </w:t>
+      </w:r>
+      <w:r>
+        <w:t>sequência</w:t>
+      </w:r>
+      <w:r>
+        <w:t xml:space="preserve"> de b</w:t>
+      </w:r>
+      <w:r>
+        <w:t>y</w:t>
+      </w:r>
+      <w:r>
+        <w:t>tes para</w:t>
+      </w:r>
+      <w:r>
+        <w:t xml:space="preserve"> poderem serem gravados em arquivos ou usados na web.</w:t>
+      </w:r>
       <w:r>
         <w:t xml:space="preserve"> </w:t>
       </w:r>
-      <w:r>
-        <w:t xml:space="preserve">objetos podem ser convertidos para </w:t>
-      </w:r>
-      <w:r>
-        <w:t>sequência</w:t>
-      </w:r>
-      <w:r>
-        <w:t xml:space="preserve"> de b</w:t>
-      </w:r>
-      <w:r>
-        <w:t>y</w:t>
-      </w:r>
-      <w:r>
-        <w:t>tes para</w:t>
-      </w:r>
-      <w:r>
-        <w:t xml:space="preserve"> poderem serem gravados em arquivos ou usados na web.</w:t>
+    </w:p>
+    <w:p>
+      <w:r>
+        <w:t>Quando testamos no Postman os dados já saem em JSON, o próprio Springboot faz a conversão de dados para JSON com os mesmos nomes das Classes.</w:t>
+      </w:r>
+      <w:r>
+        <w:t>]</w:t>
+      </w:r>
+    </w:p>
+    <w:p>
+      <w:r>
+        <w:t xml:space="preserve">OBS: </w:t>
+      </w:r>
+      <w:r>
+        <w:t>Interfaces não podem ser instanciadas, portanto escolhemos uma classe que implementa a interface.</w:t>
+      </w:r>
+    </w:p>
+    <w:p>
+      <w:r>
+        <w:t>Ex: List&lt;Categoria&gt; lista = new ArrayList&lt;&gt;(</w:t>
       </w:r>
       <w:r>
         <w:t xml:space="preserve"> </w:t>
       </w:r>
-    </w:p>
-    <w:p>
-      <w:r>
-        <w:t xml:space="preserve">Quando testamos no </w:t>
-      </w:r>
-      <w:proofErr w:type="spellStart"/>
-      <w:r>
-        <w:t>Postman</w:t>
-      </w:r>
-      <w:proofErr w:type="spellEnd"/>
-      <w:r>
-        <w:t xml:space="preserve"> os dados já saem em JSON, o próprio </w:t>
-      </w:r>
-      <w:proofErr w:type="spellStart"/>
-      <w:r>
-        <w:t>Springboot</w:t>
-      </w:r>
-      <w:proofErr w:type="spellEnd"/>
-      <w:r>
-        <w:t xml:space="preserve"> faz a conversão de dados para JSON com os mesmos nomes das Classes.</w:t>
-      </w:r>
-      <w:r>
-        <w:t>]</w:t>
-      </w:r>
-    </w:p>
-    <w:p>
-      <w:r>
-        <w:t xml:space="preserve">OBS: </w:t>
-      </w:r>
-      <w:r>
-        <w:t>Interfaces não podem ser instanciadas, portanto escolhemos uma classe que implementa a interface.</w:t>
-      </w:r>
-    </w:p>
-    <w:p>
-      <w:proofErr w:type="spellStart"/>
-      <w:r>
-        <w:t>Ex</w:t>
-      </w:r>
-      <w:proofErr w:type="spellEnd"/>
-      <w:r>
-        <w:t xml:space="preserve">: </w:t>
-      </w:r>
-      <w:proofErr w:type="spellStart"/>
-      <w:r>
-        <w:t>List</w:t>
-      </w:r>
-      <w:proofErr w:type="spellEnd"/>
-      <w:r>
-        <w:t xml:space="preserve">&lt;Categoria&gt; lista = new </w:t>
-      </w:r>
-      <w:proofErr w:type="spellStart"/>
-      <w:r>
-        <w:t>ArrayList</w:t>
-      </w:r>
-      <w:proofErr w:type="spellEnd"/>
-      <w:r>
-        <w:t>&lt;</w:t>
-      </w:r>
-      <w:proofErr w:type="gramStart"/>
-      <w:r>
-        <w:t>&gt;(</w:t>
-      </w:r>
-      <w:r>
-        <w:t xml:space="preserve"> </w:t>
-      </w:r>
-      <w:r>
-        <w:t>)</w:t>
-      </w:r>
-      <w:proofErr w:type="gramEnd"/>
-      <w:r>
-        <w:t>;</w:t>
+      <w:r>
+        <w:t>);</w:t>
       </w:r>
     </w:p>
     <w:p/>
@@ -354,13 +163,8 @@
         </w:pBdr>
       </w:pPr>
       <w:r>
-        <w:t xml:space="preserve">2 </w:t>
-      </w:r>
-      <w:proofErr w:type="spellStart"/>
-      <w:r>
-        <w:t>commit</w:t>
-      </w:r>
-      <w:proofErr w:type="spellEnd"/>
+        <w:t>2 commit</w:t>
+      </w:r>
     </w:p>
     <w:p>
       <w:r>
@@ -373,15 +177,7 @@
         <w:t xml:space="preserve"> (relacional)</w:t>
       </w:r>
       <w:r>
-        <w:t xml:space="preserve"> ele é em memória e open </w:t>
-      </w:r>
-      <w:proofErr w:type="spellStart"/>
-      <w:r>
-        <w:t>source</w:t>
-      </w:r>
-      <w:proofErr w:type="spellEnd"/>
-      <w:r>
-        <w:t>.</w:t>
+        <w:t xml:space="preserve"> ele é em memória e open source.</w:t>
       </w:r>
     </w:p>
     <w:p>
@@ -390,26 +186,13 @@
       </w:r>
     </w:p>
     <w:p>
-      <w:proofErr w:type="spellStart"/>
-      <w:r>
-        <w:t>Devtools</w:t>
-      </w:r>
-      <w:proofErr w:type="spellEnd"/>
-      <w:r>
-        <w:t>: utilizar para testar o banco de dados</w:t>
-      </w:r>
-    </w:p>
-    <w:p>
-      <w:r>
-        <w:t xml:space="preserve">Por padrão, no pom.xml temos as dependências padrão do </w:t>
-      </w:r>
-      <w:proofErr w:type="spellStart"/>
-      <w:r>
-        <w:t>Springboot</w:t>
-      </w:r>
-      <w:proofErr w:type="spellEnd"/>
-      <w:r>
-        <w:t>: starter web (escolhemos no início do projeto)</w:t>
+      <w:r>
+        <w:t>Devtools: utilizar para testar o banco de dados</w:t>
+      </w:r>
+    </w:p>
+    <w:p>
+      <w:r>
+        <w:t>Por padrão, no pom.xml temos as dependências padrão do Springboot: starter web (escolhemos no início do projeto)</w:t>
       </w:r>
     </w:p>
     <w:p>
@@ -419,15 +202,111 @@
         </w:pBdr>
       </w:pPr>
       <w:r>
-        <w:t xml:space="preserve">3 </w:t>
-      </w:r>
-      <w:proofErr w:type="spellStart"/>
-      <w:r>
-        <w:t>commit</w:t>
-      </w:r>
-      <w:proofErr w:type="spellEnd"/>
+        <w:t>3 commit</w:t>
+      </w:r>
+    </w:p>
+    <w:p>
+      <w:r>
+        <w:lastRenderedPageBreak/>
+        <w:drawing>
+          <wp:inline distT="0" distB="0" distL="0" distR="0" wp14:anchorId="07736BFC" wp14:editId="3744CD89">
+            <wp:extent cx="3508021" cy="2066697"/>
+            <wp:effectExtent l="0" t="0" r="0" b="0"/>
+            <wp:docPr id="1" name="Imagem 1"/>
+            <wp:cNvGraphicFramePr>
+              <a:graphicFrameLocks xmlns:a="http://schemas.openxmlformats.org/drawingml/2006/main" noChangeAspect="1"/>
+            </wp:cNvGraphicFramePr>
+            <a:graphic xmlns:a="http://schemas.openxmlformats.org/drawingml/2006/main">
+              <a:graphicData uri="http://schemas.openxmlformats.org/drawingml/2006/picture">
+                <pic:pic xmlns:pic="http://schemas.openxmlformats.org/drawingml/2006/picture">
+                  <pic:nvPicPr>
+                    <pic:cNvPr id="1" name=""/>
+                    <pic:cNvPicPr/>
+                  </pic:nvPicPr>
+                  <pic:blipFill>
+                    <a:blip r:embed="rId4"/>
+                    <a:stretch>
+                      <a:fillRect/>
+                    </a:stretch>
+                  </pic:blipFill>
+                  <pic:spPr>
+                    <a:xfrm>
+                      <a:off x="0" y="0"/>
+                      <a:ext cx="3523803" cy="2075995"/>
+                    </a:xfrm>
+                    <a:prstGeom prst="rect">
+                      <a:avLst/>
+                    </a:prstGeom>
+                  </pic:spPr>
+                </pic:pic>
+              </a:graphicData>
+            </a:graphic>
+          </wp:inline>
+        </w:drawing>
+      </w:r>
+    </w:p>
+    <w:p>
+      <w:r>
+        <w:t>Camada de domínio: classes de domínio</w:t>
+      </w:r>
+    </w:p>
+    <w:p>
+      <w:r>
+        <w:t>Camada de serviço: oferece consultas para os controladores REST’s. Não tem contato com nada, apenas regras de negócio.</w:t>
+      </w:r>
+    </w:p>
+    <w:p>
+      <w:r>
+        <w:t>Camada de acesso a dados: os Repository (ou DAO), conversar com o banco de dados (consultar SQL, tudo que for banco), e a camada de serviço utiliza a camada de acesso a dados para realizar regras de negócios.</w:t>
+      </w:r>
+    </w:p>
+    <w:p>
+      <w:r>
+        <w:t>Controladore</w:t>
+      </w:r>
+      <w:r>
+        <w:t>s</w:t>
+      </w:r>
+      <w:r>
+        <w:t xml:space="preserve"> REST: </w:t>
+      </w:r>
+      <w:r>
+        <w:rPr>
+          <w:i/>
+          <w:iCs/>
+        </w:rPr>
+        <w:t>resources</w:t>
+      </w:r>
+      <w:r>
+        <w:t>.</w:t>
+      </w:r>
     </w:p>
     <w:p/>
+    <w:p>
+      <w:r>
+        <w:t xml:space="preserve">No projeto: </w:t>
+      </w:r>
+    </w:p>
+    <w:p>
+      <w:r>
+        <w:t>Camada de domínio -&gt; Categoria.java</w:t>
+      </w:r>
+    </w:p>
+    <w:p>
+      <w:r>
+        <w:t>Camada de serviço -&gt; CategoriaService.java</w:t>
+      </w:r>
+    </w:p>
+    <w:p>
+      <w:r>
+        <w:t>Camada de acesso a dados -&gt; CategoriaRepository.java</w:t>
+      </w:r>
+    </w:p>
+    <w:p>
+      <w:r>
+        <w:t>Controlador REST -&gt; CategoriaResouce.java</w:t>
+      </w:r>
+    </w:p>
     <w:p>
       <w:pPr>
         <w:rPr>

</xml_diff>

<commit_message>
Product and association 'many to many'
</commit_message>
<xml_diff>
--- a/Conceitos Springboot.docx
+++ b/Conceitos Springboot.docx
@@ -9,7 +9,29 @@
         </w:pBdr>
       </w:pPr>
       <w:r>
-        <w:t>Java JPA: persistência de objetos Java para tabelas de forma automática.b</w:t>
+        <w:t>Java JPA: persistência de objetos Java para tabelas de forma automática.</w:t>
+      </w:r>
+    </w:p>
+    <w:p>
+      <w:pPr>
+        <w:pBdr>
+          <w:bottom w:val="single" w:sz="6" w:space="1" w:color="auto"/>
+        </w:pBdr>
+      </w:pPr>
+      <w:r>
+        <w:t>Tudo sobre JPA: analisar documento “</w:t>
+      </w:r>
+      <w:r>
+        <w:rPr>
+          <w:b/>
+          <w:bCs/>
+          <w:i/>
+          <w:iCs/>
+        </w:rPr>
+        <w:t>Mapeamento objeto relaciona JPA.doc</w:t>
+      </w:r>
+      <w:r>
+        <w:t>”</w:t>
       </w:r>
     </w:p>
     <w:p/>
@@ -138,31 +160,42 @@
     </w:p>
     <w:p>
       <w:r>
-        <w:t xml:space="preserve">OBS: </w:t>
-      </w:r>
-      <w:r>
-        <w:t>Interfaces não podem ser instanciadas, portanto escolhemos uma classe que implementa a interface.</w:t>
-      </w:r>
-    </w:p>
-    <w:p>
-      <w:r>
-        <w:t>Ex: List&lt;Categoria&gt; lista = new ArrayList&lt;&gt;(</w:t>
-      </w:r>
-      <w:r>
-        <w:t xml:space="preserve"> </w:t>
-      </w:r>
-      <w:r>
-        <w:t>);</w:t>
-      </w:r>
-    </w:p>
-    <w:p/>
+        <w:t>OBS: Interfaces não podem ser instanciadas, portanto escolhemos uma classe que implementa a interface.</w:t>
+      </w:r>
+    </w:p>
+    <w:p>
+      <w:pPr>
+        <w:rPr>
+          <w:lang w:val="en-US"/>
+        </w:rPr>
+      </w:pPr>
+      <w:r>
+        <w:rPr>
+          <w:lang w:val="en-US"/>
+        </w:rPr>
+        <w:t>Ex: List&lt;Categoria&gt; lista = new ArrayList&lt;&gt;( );</w:t>
+      </w:r>
+    </w:p>
+    <w:p>
+      <w:pPr>
+        <w:rPr>
+          <w:lang w:val="en-US"/>
+        </w:rPr>
+      </w:pPr>
+    </w:p>
     <w:p>
       <w:pPr>
         <w:pBdr>
           <w:bottom w:val="single" w:sz="6" w:space="1" w:color="auto"/>
         </w:pBdr>
-      </w:pPr>
-      <w:r>
+        <w:rPr>
+          <w:lang w:val="en-US"/>
+        </w:rPr>
+      </w:pPr>
+      <w:r>
+        <w:rPr>
+          <w:lang w:val="en-US"/>
+        </w:rPr>
         <w:t>2 commit</w:t>
       </w:r>
     </w:p>
@@ -207,6 +240,9 @@
     </w:p>
     <w:p>
       <w:r>
+        <w:rPr>
+          <w:noProof/>
+        </w:rPr>
         <w:lastRenderedPageBreak/>
         <w:drawing>
           <wp:inline distT="0" distB="0" distL="0" distR="0" wp14:anchorId="07736BFC" wp14:editId="3744CD89">
@@ -306,6 +342,99 @@
       <w:r>
         <w:t>Controlador REST -&gt; CategoriaResouce.java</w:t>
       </w:r>
+    </w:p>
+    <w:p>
+      <w:pPr>
+        <w:pBdr>
+          <w:top w:val="single" w:sz="6" w:space="1" w:color="auto"/>
+          <w:bottom w:val="single" w:sz="6" w:space="1" w:color="auto"/>
+        </w:pBdr>
+        <w:rPr>
+          <w:sz w:val="20"/>
+          <w:szCs w:val="20"/>
+        </w:rPr>
+      </w:pPr>
+      <w:r>
+        <w:rPr>
+          <w:sz w:val="20"/>
+          <w:szCs w:val="20"/>
+        </w:rPr>
+        <w:t>4 commit: criou operação de instanciação</w:t>
+      </w:r>
+    </w:p>
+    <w:p>
+      <w:pPr>
+        <w:pBdr>
+          <w:bottom w:val="single" w:sz="6" w:space="1" w:color="auto"/>
+        </w:pBdr>
+      </w:pPr>
+      <w:r>
+        <w:t>Criando Produto: a associação está sendo feita de para muitos, no diagrama está escrito “produtos”, portanto a nível de projeto devemos manter o nome da lista como “produtos”;</w:t>
+      </w:r>
+    </w:p>
+    <w:p>
+      <w:pPr>
+        <w:pBdr>
+          <w:bottom w:val="single" w:sz="6" w:space="1" w:color="auto"/>
+        </w:pBdr>
+      </w:pPr>
+      <w:r>
+        <w:t>Neste relacionamento entre produto e categoria, como é relação N-N, banco de dados relacional, é criado uma terceira tabela com os id’s dos dois.</w:t>
+      </w:r>
+      <w:r>
+        <w:t xml:space="preserve"> Criada tabelas!</w:t>
+      </w:r>
+    </w:p>
+    <w:p>
+      <w:pPr>
+        <w:pBdr>
+          <w:bottom w:val="single" w:sz="6" w:space="1" w:color="auto"/>
+        </w:pBdr>
+      </w:pPr>
+      <w:r>
+        <w:drawing>
+          <wp:inline distT="0" distB="0" distL="0" distR="0" wp14:anchorId="7B9E10EE" wp14:editId="1B257B3B">
+            <wp:extent cx="2943225" cy="1827561"/>
+            <wp:effectExtent l="0" t="0" r="0" b="1270"/>
+            <wp:docPr id="2" name="Imagem 2"/>
+            <wp:cNvGraphicFramePr>
+              <a:graphicFrameLocks xmlns:a="http://schemas.openxmlformats.org/drawingml/2006/main" noChangeAspect="1"/>
+            </wp:cNvGraphicFramePr>
+            <a:graphic xmlns:a="http://schemas.openxmlformats.org/drawingml/2006/main">
+              <a:graphicData uri="http://schemas.openxmlformats.org/drawingml/2006/picture">
+                <pic:pic xmlns:pic="http://schemas.openxmlformats.org/drawingml/2006/picture">
+                  <pic:nvPicPr>
+                    <pic:cNvPr id="1" name=""/>
+                    <pic:cNvPicPr/>
+                  </pic:nvPicPr>
+                  <pic:blipFill>
+                    <a:blip r:embed="rId5"/>
+                    <a:stretch>
+                      <a:fillRect/>
+                    </a:stretch>
+                  </pic:blipFill>
+                  <pic:spPr>
+                    <a:xfrm>
+                      <a:off x="0" y="0"/>
+                      <a:ext cx="2982273" cy="1851807"/>
+                    </a:xfrm>
+                    <a:prstGeom prst="rect">
+                      <a:avLst/>
+                    </a:prstGeom>
+                  </pic:spPr>
+                </pic:pic>
+              </a:graphicData>
+            </a:graphic>
+          </wp:inline>
+        </w:drawing>
+      </w:r>
+    </w:p>
+    <w:p>
+      <w:pPr>
+        <w:pBdr>
+          <w:bottom w:val="single" w:sz="6" w:space="1" w:color="auto"/>
+        </w:pBdr>
+      </w:pPr>
     </w:p>
     <w:p>
       <w:pPr>

</xml_diff>

<commit_message>
Adjust on endpoint for /categorias/{id}
</commit_message>
<xml_diff>
--- a/Conceitos Springboot.docx
+++ b/Conceitos Springboot.docx
@@ -392,6 +392,9 @@
         </w:pBdr>
       </w:pPr>
       <w:r>
+        <w:rPr>
+          <w:noProof/>
+        </w:rPr>
         <w:drawing>
           <wp:inline distT="0" distB="0" distL="0" distR="0" wp14:anchorId="7B9E10EE" wp14:editId="1B257B3B">
             <wp:extent cx="2943225" cy="1827561"/>
@@ -443,6 +446,28 @@
           <w:szCs w:val="20"/>
         </w:rPr>
       </w:pPr>
+      <w:r>
+        <w:rPr>
+          <w:sz w:val="20"/>
+          <w:szCs w:val="20"/>
+        </w:rPr>
+        <w:t>@JsonManagedReference é colocado na Classe onde quer que mostre os objetos que estão associados a ela, ex: foi colocado em Categoria, portanto mostrará os produtos associados. Do outro lado (Produto), colocar @JsonBackReference</w:t>
+      </w:r>
+    </w:p>
+    <w:p>
+      <w:pPr>
+        <w:rPr>
+          <w:sz w:val="20"/>
+          <w:szCs w:val="20"/>
+        </w:rPr>
+      </w:pPr>
+      <w:r>
+        <w:rPr>
+          <w:sz w:val="20"/>
+          <w:szCs w:val="20"/>
+        </w:rPr>
+        <w:t>Criadas exceções para erro de categoria não existente, pacote .exception e acertadas classes produto e categoria.</w:t>
+      </w:r>
     </w:p>
     <w:sectPr>
       <w:pgSz w:w="11906" w:h="16838"/>

</xml_diff>

<commit_message>
State and City created and saved
</commit_message>
<xml_diff>
--- a/Conceitos Springboot.docx
+++ b/Conceitos Springboot.docx
@@ -456,6 +456,9 @@
     </w:p>
     <w:p>
       <w:pPr>
+        <w:pBdr>
+          <w:bottom w:val="single" w:sz="6" w:space="1" w:color="auto"/>
+        </w:pBdr>
         <w:rPr>
           <w:sz w:val="20"/>
           <w:szCs w:val="20"/>
@@ -467,6 +470,21 @@
           <w:szCs w:val="20"/>
         </w:rPr>
         <w:t>Criadas exceções para erro de categoria não existente, pacote .exception e acertadas classes produto e categoria.</w:t>
+      </w:r>
+    </w:p>
+    <w:p>
+      <w:pPr>
+        <w:rPr>
+          <w:sz w:val="20"/>
+          <w:szCs w:val="20"/>
+        </w:rPr>
+      </w:pPr>
+      <w:r>
+        <w:rPr>
+          <w:sz w:val="20"/>
+          <w:szCs w:val="20"/>
+        </w:rPr>
+        <w:t>Próximo commit: trabalhado Estado e Cidade, criadas entidades, e dentro da Cidade feita relação N-1 com criação da chave estrangeira. No programa principal feitas instâncias</w:t>
       </w:r>
     </w:p>
     <w:sectPr>

</xml_diff>

<commit_message>
Created Cliente, TipoCliente, Endereço e telefones
</commit_message>
<xml_diff>
--- a/Conceitos Springboot.docx
+++ b/Conceitos Springboot.docx
@@ -456,7 +456,23 @@
     </w:p>
     <w:p>
       <w:pPr>
+        <w:rPr>
+          <w:sz w:val="20"/>
+          <w:szCs w:val="20"/>
+        </w:rPr>
+      </w:pPr>
+      <w:r>
+        <w:rPr>
+          <w:sz w:val="20"/>
+          <w:szCs w:val="20"/>
+        </w:rPr>
+        <w:t>Criadas exceções para erro de categoria não existente, pacote .exception e acertadas classes produto e categoria.</w:t>
+      </w:r>
+    </w:p>
+    <w:p>
+      <w:pPr>
         <w:pBdr>
+          <w:top w:val="single" w:sz="6" w:space="1" w:color="auto"/>
           <w:bottom w:val="single" w:sz="6" w:space="1" w:color="auto"/>
         </w:pBdr>
         <w:rPr>
@@ -469,21 +485,6 @@
           <w:sz w:val="20"/>
           <w:szCs w:val="20"/>
         </w:rPr>
-        <w:t>Criadas exceções para erro de categoria não existente, pacote .exception e acertadas classes produto e categoria.</w:t>
-      </w:r>
-    </w:p>
-    <w:p>
-      <w:pPr>
-        <w:rPr>
-          <w:sz w:val="20"/>
-          <w:szCs w:val="20"/>
-        </w:rPr>
-      </w:pPr>
-      <w:r>
-        <w:rPr>
-          <w:sz w:val="20"/>
-          <w:szCs w:val="20"/>
-        </w:rPr>
         <w:t>Próximo commit: trabalhado Estado e Cidade, criadas entidades, e dentro da Cidade feita relação N-1 com criação da chave estrangeira. No programa principal feitas instâncias</w:t>
       </w:r>
       <w:r>
@@ -492,6 +493,132 @@
           <w:szCs w:val="20"/>
         </w:rPr>
         <w:t>. O “save” serve para salvar os dados no banco...</w:t>
+      </w:r>
+    </w:p>
+    <w:p>
+      <w:pPr>
+        <w:rPr>
+          <w:sz w:val="20"/>
+          <w:szCs w:val="20"/>
+        </w:rPr>
+      </w:pPr>
+    </w:p>
+    <w:p>
+      <w:pPr>
+        <w:rPr>
+          <w:sz w:val="20"/>
+          <w:szCs w:val="20"/>
+        </w:rPr>
+      </w:pPr>
+      <w:r>
+        <w:rPr>
+          <w:sz w:val="20"/>
+          <w:szCs w:val="20"/>
+        </w:rPr>
+        <w:t>Quando criamos ENUM no Springboot, o JPA automaticamente pode criar os códigos no banco de duas formas: String com o nome dos ENUMS ou ainda criar Int, começando com 0. Porém qualquer um que adicionar um novo ENUM em cima do primeiro, os códigos começarão do 0 de novo...problema!</w:t>
+      </w:r>
+    </w:p>
+    <w:p>
+      <w:pPr>
+        <w:rPr>
+          <w:sz w:val="20"/>
+          <w:szCs w:val="20"/>
+        </w:rPr>
+      </w:pPr>
+      <w:r>
+        <w:rPr>
+          <w:sz w:val="20"/>
+          <w:szCs w:val="20"/>
+        </w:rPr>
+        <w:t>Criamos o tipo enumerado TipoCliente: dentro dele fizemos um tipo mais sofisticado para controla-lo, com</w:t>
+      </w:r>
+      <w:r>
+        <w:rPr>
+          <w:sz w:val="20"/>
+          <w:szCs w:val="20"/>
+        </w:rPr>
+        <w:t xml:space="preserve"> método estático (pode ser processado sem a instanciação de objetos) em que caso o código seja nulo, retorna nulo...é percorrido um for e se é passado algum código que existe, ele retorna o enum que foi passado, senão retorna um “throw” em uma exceção.</w:t>
+      </w:r>
+    </w:p>
+    <w:p>
+      <w:pPr>
+        <w:rPr>
+          <w:sz w:val="20"/>
+          <w:szCs w:val="20"/>
+        </w:rPr>
+      </w:pPr>
+      <w:r>
+        <w:rPr>
+          <w:sz w:val="20"/>
+          <w:szCs w:val="20"/>
+        </w:rPr>
+        <w:t>Segundo Nelio, dependendo da implementação e a linguagem, algumas classes não precisam ser criadas, caso do Telefone (uma classe “fraca”, com apenas um atributo), uma decisão que pode ser feita pelo próprio programador.</w:t>
+      </w:r>
+      <w:r>
+        <w:rPr>
+          <w:sz w:val="20"/>
+          <w:szCs w:val="20"/>
+        </w:rPr>
+        <w:t xml:space="preserve"> Portanto é feita uma coleção de Strings associadas ao Cliente (de acordo com o diagrama)</w:t>
+      </w:r>
+      <w:r>
+        <w:rPr>
+          <w:sz w:val="20"/>
+          <w:szCs w:val="20"/>
+        </w:rPr>
+        <w:t>.</w:t>
+      </w:r>
+    </w:p>
+    <w:p>
+      <w:pPr>
+        <w:rPr>
+          <w:sz w:val="20"/>
+          <w:szCs w:val="20"/>
+        </w:rPr>
+      </w:pPr>
+      <w:r>
+        <w:rPr>
+          <w:sz w:val="20"/>
+          <w:szCs w:val="20"/>
+        </w:rPr>
+        <w:t>Feito um macete para armazenar internamente um número inteiro e exposto para a aplicação o TipoCliente. No get e set colocado o método criado.</w:t>
+      </w:r>
+    </w:p>
+    <w:p>
+      <w:pPr>
+        <w:rPr>
+          <w:sz w:val="20"/>
+          <w:szCs w:val="20"/>
+        </w:rPr>
+      </w:pPr>
+      <w:r>
+        <w:rPr>
+          <w:sz w:val="20"/>
+          <w:szCs w:val="20"/>
+        </w:rPr>
+        <w:t>De acordo com o diagrama, apenas o Endereço conhece Cidade.</w:t>
+      </w:r>
+    </w:p>
+    <w:p>
+      <w:pPr>
+        <w:rPr>
+          <w:sz w:val="20"/>
+          <w:szCs w:val="20"/>
+        </w:rPr>
+      </w:pPr>
+      <w:r>
+        <w:rPr>
+          <w:sz w:val="20"/>
+          <w:szCs w:val="20"/>
+        </w:rPr>
+        <w:t>No application feitas as associações e criados clientes e endereços respectivos. Criados repositories e dado “@Autowired” na classe da aplicação.</w:t>
+      </w:r>
+      <w:r>
+        <w:rPr>
+          <w:sz w:val="20"/>
+          <w:szCs w:val="20"/>
+        </w:rPr>
+        <w:t xml:space="preserve"> A partir dos repositories podemos salvar os dados.</w:t>
       </w:r>
     </w:p>
     <w:sectPr>

</xml_diff>

<commit_message>
Created Pagamento, Pedido, EstadoPagamento
</commit_message>
<xml_diff>
--- a/Conceitos Springboot.docx
+++ b/Conceitos Springboot.docx
@@ -36,32 +36,11 @@
     </w:p>
     <w:p/>
     <w:p>
-      <w:proofErr w:type="spellStart"/>
-      <w:r>
-        <w:t>Springboot</w:t>
-      </w:r>
-      <w:proofErr w:type="spellEnd"/>
-      <w:r>
-        <w:t xml:space="preserve"> já tem embutido o </w:t>
-      </w:r>
-      <w:proofErr w:type="spellStart"/>
-      <w:r>
-        <w:t>Tomcat</w:t>
-      </w:r>
-      <w:proofErr w:type="spellEnd"/>
-      <w:r>
-        <w:t>, que é o servidor da aplicação</w:t>
-      </w:r>
-      <w:r>
-        <w:t xml:space="preserve"> (</w:t>
-      </w:r>
-      <w:proofErr w:type="gramStart"/>
-      <w:r>
-        <w:t>pra</w:t>
-      </w:r>
-      <w:proofErr w:type="gramEnd"/>
-      <w:r>
-        <w:t xml:space="preserve"> rodar a aplicação, que é o </w:t>
+      <w:r>
+        <w:t>Springboot já tem embutido o Tomcat, que é o servidor da aplicação</w:t>
+      </w:r>
+      <w:r>
+        <w:t xml:space="preserve"> (pra rodar a aplicação, que é o </w:t>
       </w:r>
       <w:r>
         <w:t>container).</w:t>
@@ -69,75 +48,17 @@
     </w:p>
     <w:p>
       <w:r>
-        <w:t xml:space="preserve">Como modificar a porta do </w:t>
-      </w:r>
-      <w:proofErr w:type="spellStart"/>
-      <w:r>
-        <w:t>localhost</w:t>
-      </w:r>
-      <w:proofErr w:type="spellEnd"/>
-      <w:r>
-        <w:t>, caso a porta 8080 esteja já sendo utilizada?</w:t>
-      </w:r>
-    </w:p>
-    <w:p>
-      <w:r>
-        <w:t xml:space="preserve">Finalizar aplicação – </w:t>
-      </w:r>
-      <w:proofErr w:type="spellStart"/>
-      <w:r>
-        <w:t>src</w:t>
-      </w:r>
-      <w:proofErr w:type="spellEnd"/>
-      <w:r>
-        <w:t>/</w:t>
-      </w:r>
-      <w:proofErr w:type="spellStart"/>
-      <w:r>
-        <w:t>main</w:t>
-      </w:r>
-      <w:proofErr w:type="spellEnd"/>
-      <w:r>
-        <w:t>/</w:t>
-      </w:r>
-      <w:proofErr w:type="spellStart"/>
-      <w:r>
-        <w:t>resources</w:t>
-      </w:r>
-      <w:proofErr w:type="spellEnd"/>
-      <w:r>
-        <w:t xml:space="preserve"> – </w:t>
-      </w:r>
-      <w:proofErr w:type="spellStart"/>
-      <w:proofErr w:type="gramStart"/>
-      <w:r>
-        <w:t>application.properties</w:t>
-      </w:r>
-      <w:proofErr w:type="spellEnd"/>
-      <w:proofErr w:type="gramEnd"/>
-      <w:r>
-        <w:t xml:space="preserve"> – escrever: </w:t>
-      </w:r>
-      <w:proofErr w:type="spellStart"/>
-      <w:r>
-        <w:t>server.port</w:t>
-      </w:r>
-      <w:proofErr w:type="spellEnd"/>
-      <w:r>
-        <w:t>=${port:8081} salvar e rodar de novo a aplicação.</w:t>
-      </w:r>
-    </w:p>
-    <w:p>
-      <w:r>
-        <w:t xml:space="preserve">Inicialmente já tem toda configuração </w:t>
-      </w:r>
-      <w:proofErr w:type="spellStart"/>
-      <w:r>
-        <w:t>como</w:t>
-      </w:r>
-      <w:proofErr w:type="spellEnd"/>
-      <w:r>
-        <w:t xml:space="preserve"> dependências (pom.xml).</w:t>
+        <w:t>Como modificar a porta do localhost, caso a porta 8080 esteja já sendo utilizada?</w:t>
+      </w:r>
+    </w:p>
+    <w:p>
+      <w:r>
+        <w:t>Finalizar aplicação – src/main/resources – application.properties – escrever: server.port=${port:8081} salvar e rodar de novo a aplicação.</w:t>
+      </w:r>
+    </w:p>
+    <w:p>
+      <w:r>
+        <w:t>Inicialmente já tem toda configuração como dependências (pom.xml).</w:t>
       </w:r>
     </w:p>
     <w:p>
@@ -156,34 +77,19 @@
         </w:rPr>
         <w:t xml:space="preserve"> </w:t>
       </w:r>
-      <w:proofErr w:type="spellStart"/>
       <w:r>
         <w:t>commit</w:t>
       </w:r>
-      <w:proofErr w:type="spellEnd"/>
-    </w:p>
-    <w:p>
-      <w:r>
-        <w:t>Controladores REST: são os recursos (</w:t>
-      </w:r>
-      <w:proofErr w:type="spellStart"/>
-      <w:r>
-        <w:t>resources</w:t>
-      </w:r>
-      <w:proofErr w:type="spellEnd"/>
-      <w:r>
-        <w:t>)</w:t>
-      </w:r>
-    </w:p>
-    <w:p>
-      <w:r>
-        <w:t xml:space="preserve">Padrão REST: colocar os verbos corretamente sobre as </w:t>
-      </w:r>
-      <w:proofErr w:type="spellStart"/>
-      <w:r>
-        <w:t>requests</w:t>
-      </w:r>
-      <w:proofErr w:type="spellEnd"/>
+    </w:p>
+    <w:p>
+      <w:r>
+        <w:t>Controladores REST: são os recursos (resources)</w:t>
+      </w:r>
+    </w:p>
+    <w:p>
+      <w:r>
+        <w:t>Padrão REST: colocar os verbos corretamente sobre as requests</w:t>
+      </w:r>
       <w:r>
         <w:t>.</w:t>
       </w:r>
@@ -198,116 +104,55 @@
           <w:sz w:val="24"/>
           <w:szCs w:val="24"/>
         </w:rPr>
-        <w:t xml:space="preserve">(estudar </w:t>
-      </w:r>
-      <w:proofErr w:type="spellStart"/>
-      <w:r>
-        <w:rPr>
-          <w:b/>
-          <w:bCs/>
-          <w:color w:val="FF0000"/>
-          <w:sz w:val="24"/>
-          <w:szCs w:val="24"/>
-        </w:rPr>
-        <w:t>endpoint</w:t>
-      </w:r>
-      <w:proofErr w:type="spellEnd"/>
-      <w:r>
-        <w:rPr>
-          <w:b/>
-          <w:bCs/>
-          <w:color w:val="FF0000"/>
-          <w:sz w:val="24"/>
-          <w:szCs w:val="24"/>
-        </w:rPr>
-        <w:t xml:space="preserve"> REST)</w:t>
-      </w:r>
-    </w:p>
-    <w:p>
-      <w:proofErr w:type="spellStart"/>
-      <w:r>
-        <w:t>hashCode</w:t>
-      </w:r>
-      <w:proofErr w:type="spellEnd"/>
-      <w:r>
-        <w:t xml:space="preserve"> e </w:t>
-      </w:r>
-      <w:proofErr w:type="spellStart"/>
-      <w:r>
-        <w:t>equals</w:t>
-      </w:r>
-      <w:proofErr w:type="spellEnd"/>
-      <w:r>
-        <w:t>: para que sejam verificados se os objetos são iguais pelos conteúdos e não pelos ponteiros de memória</w:t>
+        <w:t>(estudar endpoint REST)</w:t>
+      </w:r>
+    </w:p>
+    <w:p>
+      <w:r>
+        <w:t>hashCode e equals: para que sejam verificados se os objetos são iguais pelos conteúdos e não pelos ponteiros de memória</w:t>
       </w:r>
     </w:p>
     <w:p>
       <w:r>
         <w:t xml:space="preserve">Classe </w:t>
       </w:r>
-      <w:proofErr w:type="spellStart"/>
       <w:r>
         <w:t>Serial</w:t>
       </w:r>
       <w:r>
         <w:t>izable</w:t>
       </w:r>
-      <w:proofErr w:type="spellEnd"/>
       <w:r>
         <w:t xml:space="preserve">: </w:t>
       </w:r>
       <w:r>
-        <w:t xml:space="preserve">declaração na classe para que ela implemente a interface </w:t>
-      </w:r>
-      <w:proofErr w:type="spellStart"/>
-      <w:r>
-        <w:t>Serializable</w:t>
-      </w:r>
-      <w:proofErr w:type="spellEnd"/>
+        <w:t xml:space="preserve">declaração na classe para que ela implemente a interface Serializable </w:t>
+      </w:r>
+      <w:r>
+        <w:t xml:space="preserve">objetos podem ser convertidos para </w:t>
+      </w:r>
+      <w:r>
+        <w:t>sequência</w:t>
+      </w:r>
+      <w:r>
+        <w:t xml:space="preserve"> de b</w:t>
+      </w:r>
+      <w:r>
+        <w:t>y</w:t>
+      </w:r>
+      <w:r>
+        <w:t>tes para</w:t>
+      </w:r>
+      <w:r>
+        <w:t xml:space="preserve"> poderem serem gravados em arquivos ou usados na web.</w:t>
+      </w:r>
       <w:r>
         <w:t xml:space="preserve"> </w:t>
       </w:r>
-      <w:r>
-        <w:t xml:space="preserve">objetos podem ser convertidos para </w:t>
-      </w:r>
-      <w:r>
-        <w:t>sequência</w:t>
-      </w:r>
-      <w:r>
-        <w:t xml:space="preserve"> de b</w:t>
-      </w:r>
-      <w:r>
-        <w:t>y</w:t>
-      </w:r>
-      <w:r>
-        <w:t>tes para</w:t>
-      </w:r>
-      <w:r>
-        <w:t xml:space="preserve"> poderem serem gravados em arquivos ou usados na web.</w:t>
-      </w:r>
-      <w:r>
-        <w:t xml:space="preserve"> </w:t>
-      </w:r>
-    </w:p>
-    <w:p>
-      <w:r>
-        <w:t xml:space="preserve">Quando testamos no </w:t>
-      </w:r>
-      <w:proofErr w:type="spellStart"/>
-      <w:r>
-        <w:t>Postman</w:t>
-      </w:r>
-      <w:proofErr w:type="spellEnd"/>
-      <w:r>
-        <w:t xml:space="preserve"> os dados já saem em JSON, o próprio </w:t>
-      </w:r>
-      <w:proofErr w:type="spellStart"/>
-      <w:r>
-        <w:t>Springboot</w:t>
-      </w:r>
-      <w:proofErr w:type="spellEnd"/>
-      <w:r>
-        <w:t xml:space="preserve"> faz a conversão de dados para JSON com os mesmos nomes das Classes.</w:t>
+    </w:p>
+    <w:p>
+      <w:r>
+        <w:t>Quando testamos no Postman os dados já saem em JSON, o próprio Springboot faz a conversão de dados para JSON com os mesmos nomes das Classes.</w:t>
       </w:r>
       <w:r>
         <w:t>]</w:t>
@@ -328,63 +173,7 @@
         <w:rPr>
           <w:lang w:val="en-US"/>
         </w:rPr>
-        <w:t>Ex: List&lt;</w:t>
-      </w:r>
-      <w:proofErr w:type="spellStart"/>
-      <w:r>
-        <w:rPr>
-          <w:lang w:val="en-US"/>
-        </w:rPr>
-        <w:t>Categoria</w:t>
-      </w:r>
-      <w:proofErr w:type="spellEnd"/>
-      <w:r>
-        <w:rPr>
-          <w:lang w:val="en-US"/>
-        </w:rPr>
-        <w:t xml:space="preserve">&gt; </w:t>
-      </w:r>
-      <w:proofErr w:type="spellStart"/>
-      <w:r>
-        <w:rPr>
-          <w:lang w:val="en-US"/>
-        </w:rPr>
-        <w:t>lista</w:t>
-      </w:r>
-      <w:proofErr w:type="spellEnd"/>
-      <w:r>
-        <w:rPr>
-          <w:lang w:val="en-US"/>
-        </w:rPr>
-        <w:t xml:space="preserve"> = new </w:t>
-      </w:r>
-      <w:proofErr w:type="spellStart"/>
-      <w:r>
-        <w:rPr>
-          <w:lang w:val="en-US"/>
-        </w:rPr>
-        <w:t>ArrayList</w:t>
-      </w:r>
-      <w:proofErr w:type="spellEnd"/>
-      <w:r>
-        <w:rPr>
-          <w:lang w:val="en-US"/>
-        </w:rPr>
-        <w:t>&lt;</w:t>
-      </w:r>
-      <w:proofErr w:type="gramStart"/>
-      <w:r>
-        <w:rPr>
-          <w:lang w:val="en-US"/>
-        </w:rPr>
-        <w:t>&gt;( )</w:t>
-      </w:r>
-      <w:proofErr w:type="gramEnd"/>
-      <w:r>
-        <w:rPr>
-          <w:lang w:val="en-US"/>
-        </w:rPr>
-        <w:t>;</w:t>
+        <w:t>Ex: List&lt;Categoria&gt; lista = new ArrayList&lt;&gt;( );</w:t>
       </w:r>
     </w:p>
     <w:p>
@@ -407,16 +196,8 @@
         <w:rPr>
           <w:lang w:val="en-US"/>
         </w:rPr>
-        <w:t xml:space="preserve">2 </w:t>
-      </w:r>
-      <w:proofErr w:type="gramStart"/>
-      <w:r>
-        <w:rPr>
-          <w:lang w:val="en-US"/>
-        </w:rPr>
-        <w:t>commit</w:t>
-      </w:r>
-      <w:proofErr w:type="gramEnd"/>
+        <w:t>2 commit</w:t>
+      </w:r>
     </w:p>
     <w:p>
       <w:r>
@@ -429,15 +210,7 @@
         <w:t xml:space="preserve"> (relacional)</w:t>
       </w:r>
       <w:r>
-        <w:t xml:space="preserve"> ele é em memória e open </w:t>
-      </w:r>
-      <w:proofErr w:type="spellStart"/>
-      <w:r>
-        <w:t>source</w:t>
-      </w:r>
-      <w:proofErr w:type="spellEnd"/>
-      <w:r>
-        <w:t>.</w:t>
+        <w:t xml:space="preserve"> ele é em memória e open source.</w:t>
       </w:r>
     </w:p>
     <w:p>
@@ -446,26 +219,13 @@
       </w:r>
     </w:p>
     <w:p>
-      <w:proofErr w:type="spellStart"/>
-      <w:r>
-        <w:t>Devtools</w:t>
-      </w:r>
-      <w:proofErr w:type="spellEnd"/>
-      <w:r>
-        <w:t>: utilizar para testar o banco de dados</w:t>
-      </w:r>
-    </w:p>
-    <w:p>
-      <w:r>
-        <w:t xml:space="preserve">Por padrão, no pom.xml temos as dependências padrão do </w:t>
-      </w:r>
-      <w:proofErr w:type="spellStart"/>
-      <w:r>
-        <w:t>Springboot</w:t>
-      </w:r>
-      <w:proofErr w:type="spellEnd"/>
-      <w:r>
-        <w:t>: starter web (escolhemos no início do projeto)</w:t>
+      <w:r>
+        <w:t>Devtools: utilizar para testar o banco de dados</w:t>
+      </w:r>
+    </w:p>
+    <w:p>
+      <w:r>
+        <w:t>Por padrão, no pom.xml temos as dependências padrão do Springboot: starter web (escolhemos no início do projeto)</w:t>
       </w:r>
     </w:p>
     <w:p>
@@ -475,13 +235,8 @@
         </w:pBdr>
       </w:pPr>
       <w:r>
-        <w:t xml:space="preserve">3 </w:t>
-      </w:r>
-      <w:proofErr w:type="spellStart"/>
-      <w:r>
-        <w:t>commit</w:t>
-      </w:r>
-      <w:proofErr w:type="spellEnd"/>
+        <w:t>3 commit</w:t>
+      </w:r>
     </w:p>
     <w:p>
       <w:r>
@@ -533,28 +288,12 @@
     </w:p>
     <w:p>
       <w:r>
-        <w:t xml:space="preserve">Camada de serviço: oferece consultas para os controladores </w:t>
-      </w:r>
-      <w:proofErr w:type="spellStart"/>
-      <w:r>
-        <w:t>REST’s</w:t>
-      </w:r>
-      <w:proofErr w:type="spellEnd"/>
-      <w:r>
-        <w:t>. Não tem contato com nada, apenas regras de negócio.</w:t>
-      </w:r>
-    </w:p>
-    <w:p>
-      <w:r>
-        <w:t xml:space="preserve">Camada de acesso a dados: os </w:t>
-      </w:r>
-      <w:proofErr w:type="spellStart"/>
-      <w:r>
-        <w:t>Repository</w:t>
-      </w:r>
-      <w:proofErr w:type="spellEnd"/>
-      <w:r>
-        <w:t xml:space="preserve"> (ou DAO), conversar com o banco de dados (consultar SQL, tudo que for banco), e a camada de serviço utiliza a camada de acesso a dados para realizar regras de negócios.</w:t>
+        <w:t>Camada de serviço: oferece consultas para os controladores REST’s. Não tem contato com nada, apenas regras de negócio.</w:t>
+      </w:r>
+    </w:p>
+    <w:p>
+      <w:r>
+        <w:t>Camada de acesso a dados: os Repository (ou DAO), conversar com o banco de dados (consultar SQL, tudo que for banco), e a camada de serviço utiliza a camada de acesso a dados para realizar regras de negócios.</w:t>
       </w:r>
     </w:p>
     <w:p>
@@ -567,7 +306,6 @@
       <w:r>
         <w:t xml:space="preserve"> REST: </w:t>
       </w:r>
-      <w:proofErr w:type="spellStart"/>
       <w:r>
         <w:rPr>
           <w:i/>
@@ -575,7 +313,6 @@
         </w:rPr>
         <w:t>resources</w:t>
       </w:r>
-      <w:proofErr w:type="spellEnd"/>
       <w:r>
         <w:t>.</w:t>
       </w:r>
@@ -622,23 +359,7 @@
           <w:sz w:val="20"/>
           <w:szCs w:val="20"/>
         </w:rPr>
-        <w:t xml:space="preserve">4 </w:t>
-      </w:r>
-      <w:proofErr w:type="spellStart"/>
-      <w:r>
-        <w:rPr>
-          <w:sz w:val="20"/>
-          <w:szCs w:val="20"/>
-        </w:rPr>
-        <w:t>commit</w:t>
-      </w:r>
-      <w:proofErr w:type="spellEnd"/>
-      <w:r>
-        <w:rPr>
-          <w:sz w:val="20"/>
-          <w:szCs w:val="20"/>
-        </w:rPr>
-        <w:t>: criou operação de instanciação</w:t>
+        <w:t>4 commit: criou operação de instanciação</w:t>
       </w:r>
     </w:p>
     <w:p>
@@ -658,15 +379,7 @@
         </w:pBdr>
       </w:pPr>
       <w:r>
-        <w:t xml:space="preserve">Neste relacionamento entre produto e categoria, como é relação N-N, banco de dados relacional, é criado uma terceira tabela com os </w:t>
-      </w:r>
-      <w:proofErr w:type="spellStart"/>
-      <w:r>
-        <w:t>id’s</w:t>
-      </w:r>
-      <w:proofErr w:type="spellEnd"/>
-      <w:r>
-        <w:t xml:space="preserve"> dos dois.</w:t>
+        <w:t>Neste relacionamento entre produto e categoria, como é relação N-N, banco de dados relacional, é criado uma terceira tabela com os id’s dos dois.</w:t>
       </w:r>
       <w:r>
         <w:t xml:space="preserve"> Criada tabelas!</w:t>
@@ -738,88 +451,22 @@
           <w:sz w:val="20"/>
           <w:szCs w:val="20"/>
         </w:rPr>
-        <w:t>@</w:t>
-      </w:r>
-      <w:proofErr w:type="spellStart"/>
-      <w:r>
-        <w:rPr>
-          <w:sz w:val="20"/>
-          <w:szCs w:val="20"/>
-        </w:rPr>
-        <w:t>JsonManagedReference</w:t>
-      </w:r>
-      <w:proofErr w:type="spellEnd"/>
-      <w:r>
-        <w:rPr>
-          <w:sz w:val="20"/>
-          <w:szCs w:val="20"/>
-        </w:rPr>
-        <w:t xml:space="preserve"> é colocado na Classe onde quer que mostre os objetos que estão associados a ela, </w:t>
-      </w:r>
-      <w:proofErr w:type="spellStart"/>
-      <w:r>
-        <w:rPr>
-          <w:sz w:val="20"/>
-          <w:szCs w:val="20"/>
-        </w:rPr>
-        <w:t>ex</w:t>
-      </w:r>
-      <w:proofErr w:type="spellEnd"/>
-      <w:r>
-        <w:rPr>
-          <w:sz w:val="20"/>
-          <w:szCs w:val="20"/>
-        </w:rPr>
-        <w:t>: foi colocado em Categoria, portanto mostrará os produtos associados. Do outro lado (Produto), colocar @</w:t>
-      </w:r>
-      <w:proofErr w:type="spellStart"/>
-      <w:r>
-        <w:rPr>
-          <w:sz w:val="20"/>
-          <w:szCs w:val="20"/>
-        </w:rPr>
-        <w:t>JsonBackReference</w:t>
-      </w:r>
-      <w:proofErr w:type="spellEnd"/>
-    </w:p>
-    <w:p>
-      <w:pPr>
-        <w:rPr>
-          <w:sz w:val="20"/>
-          <w:szCs w:val="20"/>
-        </w:rPr>
-      </w:pPr>
-      <w:r>
-        <w:rPr>
-          <w:sz w:val="20"/>
-          <w:szCs w:val="20"/>
-        </w:rPr>
-        <w:t xml:space="preserve">Criadas exceções para erro de categoria não existente, </w:t>
-      </w:r>
-      <w:proofErr w:type="gramStart"/>
-      <w:r>
-        <w:rPr>
-          <w:sz w:val="20"/>
-          <w:szCs w:val="20"/>
-        </w:rPr>
-        <w:t>pacote .</w:t>
-      </w:r>
-      <w:proofErr w:type="spellStart"/>
-      <w:r>
-        <w:rPr>
-          <w:sz w:val="20"/>
-          <w:szCs w:val="20"/>
-        </w:rPr>
-        <w:t>exception</w:t>
-      </w:r>
-      <w:proofErr w:type="spellEnd"/>
-      <w:proofErr w:type="gramEnd"/>
-      <w:r>
-        <w:rPr>
-          <w:sz w:val="20"/>
-          <w:szCs w:val="20"/>
-        </w:rPr>
-        <w:t xml:space="preserve"> e acertadas classes produto e categoria.</w:t>
+        <w:t>@JsonManagedReference é colocado na Classe onde quer que mostre os objetos que estão associados a ela, ex: foi colocado em Categoria, portanto mostrará os produtos associados. Do outro lado (Produto), colocar @JsonBackReference</w:t>
+      </w:r>
+    </w:p>
+    <w:p>
+      <w:pPr>
+        <w:rPr>
+          <w:sz w:val="20"/>
+          <w:szCs w:val="20"/>
+        </w:rPr>
+      </w:pPr>
+      <w:r>
+        <w:rPr>
+          <w:sz w:val="20"/>
+          <w:szCs w:val="20"/>
+        </w:rPr>
+        <w:t>Criadas exceções para erro de categoria não existente, pacote .exception e acertadas classes produto e categoria.</w:t>
       </w:r>
     </w:p>
     <w:p>
@@ -838,241 +485,81 @@
           <w:sz w:val="20"/>
           <w:szCs w:val="20"/>
         </w:rPr>
-        <w:t xml:space="preserve">Próximo </w:t>
-      </w:r>
-      <w:proofErr w:type="spellStart"/>
-      <w:r>
-        <w:rPr>
-          <w:sz w:val="20"/>
-          <w:szCs w:val="20"/>
-        </w:rPr>
-        <w:t>commit</w:t>
-      </w:r>
-      <w:proofErr w:type="spellEnd"/>
-      <w:r>
-        <w:rPr>
-          <w:sz w:val="20"/>
-          <w:szCs w:val="20"/>
-        </w:rPr>
-        <w:t>: trabalhado Estado e Cidade, criadas entidades, e dentro da Cidade feita relação N-1 com criação da chave estrangeira. No programa principal feitas instâncias</w:t>
-      </w:r>
-      <w:r>
-        <w:rPr>
-          <w:sz w:val="20"/>
-          <w:szCs w:val="20"/>
-        </w:rPr>
-        <w:t>. O “</w:t>
-      </w:r>
-      <w:proofErr w:type="spellStart"/>
-      <w:r>
-        <w:rPr>
-          <w:sz w:val="20"/>
-          <w:szCs w:val="20"/>
-        </w:rPr>
-        <w:t>save</w:t>
-      </w:r>
-      <w:proofErr w:type="spellEnd"/>
-      <w:r>
-        <w:rPr>
-          <w:sz w:val="20"/>
-          <w:szCs w:val="20"/>
-        </w:rPr>
-        <w:t>” serve para salvar os dados no banco...</w:t>
-      </w:r>
-    </w:p>
-    <w:p>
-      <w:pPr>
-        <w:rPr>
-          <w:sz w:val="20"/>
-          <w:szCs w:val="20"/>
-        </w:rPr>
-      </w:pPr>
-    </w:p>
-    <w:p>
-      <w:pPr>
-        <w:rPr>
-          <w:sz w:val="20"/>
-          <w:szCs w:val="20"/>
-        </w:rPr>
-      </w:pPr>
-      <w:r>
-        <w:rPr>
-          <w:sz w:val="20"/>
-          <w:szCs w:val="20"/>
-        </w:rPr>
-        <w:t xml:space="preserve">Quando criamos ENUM no </w:t>
-      </w:r>
-      <w:proofErr w:type="spellStart"/>
-      <w:r>
-        <w:rPr>
-          <w:sz w:val="20"/>
-          <w:szCs w:val="20"/>
-        </w:rPr>
-        <w:t>Springboot</w:t>
-      </w:r>
-      <w:proofErr w:type="spellEnd"/>
-      <w:r>
-        <w:rPr>
-          <w:sz w:val="20"/>
-          <w:szCs w:val="20"/>
-        </w:rPr>
-        <w:t xml:space="preserve">, o JPA automaticamente pode criar os códigos no banco de duas formas: </w:t>
-      </w:r>
-      <w:proofErr w:type="spellStart"/>
-      <w:r>
-        <w:rPr>
-          <w:sz w:val="20"/>
-          <w:szCs w:val="20"/>
-        </w:rPr>
-        <w:t>String</w:t>
-      </w:r>
-      <w:proofErr w:type="spellEnd"/>
-      <w:r>
-        <w:rPr>
-          <w:sz w:val="20"/>
-          <w:szCs w:val="20"/>
-        </w:rPr>
-        <w:t xml:space="preserve"> com o nome dos ENUMS ou ainda criar </w:t>
-      </w:r>
-      <w:proofErr w:type="spellStart"/>
-      <w:r>
-        <w:rPr>
-          <w:sz w:val="20"/>
-          <w:szCs w:val="20"/>
-        </w:rPr>
-        <w:t>Int</w:t>
-      </w:r>
-      <w:proofErr w:type="spellEnd"/>
-      <w:r>
-        <w:rPr>
-          <w:sz w:val="20"/>
-          <w:szCs w:val="20"/>
-        </w:rPr>
-        <w:t>, começando com 0. Porém qualquer um que adicionar um novo ENUM em cima do primeiro, os códigos começarão do 0 de novo...problema!</w:t>
-      </w:r>
-    </w:p>
-    <w:p>
-      <w:pPr>
-        <w:rPr>
-          <w:sz w:val="20"/>
-          <w:szCs w:val="20"/>
-        </w:rPr>
-      </w:pPr>
-      <w:r>
-        <w:rPr>
-          <w:sz w:val="20"/>
-          <w:szCs w:val="20"/>
-        </w:rPr>
-        <w:t xml:space="preserve">Criamos o tipo enumerado </w:t>
-      </w:r>
-      <w:proofErr w:type="spellStart"/>
-      <w:r>
-        <w:rPr>
-          <w:sz w:val="20"/>
-          <w:szCs w:val="20"/>
-        </w:rPr>
-        <w:t>TipoCliente</w:t>
-      </w:r>
-      <w:proofErr w:type="spellEnd"/>
-      <w:r>
-        <w:rPr>
-          <w:sz w:val="20"/>
-          <w:szCs w:val="20"/>
-        </w:rPr>
-        <w:t>: dentro dele fizemos um tipo mais sofisticado para controla-lo, com</w:t>
-      </w:r>
-      <w:r>
-        <w:rPr>
-          <w:sz w:val="20"/>
-          <w:szCs w:val="20"/>
-        </w:rPr>
-        <w:t xml:space="preserve"> método estático (pode ser processado sem a instanciação de objetos) em que caso o código seja nulo, retorna nulo...é percorrido um for e se é passado algum código que existe, ele retorna o </w:t>
-      </w:r>
-      <w:proofErr w:type="spellStart"/>
-      <w:r>
-        <w:rPr>
-          <w:sz w:val="20"/>
-          <w:szCs w:val="20"/>
-        </w:rPr>
-        <w:t>enum</w:t>
-      </w:r>
-      <w:proofErr w:type="spellEnd"/>
-      <w:r>
-        <w:rPr>
-          <w:sz w:val="20"/>
-          <w:szCs w:val="20"/>
-        </w:rPr>
-        <w:t xml:space="preserve"> que foi passado, senão retorna um “</w:t>
-      </w:r>
-      <w:proofErr w:type="spellStart"/>
-      <w:r>
-        <w:rPr>
-          <w:sz w:val="20"/>
-          <w:szCs w:val="20"/>
-        </w:rPr>
-        <w:t>throw</w:t>
-      </w:r>
-      <w:proofErr w:type="spellEnd"/>
-      <w:r>
-        <w:rPr>
-          <w:sz w:val="20"/>
-          <w:szCs w:val="20"/>
-        </w:rPr>
-        <w:t>” em uma exceção.</w:t>
-      </w:r>
-    </w:p>
-    <w:p>
-      <w:pPr>
-        <w:rPr>
-          <w:sz w:val="20"/>
-          <w:szCs w:val="20"/>
-        </w:rPr>
-      </w:pPr>
-      <w:r>
-        <w:rPr>
-          <w:sz w:val="20"/>
-          <w:szCs w:val="20"/>
-        </w:rPr>
-        <w:t xml:space="preserve">Segundo </w:t>
-      </w:r>
-      <w:proofErr w:type="spellStart"/>
-      <w:r>
-        <w:rPr>
-          <w:sz w:val="20"/>
-          <w:szCs w:val="20"/>
-        </w:rPr>
-        <w:t>Nelio</w:t>
-      </w:r>
-      <w:proofErr w:type="spellEnd"/>
-      <w:r>
-        <w:rPr>
-          <w:sz w:val="20"/>
-          <w:szCs w:val="20"/>
-        </w:rPr>
-        <w:t>, dependendo da implementação e a linguagem, algumas classes não precisam ser criadas, caso do Telefone (uma classe “fraca”, com apenas um atributo), uma decisão que pode ser feita pelo próprio programador.</w:t>
-      </w:r>
-      <w:r>
-        <w:rPr>
-          <w:sz w:val="20"/>
-          <w:szCs w:val="20"/>
-        </w:rPr>
-        <w:t xml:space="preserve"> Portanto é feita uma coleção de </w:t>
-      </w:r>
-      <w:proofErr w:type="spellStart"/>
-      <w:r>
-        <w:rPr>
-          <w:sz w:val="20"/>
-          <w:szCs w:val="20"/>
-        </w:rPr>
-        <w:t>Strings</w:t>
-      </w:r>
-      <w:proofErr w:type="spellEnd"/>
-      <w:r>
-        <w:rPr>
-          <w:sz w:val="20"/>
-          <w:szCs w:val="20"/>
-        </w:rPr>
-        <w:t xml:space="preserve"> associadas ao Cliente (de acordo com o diagrama)</w:t>
+        <w:t>Próximo commit: trabalhado Estado e Cidade, criadas entidades, e dentro da Cidade feita relação N-1 com criação da chave estrangeira. No programa principal feitas instâncias</w:t>
+      </w:r>
+      <w:r>
+        <w:rPr>
+          <w:sz w:val="20"/>
+          <w:szCs w:val="20"/>
+        </w:rPr>
+        <w:t>. O “save” serve para salvar os dados no banco...</w:t>
+      </w:r>
+    </w:p>
+    <w:p>
+      <w:pPr>
+        <w:rPr>
+          <w:sz w:val="20"/>
+          <w:szCs w:val="20"/>
+        </w:rPr>
+      </w:pPr>
+    </w:p>
+    <w:p>
+      <w:pPr>
+        <w:rPr>
+          <w:sz w:val="20"/>
+          <w:szCs w:val="20"/>
+        </w:rPr>
+      </w:pPr>
+      <w:r>
+        <w:rPr>
+          <w:sz w:val="20"/>
+          <w:szCs w:val="20"/>
+        </w:rPr>
+        <w:t>Quando criamos ENUM no Springboot, o JPA automaticamente pode criar os códigos no banco de duas formas: String com o nome dos ENUMS ou ainda criar Int, começando com 0. Porém qualquer um que adicionar um novo ENUM em cima do primeiro, os códigos começarão do 0 de novo...problema!</w:t>
+      </w:r>
+    </w:p>
+    <w:p>
+      <w:pPr>
+        <w:rPr>
+          <w:sz w:val="20"/>
+          <w:szCs w:val="20"/>
+        </w:rPr>
+      </w:pPr>
+      <w:r>
+        <w:rPr>
+          <w:sz w:val="20"/>
+          <w:szCs w:val="20"/>
+        </w:rPr>
+        <w:t>Criamos o tipo enumerado TipoCliente: dentro dele fizemos um tipo mais sofisticado para controla-lo, com</w:t>
+      </w:r>
+      <w:r>
+        <w:rPr>
+          <w:sz w:val="20"/>
+          <w:szCs w:val="20"/>
+        </w:rPr>
+        <w:t xml:space="preserve"> método estático (pode ser processado sem a instanciação de objetos) em que caso o código seja nulo, retorna nulo...é percorrido um for e se é passado algum código que existe, ele retorna o enum que foi passado, senão retorna um “throw” em uma exceção.</w:t>
+      </w:r>
+    </w:p>
+    <w:p>
+      <w:pPr>
+        <w:rPr>
+          <w:sz w:val="20"/>
+          <w:szCs w:val="20"/>
+        </w:rPr>
+      </w:pPr>
+      <w:r>
+        <w:rPr>
+          <w:sz w:val="20"/>
+          <w:szCs w:val="20"/>
+        </w:rPr>
+        <w:t>Segundo Nelio, dependendo da implementação e a linguagem, algumas classes não precisam ser criadas, caso do Telefone (uma classe “fraca”, com apenas um atributo), uma decisão que pode ser feita pelo próprio programador.</w:t>
+      </w:r>
+      <w:r>
+        <w:rPr>
+          <w:sz w:val="20"/>
+          <w:szCs w:val="20"/>
+        </w:rPr>
+        <w:t xml:space="preserve"> Portanto é feita uma coleção de Strings associadas ao Cliente (de acordo com o diagrama)</w:t>
       </w:r>
       <w:r>
         <w:rPr>
@@ -1094,39 +581,7 @@
           <w:sz w:val="20"/>
           <w:szCs w:val="20"/>
         </w:rPr>
-        <w:t xml:space="preserve">Feito um macete para armazenar internamente um número inteiro e exposto para a aplicação o </w:t>
-      </w:r>
-      <w:proofErr w:type="spellStart"/>
-      <w:r>
-        <w:rPr>
-          <w:sz w:val="20"/>
-          <w:szCs w:val="20"/>
-        </w:rPr>
-        <w:t>TipoCliente</w:t>
-      </w:r>
-      <w:proofErr w:type="spellEnd"/>
-      <w:r>
-        <w:rPr>
-          <w:sz w:val="20"/>
-          <w:szCs w:val="20"/>
-        </w:rPr>
-        <w:t xml:space="preserve">. No </w:t>
-      </w:r>
-      <w:proofErr w:type="spellStart"/>
-      <w:r>
-        <w:rPr>
-          <w:sz w:val="20"/>
-          <w:szCs w:val="20"/>
-        </w:rPr>
-        <w:t>get</w:t>
-      </w:r>
-      <w:proofErr w:type="spellEnd"/>
-      <w:r>
-        <w:rPr>
-          <w:sz w:val="20"/>
-          <w:szCs w:val="20"/>
-        </w:rPr>
-        <w:t xml:space="preserve"> e set colocado o método criado.</w:t>
+        <w:t>Feito um macete para armazenar internamente um número inteiro e exposto para a aplicação o TipoCliente. No get e set colocado o método criado.</w:t>
       </w:r>
     </w:p>
     <w:p>
@@ -1159,78 +614,14 @@
           <w:sz w:val="20"/>
           <w:szCs w:val="20"/>
         </w:rPr>
-        <w:t xml:space="preserve">No </w:t>
-      </w:r>
-      <w:proofErr w:type="spellStart"/>
-      <w:r>
-        <w:rPr>
-          <w:sz w:val="20"/>
-          <w:szCs w:val="20"/>
-        </w:rPr>
-        <w:t>application</w:t>
-      </w:r>
-      <w:proofErr w:type="spellEnd"/>
-      <w:r>
-        <w:rPr>
-          <w:sz w:val="20"/>
-          <w:szCs w:val="20"/>
-        </w:rPr>
-        <w:t xml:space="preserve"> feitas as associações e criados clientes e endereços respectivos. Criados </w:t>
-      </w:r>
-      <w:proofErr w:type="spellStart"/>
-      <w:r>
-        <w:rPr>
-          <w:sz w:val="20"/>
-          <w:szCs w:val="20"/>
-        </w:rPr>
-        <w:t>repositories</w:t>
-      </w:r>
-      <w:proofErr w:type="spellEnd"/>
-      <w:r>
-        <w:rPr>
-          <w:sz w:val="20"/>
-          <w:szCs w:val="20"/>
-        </w:rPr>
-        <w:t xml:space="preserve"> e dado “@</w:t>
-      </w:r>
-      <w:proofErr w:type="spellStart"/>
-      <w:r>
-        <w:rPr>
-          <w:sz w:val="20"/>
-          <w:szCs w:val="20"/>
-        </w:rPr>
-        <w:t>Autowired</w:t>
-      </w:r>
-      <w:proofErr w:type="spellEnd"/>
-      <w:r>
-        <w:rPr>
-          <w:sz w:val="20"/>
-          <w:szCs w:val="20"/>
-        </w:rPr>
-        <w:t>” na classe da aplicação.</w:t>
-      </w:r>
-      <w:r>
-        <w:rPr>
-          <w:sz w:val="20"/>
-          <w:szCs w:val="20"/>
-        </w:rPr>
-        <w:t xml:space="preserve"> A partir dos </w:t>
-      </w:r>
-      <w:proofErr w:type="spellStart"/>
-      <w:r>
-        <w:rPr>
-          <w:sz w:val="20"/>
-          <w:szCs w:val="20"/>
-        </w:rPr>
-        <w:t>repositories</w:t>
-      </w:r>
-      <w:proofErr w:type="spellEnd"/>
-      <w:r>
-        <w:rPr>
-          <w:sz w:val="20"/>
-          <w:szCs w:val="20"/>
-        </w:rPr>
-        <w:t xml:space="preserve"> podemos salvar os dados.</w:t>
+        <w:t>No application feitas as associações e criados clientes e endereços respectivos. Criados repositories e dado “@Autowired” na classe da aplicação.</w:t>
+      </w:r>
+      <w:r>
+        <w:rPr>
+          <w:sz w:val="20"/>
+          <w:szCs w:val="20"/>
+        </w:rPr>
+        <w:t xml:space="preserve"> A partir dos repositories podemos salvar os dados.</w:t>
       </w:r>
     </w:p>
     <w:p>
@@ -1259,23 +650,7 @@
           <w:sz w:val="20"/>
           <w:szCs w:val="20"/>
         </w:rPr>
-        <w:t xml:space="preserve">pia do </w:t>
-      </w:r>
-      <w:proofErr w:type="spellStart"/>
-      <w:r>
-        <w:rPr>
-          <w:sz w:val="20"/>
-          <w:szCs w:val="20"/>
-        </w:rPr>
-        <w:t>CategoriaResource</w:t>
-      </w:r>
-      <w:proofErr w:type="spellEnd"/>
-      <w:r>
-        <w:rPr>
-          <w:sz w:val="20"/>
-          <w:szCs w:val="20"/>
-        </w:rPr>
-        <w:t xml:space="preserve"> e dado CTRL F5 para modificar para Cliente, assim como no Service</w:t>
+        <w:t>pia do CategoriaResource e dado CTRL F5 para modificar para Cliente, assim como no Service</w:t>
       </w:r>
       <w:r>
         <w:rPr>
@@ -1297,17 +672,8 @@
           <w:sz w:val="20"/>
           <w:szCs w:val="20"/>
         </w:rPr>
-        <w:t>De acordo com o diagrama, feita proteção cíclica JSON na classe Cliente e na classe endereço colocada notação @</w:t>
-      </w:r>
-      <w:proofErr w:type="spellStart"/>
-      <w:r>
-        <w:rPr>
-          <w:sz w:val="20"/>
-          <w:szCs w:val="20"/>
-        </w:rPr>
-        <w:t>back</w:t>
-      </w:r>
-      <w:proofErr w:type="spellEnd"/>
+        <w:t>De acordo com o diagrama, feita proteção cíclica JSON na classe Cliente e na classe endereço colocada notação @back</w:t>
+      </w:r>
       <w:r>
         <w:rPr>
           <w:sz w:val="20"/>
@@ -1325,6 +691,9 @@
     </w:p>
     <w:p>
       <w:pPr>
+        <w:pBdr>
+          <w:bottom w:val="single" w:sz="6" w:space="1" w:color="auto"/>
+        </w:pBdr>
         <w:rPr>
           <w:sz w:val="20"/>
           <w:szCs w:val="20"/>
@@ -1336,6 +705,619 @@
           <w:szCs w:val="20"/>
         </w:rPr>
         <w:t>OBS: EM JSON O {} é LISTA!!</w:t>
+      </w:r>
+    </w:p>
+    <w:p>
+      <w:pPr>
+        <w:rPr>
+          <w:sz w:val="20"/>
+          <w:szCs w:val="20"/>
+        </w:rPr>
+      </w:pPr>
+      <w:r>
+        <w:rPr>
+          <w:sz w:val="20"/>
+          <w:szCs w:val="20"/>
+        </w:rPr>
+        <w:t>Criando Pedido, EstadoPagamento, Pagamento. Uma alteração no Cliente foi feito pela sua relação.</w:t>
+      </w:r>
+      <w:r>
+        <w:rPr>
+          <w:sz w:val="20"/>
+          <w:szCs w:val="20"/>
+        </w:rPr>
+        <w:t xml:space="preserve"> Na hora de criar o Hash Equals, PagamentoComCartao e ComBoleto não precisa, pois o ‘id’ está na ‘mãe’.</w:t>
+      </w:r>
+      <w:r>
+        <w:rPr>
+          <w:sz w:val="20"/>
+          <w:szCs w:val="20"/>
+        </w:rPr>
+        <w:t xml:space="preserve"> Para Serializable, colocar apenas o numero da versão nas subclasses (serialVersionUID = 1L)</w:t>
+      </w:r>
+    </w:p>
+    <w:p>
+      <w:pPr>
+        <w:rPr>
+          <w:rFonts w:ascii="Consolas" w:hAnsi="Consolas" w:cs="Consolas"/>
+          <w:color w:val="808080"/>
+          <w:sz w:val="20"/>
+          <w:szCs w:val="20"/>
+          <w:u w:val="single"/>
+          <w:shd w:val="clear" w:color="auto" w:fill="373737"/>
+        </w:rPr>
+      </w:pPr>
+      <w:r>
+        <w:rPr>
+          <w:sz w:val="20"/>
+          <w:szCs w:val="20"/>
+        </w:rPr>
+        <w:t xml:space="preserve">Quando começamos a fazer o mapeamento Objeto-relacional em Pagamento e </w:t>
+      </w:r>
+      <w:r>
+        <w:rPr>
+          <w:sz w:val="20"/>
+          <w:szCs w:val="20"/>
+        </w:rPr>
+        <w:t xml:space="preserve">Pedido, queremos que ambos possuam o mesmo id, pois a relação é 1-1. Então, não é colocado o </w:t>
+      </w:r>
+      <w:r>
+        <w:rPr>
+          <w:b/>
+          <w:bCs/>
+          <w:sz w:val="20"/>
+          <w:szCs w:val="20"/>
+        </w:rPr>
+        <w:t>GeneratedValue</w:t>
+      </w:r>
+      <w:r>
+        <w:rPr>
+          <w:sz w:val="20"/>
+          <w:szCs w:val="20"/>
+        </w:rPr>
+        <w:t>.</w:t>
+      </w:r>
+      <w:r>
+        <w:rPr>
+          <w:sz w:val="20"/>
+          <w:szCs w:val="20"/>
+        </w:rPr>
+        <w:t xml:space="preserve"> Portanto colocado </w:t>
+      </w:r>
+      <w:r>
+        <w:rPr>
+          <w:rFonts w:ascii="Consolas" w:hAnsi="Consolas" w:cs="Consolas"/>
+          <w:i/>
+          <w:iCs/>
+          <w:color w:val="A0A0A0"/>
+          <w:sz w:val="20"/>
+          <w:szCs w:val="20"/>
+          <w:shd w:val="clear" w:color="auto" w:fill="373737"/>
+        </w:rPr>
+        <w:t>@MapsId</w:t>
+      </w:r>
+      <w:r>
+        <w:rPr>
+          <w:rFonts w:ascii="Consolas" w:hAnsi="Consolas" w:cs="Consolas"/>
+          <w:color w:val="D9E8F7"/>
+          <w:sz w:val="20"/>
+          <w:szCs w:val="20"/>
+          <w:shd w:val="clear" w:color="auto" w:fill="373737"/>
+        </w:rPr>
+        <w:t xml:space="preserve"> </w:t>
+      </w:r>
+      <w:r>
+        <w:rPr>
+          <w:rFonts w:ascii="Consolas" w:hAnsi="Consolas" w:cs="Consolas"/>
+          <w:color w:val="808080"/>
+          <w:sz w:val="20"/>
+          <w:szCs w:val="20"/>
+          <w:shd w:val="clear" w:color="auto" w:fill="373737"/>
+        </w:rPr>
+        <w:t>//</w:t>
+      </w:r>
+      <w:r>
+        <w:rPr>
+          <w:rFonts w:ascii="Consolas" w:hAnsi="Consolas" w:cs="Consolas"/>
+          <w:color w:val="808080"/>
+          <w:sz w:val="20"/>
+          <w:szCs w:val="20"/>
+          <w:u w:val="single"/>
+          <w:shd w:val="clear" w:color="auto" w:fill="373737"/>
+        </w:rPr>
+        <w:t>para</w:t>
+      </w:r>
+      <w:r>
+        <w:rPr>
+          <w:rFonts w:ascii="Consolas" w:hAnsi="Consolas" w:cs="Consolas"/>
+          <w:color w:val="808080"/>
+          <w:sz w:val="20"/>
+          <w:szCs w:val="20"/>
+          <w:shd w:val="clear" w:color="auto" w:fill="373737"/>
+        </w:rPr>
+        <w:t xml:space="preserve"> </w:t>
+      </w:r>
+      <w:r>
+        <w:rPr>
+          <w:rFonts w:ascii="Consolas" w:hAnsi="Consolas" w:cs="Consolas"/>
+          <w:color w:val="808080"/>
+          <w:sz w:val="20"/>
+          <w:szCs w:val="20"/>
+          <w:u w:val="single"/>
+          <w:shd w:val="clear" w:color="auto" w:fill="373737"/>
+        </w:rPr>
+        <w:t>garantir</w:t>
+      </w:r>
+      <w:r>
+        <w:rPr>
+          <w:rFonts w:ascii="Consolas" w:hAnsi="Consolas" w:cs="Consolas"/>
+          <w:color w:val="808080"/>
+          <w:sz w:val="20"/>
+          <w:szCs w:val="20"/>
+          <w:shd w:val="clear" w:color="auto" w:fill="373737"/>
+        </w:rPr>
+        <w:t xml:space="preserve"> </w:t>
+      </w:r>
+      <w:r>
+        <w:rPr>
+          <w:rFonts w:ascii="Consolas" w:hAnsi="Consolas" w:cs="Consolas"/>
+          <w:color w:val="808080"/>
+          <w:sz w:val="20"/>
+          <w:szCs w:val="20"/>
+          <w:u w:val="single"/>
+          <w:shd w:val="clear" w:color="auto" w:fill="373737"/>
+        </w:rPr>
+        <w:t>que</w:t>
+      </w:r>
+      <w:r>
+        <w:rPr>
+          <w:rFonts w:ascii="Consolas" w:hAnsi="Consolas" w:cs="Consolas"/>
+          <w:color w:val="808080"/>
+          <w:sz w:val="20"/>
+          <w:szCs w:val="20"/>
+          <w:shd w:val="clear" w:color="auto" w:fill="373737"/>
+        </w:rPr>
+        <w:t xml:space="preserve"> o id do </w:t>
+      </w:r>
+      <w:r>
+        <w:rPr>
+          <w:rFonts w:ascii="Consolas" w:hAnsi="Consolas" w:cs="Consolas"/>
+          <w:color w:val="808080"/>
+          <w:sz w:val="20"/>
+          <w:szCs w:val="20"/>
+          <w:u w:val="single"/>
+          <w:shd w:val="clear" w:color="auto" w:fill="373737"/>
+        </w:rPr>
+        <w:t>pedido</w:t>
+      </w:r>
+      <w:r>
+        <w:rPr>
+          <w:rFonts w:ascii="Consolas" w:hAnsi="Consolas" w:cs="Consolas"/>
+          <w:color w:val="808080"/>
+          <w:sz w:val="20"/>
+          <w:szCs w:val="20"/>
+          <w:shd w:val="clear" w:color="auto" w:fill="373737"/>
+        </w:rPr>
+        <w:t xml:space="preserve"> </w:t>
+      </w:r>
+      <w:r>
+        <w:rPr>
+          <w:rFonts w:ascii="Consolas" w:hAnsi="Consolas" w:cs="Consolas"/>
+          <w:color w:val="808080"/>
+          <w:sz w:val="20"/>
+          <w:szCs w:val="20"/>
+          <w:u w:val="single"/>
+          <w:shd w:val="clear" w:color="auto" w:fill="373737"/>
+        </w:rPr>
+        <w:t>seja</w:t>
+      </w:r>
+      <w:r>
+        <w:rPr>
+          <w:rFonts w:ascii="Consolas" w:hAnsi="Consolas" w:cs="Consolas"/>
+          <w:color w:val="808080"/>
+          <w:sz w:val="20"/>
+          <w:szCs w:val="20"/>
+          <w:shd w:val="clear" w:color="auto" w:fill="373737"/>
+        </w:rPr>
+        <w:t xml:space="preserve"> o </w:t>
+      </w:r>
+      <w:r>
+        <w:rPr>
+          <w:rFonts w:ascii="Consolas" w:hAnsi="Consolas" w:cs="Consolas"/>
+          <w:color w:val="808080"/>
+          <w:sz w:val="20"/>
+          <w:szCs w:val="20"/>
+          <w:u w:val="single"/>
+          <w:shd w:val="clear" w:color="auto" w:fill="373737"/>
+        </w:rPr>
+        <w:t>mesmo</w:t>
+      </w:r>
+      <w:r>
+        <w:rPr>
+          <w:rFonts w:ascii="Consolas" w:hAnsi="Consolas" w:cs="Consolas"/>
+          <w:color w:val="808080"/>
+          <w:sz w:val="20"/>
+          <w:szCs w:val="20"/>
+          <w:shd w:val="clear" w:color="auto" w:fill="373737"/>
+        </w:rPr>
+        <w:t xml:space="preserve"> do </w:t>
+      </w:r>
+      <w:r>
+        <w:rPr>
+          <w:rFonts w:ascii="Consolas" w:hAnsi="Consolas" w:cs="Consolas"/>
+          <w:color w:val="808080"/>
+          <w:sz w:val="20"/>
+          <w:szCs w:val="20"/>
+          <w:u w:val="single"/>
+          <w:shd w:val="clear" w:color="auto" w:fill="373737"/>
+        </w:rPr>
+        <w:t>Pagamento</w:t>
+      </w:r>
+    </w:p>
+    <w:p>
+      <w:pPr>
+        <w:rPr>
+          <w:sz w:val="20"/>
+          <w:szCs w:val="20"/>
+        </w:rPr>
+      </w:pPr>
+      <w:r>
+        <w:rPr>
+          <w:sz w:val="20"/>
+          <w:szCs w:val="20"/>
+        </w:rPr>
+        <w:t xml:space="preserve">OBS: Lá em pedido colocado: </w:t>
+      </w:r>
+      <w:r>
+        <w:rPr>
+          <w:rFonts w:ascii="Consolas" w:hAnsi="Consolas" w:cs="Consolas"/>
+          <w:i/>
+          <w:iCs/>
+          <w:color w:val="A0A0A0"/>
+          <w:sz w:val="20"/>
+          <w:szCs w:val="20"/>
+          <w:shd w:val="clear" w:color="auto" w:fill="373737"/>
+        </w:rPr>
+        <w:t>@OneToOne</w:t>
+      </w:r>
+      <w:r>
+        <w:rPr>
+          <w:rFonts w:ascii="Consolas" w:hAnsi="Consolas" w:cs="Consolas"/>
+          <w:color w:val="F9FAF4"/>
+          <w:sz w:val="20"/>
+          <w:szCs w:val="20"/>
+          <w:shd w:val="clear" w:color="auto" w:fill="373737"/>
+        </w:rPr>
+        <w:t>(</w:t>
+      </w:r>
+      <w:r>
+        <w:rPr>
+          <w:rFonts w:ascii="Consolas" w:hAnsi="Consolas" w:cs="Consolas"/>
+          <w:color w:val="EB4B64"/>
+          <w:sz w:val="20"/>
+          <w:szCs w:val="20"/>
+          <w:shd w:val="clear" w:color="auto" w:fill="373737"/>
+        </w:rPr>
+        <w:t>cascade</w:t>
+      </w:r>
+      <w:r>
+        <w:rPr>
+          <w:rFonts w:ascii="Consolas" w:hAnsi="Consolas" w:cs="Consolas"/>
+          <w:color w:val="E6E6FA"/>
+          <w:sz w:val="20"/>
+          <w:szCs w:val="20"/>
+          <w:shd w:val="clear" w:color="auto" w:fill="373737"/>
+        </w:rPr>
+        <w:t>=</w:t>
+      </w:r>
+      <w:r>
+        <w:rPr>
+          <w:rFonts w:ascii="Consolas" w:hAnsi="Consolas" w:cs="Consolas"/>
+          <w:i/>
+          <w:iCs/>
+          <w:color w:val="CC81BA"/>
+          <w:sz w:val="20"/>
+          <w:szCs w:val="20"/>
+          <w:shd w:val="clear" w:color="auto" w:fill="373737"/>
+        </w:rPr>
+        <w:t>CascadeType</w:t>
+      </w:r>
+      <w:r>
+        <w:rPr>
+          <w:rFonts w:ascii="Consolas" w:hAnsi="Consolas" w:cs="Consolas"/>
+          <w:color w:val="E6E6FA"/>
+          <w:sz w:val="20"/>
+          <w:szCs w:val="20"/>
+          <w:shd w:val="clear" w:color="auto" w:fill="373737"/>
+        </w:rPr>
+        <w:t>.</w:t>
+      </w:r>
+      <w:r>
+        <w:rPr>
+          <w:rFonts w:ascii="Consolas" w:hAnsi="Consolas" w:cs="Consolas"/>
+          <w:b/>
+          <w:bCs/>
+          <w:i/>
+          <w:iCs/>
+          <w:color w:val="8DDAF8"/>
+          <w:sz w:val="20"/>
+          <w:szCs w:val="20"/>
+          <w:shd w:val="clear" w:color="auto" w:fill="373737"/>
+        </w:rPr>
+        <w:t>ALL</w:t>
+      </w:r>
+      <w:r>
+        <w:rPr>
+          <w:rFonts w:ascii="Consolas" w:hAnsi="Consolas" w:cs="Consolas"/>
+          <w:color w:val="E6E6FA"/>
+          <w:sz w:val="20"/>
+          <w:szCs w:val="20"/>
+          <w:shd w:val="clear" w:color="auto" w:fill="373737"/>
+        </w:rPr>
+        <w:t>,</w:t>
+      </w:r>
+      <w:r>
+        <w:rPr>
+          <w:rFonts w:ascii="Consolas" w:hAnsi="Consolas" w:cs="Consolas"/>
+          <w:color w:val="D9E8F7"/>
+          <w:sz w:val="20"/>
+          <w:szCs w:val="20"/>
+          <w:shd w:val="clear" w:color="auto" w:fill="373737"/>
+        </w:rPr>
+        <w:t xml:space="preserve"> </w:t>
+      </w:r>
+      <w:r>
+        <w:rPr>
+          <w:rFonts w:ascii="Consolas" w:hAnsi="Consolas" w:cs="Consolas"/>
+          <w:color w:val="EB4B64"/>
+          <w:sz w:val="20"/>
+          <w:szCs w:val="20"/>
+          <w:shd w:val="clear" w:color="auto" w:fill="373737"/>
+        </w:rPr>
+        <w:t>mappedBy</w:t>
+      </w:r>
+      <w:r>
+        <w:rPr>
+          <w:rFonts w:ascii="Consolas" w:hAnsi="Consolas" w:cs="Consolas"/>
+          <w:color w:val="E6E6FA"/>
+          <w:sz w:val="20"/>
+          <w:szCs w:val="20"/>
+          <w:shd w:val="clear" w:color="auto" w:fill="373737"/>
+        </w:rPr>
+        <w:t>=</w:t>
+      </w:r>
+      <w:r>
+        <w:rPr>
+          <w:rFonts w:ascii="Consolas" w:hAnsi="Consolas" w:cs="Consolas"/>
+          <w:color w:val="17C6A3"/>
+          <w:sz w:val="20"/>
+          <w:szCs w:val="20"/>
+          <w:shd w:val="clear" w:color="auto" w:fill="373737"/>
+        </w:rPr>
+        <w:t>"pedido"</w:t>
+      </w:r>
+      <w:r>
+        <w:rPr>
+          <w:rFonts w:ascii="Consolas" w:hAnsi="Consolas" w:cs="Consolas"/>
+          <w:color w:val="F9FAF4"/>
+          <w:sz w:val="20"/>
+          <w:szCs w:val="20"/>
+          <w:shd w:val="clear" w:color="auto" w:fill="373737"/>
+        </w:rPr>
+        <w:t>)</w:t>
+      </w:r>
+      <w:r>
+        <w:rPr>
+          <w:sz w:val="20"/>
+          <w:szCs w:val="20"/>
+        </w:rPr>
+        <w:t>Pois é uma peculiaridade do JPA!</w:t>
+      </w:r>
+    </w:p>
+    <w:p>
+      <w:pPr>
+        <w:rPr>
+          <w:sz w:val="20"/>
+          <w:szCs w:val="20"/>
+        </w:rPr>
+      </w:pPr>
+      <w:r>
+        <w:rPr>
+          <w:sz w:val="20"/>
+          <w:szCs w:val="20"/>
+        </w:rPr>
+        <w:t xml:space="preserve">Para fazer o mapeamento quando se tem subclasses (mapeamento de herança) podemos fazer uma única tabela com ambas subclasses, e quando estanciar uma, colocar null na outra e vice-versa, ou uma </w:t>
+      </w:r>
+      <w:r>
+        <w:rPr>
+          <w:sz w:val="20"/>
+          <w:szCs w:val="20"/>
+        </w:rPr>
+        <w:lastRenderedPageBreak/>
+        <w:t>tabela pra cada, como se fosse no diagrama de Classe.</w:t>
+      </w:r>
+      <w:r>
+        <w:rPr>
+          <w:sz w:val="20"/>
+          <w:szCs w:val="20"/>
+        </w:rPr>
+        <w:t xml:space="preserve"> Normalmente quando tem poucos atributos em cada classe, faz uma tabela.</w:t>
+      </w:r>
+    </w:p>
+    <w:p>
+      <w:pPr>
+        <w:rPr>
+          <w:sz w:val="20"/>
+          <w:szCs w:val="20"/>
+        </w:rPr>
+      </w:pPr>
+      <w:r>
+        <w:rPr>
+          <w:sz w:val="20"/>
+          <w:szCs w:val="20"/>
+        </w:rPr>
+        <w:t xml:space="preserve">Quando colocamos </w:t>
+      </w:r>
+      <w:r>
+        <w:rPr>
+          <w:rFonts w:ascii="Consolas" w:hAnsi="Consolas" w:cs="Consolas"/>
+          <w:i/>
+          <w:iCs/>
+          <w:color w:val="A0A0A0"/>
+          <w:sz w:val="20"/>
+          <w:szCs w:val="20"/>
+          <w:shd w:val="clear" w:color="auto" w:fill="373737"/>
+        </w:rPr>
+        <w:t>@Inheritance</w:t>
+      </w:r>
+      <w:r>
+        <w:rPr>
+          <w:rFonts w:ascii="Consolas" w:hAnsi="Consolas" w:cs="Consolas"/>
+          <w:color w:val="F9FAF4"/>
+          <w:sz w:val="20"/>
+          <w:szCs w:val="20"/>
+          <w:shd w:val="clear" w:color="auto" w:fill="373737"/>
+        </w:rPr>
+        <w:t>(</w:t>
+      </w:r>
+      <w:r>
+        <w:rPr>
+          <w:rFonts w:ascii="Consolas" w:hAnsi="Consolas" w:cs="Consolas"/>
+          <w:color w:val="EB4B64"/>
+          <w:sz w:val="20"/>
+          <w:szCs w:val="20"/>
+          <w:shd w:val="clear" w:color="auto" w:fill="373737"/>
+        </w:rPr>
+        <w:t>strategy</w:t>
+      </w:r>
+      <w:r>
+        <w:rPr>
+          <w:rFonts w:ascii="Consolas" w:hAnsi="Consolas" w:cs="Consolas"/>
+          <w:color w:val="E6E6FA"/>
+          <w:sz w:val="20"/>
+          <w:szCs w:val="20"/>
+          <w:shd w:val="clear" w:color="auto" w:fill="373737"/>
+        </w:rPr>
+        <w:t>=</w:t>
+      </w:r>
+      <w:r>
+        <w:rPr>
+          <w:rFonts w:ascii="Consolas" w:hAnsi="Consolas" w:cs="Consolas"/>
+          <w:i/>
+          <w:iCs/>
+          <w:color w:val="CC81BA"/>
+          <w:sz w:val="20"/>
+          <w:szCs w:val="20"/>
+          <w:shd w:val="clear" w:color="auto" w:fill="373737"/>
+        </w:rPr>
+        <w:t>InheritanceType</w:t>
+      </w:r>
+      <w:r>
+        <w:rPr>
+          <w:rFonts w:ascii="Consolas" w:hAnsi="Consolas" w:cs="Consolas"/>
+          <w:color w:val="E6E6FA"/>
+          <w:sz w:val="20"/>
+          <w:szCs w:val="20"/>
+          <w:shd w:val="clear" w:color="auto" w:fill="373737"/>
+        </w:rPr>
+        <w:t>.</w:t>
+      </w:r>
+      <w:r>
+        <w:rPr>
+          <w:rFonts w:ascii="Consolas" w:hAnsi="Consolas" w:cs="Consolas"/>
+          <w:b/>
+          <w:bCs/>
+          <w:i/>
+          <w:iCs/>
+          <w:color w:val="8DDAF8"/>
+          <w:sz w:val="20"/>
+          <w:szCs w:val="20"/>
+          <w:shd w:val="clear" w:color="auto" w:fill="373737"/>
+        </w:rPr>
+        <w:t>JOINED</w:t>
+      </w:r>
+      <w:r>
+        <w:rPr>
+          <w:rFonts w:ascii="Consolas" w:hAnsi="Consolas" w:cs="Consolas"/>
+          <w:color w:val="F9FAF4"/>
+          <w:sz w:val="20"/>
+          <w:szCs w:val="20"/>
+          <w:shd w:val="clear" w:color="auto" w:fill="373737"/>
+        </w:rPr>
+        <w:t>)</w:t>
+      </w:r>
+      <w:r>
+        <w:rPr>
+          <w:sz w:val="20"/>
+          <w:szCs w:val="20"/>
+        </w:rPr>
+        <w:t xml:space="preserve"> é só colocar o @Entity nas subclasses</w:t>
+      </w:r>
+      <w:r>
+        <w:rPr>
+          <w:sz w:val="20"/>
+          <w:szCs w:val="20"/>
+        </w:rPr>
+        <w:t>...assim estamos fazendo as duas tabelas.</w:t>
+      </w:r>
+      <w:r>
+        <w:rPr>
+          <w:sz w:val="20"/>
+          <w:szCs w:val="20"/>
+        </w:rPr>
+        <w:t xml:space="preserve"> Lembrando que o ID vem da SuperClasse!</w:t>
+      </w:r>
+    </w:p>
+    <w:p>
+      <w:pPr>
+        <w:rPr>
+          <w:sz w:val="20"/>
+          <w:szCs w:val="20"/>
+        </w:rPr>
+      </w:pPr>
+      <w:r>
+        <w:rPr>
+          <w:sz w:val="20"/>
+          <w:szCs w:val="20"/>
+        </w:rPr>
+        <w:t>OBS: na tabela de pagamento, a chave primária é pedido_id, pois a relação é 1-1 e dentro da Classe pedido fizemos o “join table” com a chave estrangeira do pedido.</w:t>
+      </w:r>
+    </w:p>
+    <w:p>
+      <w:pPr>
+        <w:rPr>
+          <w:sz w:val="20"/>
+          <w:szCs w:val="20"/>
+        </w:rPr>
+      </w:pPr>
+      <w:r>
+        <w:rPr>
+          <w:sz w:val="20"/>
+          <w:szCs w:val="20"/>
+        </w:rPr>
+        <w:t>Na hora de instanciar</w:t>
+      </w:r>
+      <w:r>
+        <w:rPr>
+          <w:sz w:val="20"/>
+          <w:szCs w:val="20"/>
+        </w:rPr>
+        <w:t xml:space="preserve"> o pedido, observou-se que mesmo tendo a relação entre pedido e pagamento é necessário retirar do construtor do pedido o pagamento, para que possa ser instanciado um após o outro.</w:t>
+      </w:r>
+    </w:p>
+    <w:p>
+      <w:pPr>
+        <w:rPr>
+          <w:sz w:val="20"/>
+          <w:szCs w:val="20"/>
+        </w:rPr>
+      </w:pPr>
+      <w:r>
+        <w:rPr>
+          <w:sz w:val="20"/>
+          <w:szCs w:val="20"/>
+        </w:rPr>
+        <w:t>OBS: apenas criar uma repository para superclasse, as subclasses não precisa!!!</w:t>
       </w:r>
     </w:p>
     <w:sectPr>

</xml_diff>

<commit_message>
Finished endpoints and changed all @BackReference to @JsonIgnore...some issues with H2 not resolved, waiting for Consultings to resolve...
</commit_message>
<xml_diff>
--- a/Conceitos Springboot.docx
+++ b/Conceitos Springboot.docx
@@ -1317,7 +1317,243 @@
           <w:sz w:val="20"/>
           <w:szCs w:val="20"/>
         </w:rPr>
-        <w:t>OBS: apenas criar uma repository para superclasse, as subclasses não precisa!!!</w:t>
+        <w:t>OBS: apenas criar uma repository para superclasse, as subclasses não precisa</w:t>
+      </w:r>
+      <w:r>
+        <w:rPr>
+          <w:sz w:val="20"/>
+          <w:szCs w:val="20"/>
+        </w:rPr>
+        <w:t>m</w:t>
+      </w:r>
+      <w:r>
+        <w:rPr>
+          <w:sz w:val="20"/>
+          <w:szCs w:val="20"/>
+        </w:rPr>
+        <w:t>!!!</w:t>
+      </w:r>
+    </w:p>
+    <w:p>
+      <w:pPr>
+        <w:pBdr>
+          <w:bottom w:val="single" w:sz="6" w:space="1" w:color="auto"/>
+        </w:pBdr>
+        <w:rPr>
+          <w:sz w:val="20"/>
+          <w:szCs w:val="20"/>
+        </w:rPr>
+      </w:pPr>
+    </w:p>
+    <w:p>
+      <w:pPr>
+        <w:rPr>
+          <w:sz w:val="20"/>
+          <w:szCs w:val="20"/>
+        </w:rPr>
+      </w:pPr>
+      <w:r>
+        <w:rPr>
+          <w:sz w:val="20"/>
+          <w:szCs w:val="20"/>
+        </w:rPr>
+        <w:t>Criado ItemPedidoPK pois nesta classe possui Pedido pedido e Produto produto</w:t>
+      </w:r>
+      <w:r>
+        <w:rPr>
+          <w:sz w:val="20"/>
+          <w:szCs w:val="20"/>
+        </w:rPr>
+        <w:t xml:space="preserve"> (é uma chave composta que aponta para Pedido e Produto, conforme diagrama)</w:t>
+      </w:r>
+      <w:r>
+        <w:rPr>
+          <w:sz w:val="20"/>
+          <w:szCs w:val="20"/>
+        </w:rPr>
+        <w:t>, eles são a referência. Eles que identificam o ItemPedido</w:t>
+      </w:r>
+      <w:r>
+        <w:rPr>
+          <w:sz w:val="20"/>
+          <w:szCs w:val="20"/>
+        </w:rPr>
+        <w:t>. Feito HashEquals dos dois atributos pois a comparação deve ser com os dois msm, pra saber se é igual deve ser o mesmo pedido e o mesmo produto!!</w:t>
+      </w:r>
+    </w:p>
+    <w:p>
+      <w:pPr>
+        <w:pBdr>
+          <w:bottom w:val="single" w:sz="6" w:space="1" w:color="auto"/>
+        </w:pBdr>
+        <w:rPr>
+          <w:sz w:val="20"/>
+          <w:szCs w:val="20"/>
+        </w:rPr>
+      </w:pPr>
+      <w:r>
+        <w:rPr>
+          <w:sz w:val="20"/>
+          <w:szCs w:val="20"/>
+        </w:rPr>
+        <w:t>Criamos o ItemPedidoPK, em JPA quando temos (um atributo composto - em Java seria um tipo primitivo) um atributo sendo uma Classe (no caso o id do ItemPedidoPK dentro da classe ItemPedido, colocar no ItemPedidoPK @embeddable</w:t>
+      </w:r>
+    </w:p>
+    <w:p>
+      <w:pPr>
+        <w:rPr>
+          <w:sz w:val="20"/>
+          <w:szCs w:val="20"/>
+        </w:rPr>
+      </w:pPr>
+    </w:p>
+    <w:p>
+      <w:pPr>
+        <w:rPr>
+          <w:sz w:val="20"/>
+          <w:szCs w:val="20"/>
+        </w:rPr>
+      </w:pPr>
+      <w:r>
+        <w:rPr>
+          <w:sz w:val="20"/>
+          <w:szCs w:val="20"/>
+        </w:rPr>
+        <w:t>Criado PedidoService pela cópia de outro Service.</w:t>
+      </w:r>
+    </w:p>
+    <w:p>
+      <w:pPr>
+        <w:rPr>
+          <w:sz w:val="20"/>
+          <w:szCs w:val="20"/>
+        </w:rPr>
+      </w:pPr>
+      <w:r>
+        <w:rPr>
+          <w:sz w:val="20"/>
+          <w:szCs w:val="20"/>
+        </w:rPr>
+        <w:t xml:space="preserve">Na criação do endpoint do Pedido, de acordo com o diagrama, temos uma relação bidirecional, o endpoint do Pedido deve mostrar o Cliente, mas o Cliente não deve mostrar o Pedido (falando a respeito de Serialização)... </w:t>
+      </w:r>
+      <w:r>
+        <w:rPr>
+          <w:sz w:val="20"/>
+          <w:szCs w:val="20"/>
+        </w:rPr>
+        <w:t>Para isso: Pedido colocamos o @JsonManaged em cima do cliente e no Cliente colocamos o @Back em cima da lista de pedidos</w:t>
+      </w:r>
+      <w:r>
+        <w:rPr>
+          <w:sz w:val="20"/>
+          <w:szCs w:val="20"/>
+        </w:rPr>
+        <w:t>.</w:t>
+      </w:r>
+    </w:p>
+    <w:p>
+      <w:pPr>
+        <w:rPr>
+          <w:sz w:val="20"/>
+          <w:szCs w:val="20"/>
+        </w:rPr>
+      </w:pPr>
+      <w:r>
+        <w:rPr>
+          <w:sz w:val="20"/>
+          <w:szCs w:val="20"/>
+        </w:rPr>
+        <w:t>Pedido e Endereço é uma mão única, não precisa da notação, Pedido e Pagamento é a mesma coisa do Cliente</w:t>
+      </w:r>
+      <w:r>
+        <w:rPr>
+          <w:sz w:val="20"/>
+          <w:szCs w:val="20"/>
+        </w:rPr>
+        <w:t>. Pedido com itemPedido é uma chave composta, portanto, não será Serializado, temos que dar um @JsonIgnore</w:t>
+      </w:r>
+      <w:r>
+        <w:rPr>
+          <w:sz w:val="20"/>
+          <w:szCs w:val="20"/>
+        </w:rPr>
+        <w:t xml:space="preserve"> (dentro de Produto). Pedido e Produto: ignonar a lista de temPedido no Produto</w:t>
+      </w:r>
+      <w:r>
+        <w:rPr>
+          <w:sz w:val="20"/>
+          <w:szCs w:val="20"/>
+        </w:rPr>
+        <w:t>. Assim como no Produto fizemos a ignore de id’s, temos que fazer no dos métodos get</w:t>
+      </w:r>
+      <w:r>
+        <w:rPr>
+          <w:sz w:val="20"/>
+          <w:szCs w:val="20"/>
+        </w:rPr>
+        <w:t xml:space="preserve"> do getPedido</w:t>
+      </w:r>
+      <w:r>
+        <w:rPr>
+          <w:sz w:val="20"/>
+          <w:szCs w:val="20"/>
+        </w:rPr>
+        <w:t xml:space="preserve"> pois est</w:t>
+      </w:r>
+      <w:r>
+        <w:rPr>
+          <w:sz w:val="20"/>
+          <w:szCs w:val="20"/>
+        </w:rPr>
+        <w:t>á</w:t>
+      </w:r>
+      <w:r>
+        <w:rPr>
+          <w:sz w:val="20"/>
+          <w:szCs w:val="20"/>
+        </w:rPr>
+        <w:t xml:space="preserve"> dando a referência cíclica</w:t>
+      </w:r>
+      <w:r>
+        <w:rPr>
+          <w:sz w:val="20"/>
+          <w:szCs w:val="20"/>
+        </w:rPr>
+        <w:t>, dentro do ItemPedido.</w:t>
+      </w:r>
+    </w:p>
+    <w:p>
+      <w:pPr>
+        <w:rPr>
+          <w:b/>
+          <w:bCs/>
+          <w:sz w:val="20"/>
+          <w:szCs w:val="20"/>
+        </w:rPr>
+      </w:pPr>
+      <w:r>
+        <w:rPr>
+          <w:b/>
+          <w:bCs/>
+          <w:sz w:val="20"/>
+          <w:szCs w:val="20"/>
+        </w:rPr>
+        <w:t>OBS: os métodos get é entendido que tem que serializar!</w:t>
+      </w:r>
+    </w:p>
+    <w:p>
+      <w:pPr>
+        <w:rPr>
+          <w:sz w:val="20"/>
+          <w:szCs w:val="20"/>
+        </w:rPr>
+      </w:pPr>
+      <w:r>
+        <w:rPr>
+          <w:sz w:val="20"/>
+          <w:szCs w:val="20"/>
+        </w:rPr>
+        <w:t>ATUALIZAÇÃO DE MATERIAL: ONDE ESTÁ BACKREFERENCE UTILIZAR JSONIGONRE!!!</w:t>
       </w:r>
     </w:p>
     <w:sectPr>

</xml_diff>

<commit_message>
Insert new Categoria with POST
</commit_message>
<xml_diff>
--- a/Conceitos Springboot.docx
+++ b/Conceitos Springboot.docx
@@ -1554,6 +1554,1034 @@
           <w:szCs w:val="20"/>
         </w:rPr>
         <w:t>ATUALIZAÇÃO DE MATERIAL: ONDE ESTÁ BACKREFERENCE UTILIZAR JSONIGONRE!!!</w:t>
+      </w:r>
+    </w:p>
+    <w:p>
+      <w:pPr>
+        <w:pBdr>
+          <w:bottom w:val="single" w:sz="6" w:space="1" w:color="auto"/>
+        </w:pBdr>
+        <w:rPr>
+          <w:sz w:val="20"/>
+          <w:szCs w:val="20"/>
+        </w:rPr>
+      </w:pPr>
+    </w:p>
+    <w:p>
+      <w:pPr>
+        <w:rPr>
+          <w:sz w:val="20"/>
+          <w:szCs w:val="20"/>
+        </w:rPr>
+      </w:pPr>
+      <w:r>
+        <w:rPr>
+          <w:sz w:val="20"/>
+          <w:szCs w:val="20"/>
+        </w:rPr>
+        <w:t>Novo capitulo!!</w:t>
+      </w:r>
+    </w:p>
+    <w:p>
+      <w:pPr>
+        <w:rPr>
+          <w:sz w:val="20"/>
+          <w:szCs w:val="20"/>
+        </w:rPr>
+      </w:pPr>
+      <w:r>
+        <w:rPr>
+          <w:sz w:val="20"/>
+          <w:szCs w:val="20"/>
+        </w:rPr>
+        <w:t>Aula de POST</w:t>
+      </w:r>
+    </w:p>
+    <w:p>
+      <w:pPr>
+        <w:rPr>
+          <w:sz w:val="20"/>
+          <w:szCs w:val="20"/>
+        </w:rPr>
+      </w:pPr>
+      <w:r>
+        <w:rPr>
+          <w:sz w:val="20"/>
+          <w:szCs w:val="20"/>
+        </w:rPr>
+        <w:t>(</w:t>
+      </w:r>
+      <w:r>
+        <w:rPr>
+          <w:sz w:val="20"/>
+          <w:szCs w:val="20"/>
+        </w:rPr>
+        <w:t>Comando git no doc Git do Hybris</w:t>
+      </w:r>
+      <w:r>
+        <w:rPr>
+          <w:sz w:val="20"/>
+          <w:szCs w:val="20"/>
+        </w:rPr>
+        <w:t xml:space="preserve"> para mudar repositório já existente para outro)</w:t>
+      </w:r>
+    </w:p>
+    <w:p>
+      <w:pPr>
+        <w:rPr>
+          <w:sz w:val="20"/>
+          <w:szCs w:val="20"/>
+        </w:rPr>
+      </w:pPr>
+      <w:r>
+        <w:rPr>
+          <w:sz w:val="20"/>
+          <w:szCs w:val="20"/>
+        </w:rPr>
+        <w:t xml:space="preserve">Como abrir um novo projeto (existente) no STS? </w:t>
+      </w:r>
+      <w:r>
+        <w:rPr>
+          <w:sz w:val="20"/>
+          <w:szCs w:val="20"/>
+        </w:rPr>
+        <w:t>File – Import – Maven – Existing Maven Projects – (procurar a pasta)</w:t>
+      </w:r>
+      <w:r>
+        <w:rPr>
+          <w:sz w:val="20"/>
+          <w:szCs w:val="20"/>
+        </w:rPr>
+        <w:t>.</w:t>
+      </w:r>
+    </w:p>
+    <w:p>
+      <w:pPr>
+        <w:rPr>
+          <w:sz w:val="20"/>
+          <w:szCs w:val="20"/>
+          <w:lang w:val="en-US"/>
+        </w:rPr>
+      </w:pPr>
+      <w:r>
+        <w:rPr>
+          <w:sz w:val="20"/>
+          <w:szCs w:val="20"/>
+          <w:lang w:val="en-US"/>
+        </w:rPr>
+        <w:t>Em CategoriaResources</w:t>
+      </w:r>
+    </w:p>
+    <w:p>
+      <w:pPr>
+        <w:autoSpaceDE w:val="0"/>
+        <w:autoSpaceDN w:val="0"/>
+        <w:adjustRightInd w:val="0"/>
+        <w:spacing w:after="0" w:line="240" w:lineRule="auto"/>
+        <w:rPr>
+          <w:rFonts w:ascii="Consolas" w:hAnsi="Consolas" w:cs="Consolas"/>
+          <w:sz w:val="20"/>
+          <w:szCs w:val="20"/>
+        </w:rPr>
+      </w:pPr>
+      <w:r>
+        <w:rPr>
+          <w:rFonts w:ascii="Consolas" w:hAnsi="Consolas" w:cs="Consolas"/>
+          <w:color w:val="D9E8F7"/>
+          <w:sz w:val="20"/>
+          <w:szCs w:val="20"/>
+        </w:rPr>
+        <w:tab/>
+      </w:r>
+      <w:r>
+        <w:rPr>
+          <w:rFonts w:ascii="Consolas" w:hAnsi="Consolas" w:cs="Consolas"/>
+          <w:color w:val="808080"/>
+          <w:sz w:val="20"/>
+          <w:szCs w:val="20"/>
+        </w:rPr>
+        <w:t>//</w:t>
+      </w:r>
+      <w:r>
+        <w:rPr>
+          <w:rFonts w:ascii="Consolas" w:hAnsi="Consolas" w:cs="Consolas"/>
+          <w:color w:val="808080"/>
+          <w:sz w:val="20"/>
+          <w:szCs w:val="20"/>
+          <w:u w:val="single"/>
+        </w:rPr>
+        <w:t>método</w:t>
+      </w:r>
+      <w:r>
+        <w:rPr>
+          <w:rFonts w:ascii="Consolas" w:hAnsi="Consolas" w:cs="Consolas"/>
+          <w:color w:val="808080"/>
+          <w:sz w:val="20"/>
+          <w:szCs w:val="20"/>
+        </w:rPr>
+        <w:t xml:space="preserve"> </w:t>
+      </w:r>
+      <w:r>
+        <w:rPr>
+          <w:rFonts w:ascii="Consolas" w:hAnsi="Consolas" w:cs="Consolas"/>
+          <w:color w:val="808080"/>
+          <w:sz w:val="20"/>
+          <w:szCs w:val="20"/>
+          <w:u w:val="single"/>
+        </w:rPr>
+        <w:t>para</w:t>
+      </w:r>
+      <w:r>
+        <w:rPr>
+          <w:rFonts w:ascii="Consolas" w:hAnsi="Consolas" w:cs="Consolas"/>
+          <w:color w:val="808080"/>
+          <w:sz w:val="20"/>
+          <w:szCs w:val="20"/>
+        </w:rPr>
+        <w:t xml:space="preserve"> </w:t>
+      </w:r>
+      <w:r>
+        <w:rPr>
+          <w:rFonts w:ascii="Consolas" w:hAnsi="Consolas" w:cs="Consolas"/>
+          <w:color w:val="808080"/>
+          <w:sz w:val="20"/>
+          <w:szCs w:val="20"/>
+          <w:u w:val="single"/>
+        </w:rPr>
+        <w:t>receber</w:t>
+      </w:r>
+      <w:r>
+        <w:rPr>
+          <w:rFonts w:ascii="Consolas" w:hAnsi="Consolas" w:cs="Consolas"/>
+          <w:color w:val="808080"/>
+          <w:sz w:val="20"/>
+          <w:szCs w:val="20"/>
+        </w:rPr>
+        <w:t xml:space="preserve"> </w:t>
+      </w:r>
+      <w:r>
+        <w:rPr>
+          <w:rFonts w:ascii="Consolas" w:hAnsi="Consolas" w:cs="Consolas"/>
+          <w:color w:val="808080"/>
+          <w:sz w:val="20"/>
+          <w:szCs w:val="20"/>
+          <w:u w:val="single"/>
+        </w:rPr>
+        <w:t>um</w:t>
+      </w:r>
+      <w:r>
+        <w:rPr>
+          <w:rFonts w:ascii="Consolas" w:hAnsi="Consolas" w:cs="Consolas"/>
+          <w:color w:val="808080"/>
+          <w:sz w:val="20"/>
+          <w:szCs w:val="20"/>
+        </w:rPr>
+        <w:t xml:space="preserve"> </w:t>
+      </w:r>
+      <w:r>
+        <w:rPr>
+          <w:rFonts w:ascii="Consolas" w:hAnsi="Consolas" w:cs="Consolas"/>
+          <w:color w:val="808080"/>
+          <w:sz w:val="20"/>
+          <w:szCs w:val="20"/>
+          <w:u w:val="single"/>
+        </w:rPr>
+        <w:t>Categoria</w:t>
+      </w:r>
+      <w:r>
+        <w:rPr>
+          <w:rFonts w:ascii="Consolas" w:hAnsi="Consolas" w:cs="Consolas"/>
+          <w:color w:val="808080"/>
+          <w:sz w:val="20"/>
+          <w:szCs w:val="20"/>
+        </w:rPr>
+        <w:t xml:space="preserve"> no </w:t>
+      </w:r>
+      <w:r>
+        <w:rPr>
+          <w:rFonts w:ascii="Consolas" w:hAnsi="Consolas" w:cs="Consolas"/>
+          <w:color w:val="808080"/>
+          <w:sz w:val="20"/>
+          <w:szCs w:val="20"/>
+          <w:u w:val="single"/>
+        </w:rPr>
+        <w:t>formato</w:t>
+      </w:r>
+      <w:r>
+        <w:rPr>
+          <w:rFonts w:ascii="Consolas" w:hAnsi="Consolas" w:cs="Consolas"/>
+          <w:color w:val="808080"/>
+          <w:sz w:val="20"/>
+          <w:szCs w:val="20"/>
+        </w:rPr>
+        <w:t xml:space="preserve"> JSON e </w:t>
+      </w:r>
+      <w:r>
+        <w:rPr>
+          <w:rFonts w:ascii="Consolas" w:hAnsi="Consolas" w:cs="Consolas"/>
+          <w:color w:val="808080"/>
+          <w:sz w:val="20"/>
+          <w:szCs w:val="20"/>
+          <w:u w:val="single"/>
+        </w:rPr>
+        <w:t>inserí</w:t>
+      </w:r>
+      <w:r>
+        <w:rPr>
+          <w:rFonts w:ascii="Consolas" w:hAnsi="Consolas" w:cs="Consolas"/>
+          <w:color w:val="808080"/>
+          <w:sz w:val="20"/>
+          <w:szCs w:val="20"/>
+        </w:rPr>
+        <w:t>-</w:t>
+      </w:r>
+      <w:r>
+        <w:rPr>
+          <w:rFonts w:ascii="Consolas" w:hAnsi="Consolas" w:cs="Consolas"/>
+          <w:color w:val="808080"/>
+          <w:sz w:val="20"/>
+          <w:szCs w:val="20"/>
+          <w:u w:val="single"/>
+        </w:rPr>
+        <w:t>lo</w:t>
+      </w:r>
+      <w:r>
+        <w:rPr>
+          <w:rFonts w:ascii="Consolas" w:hAnsi="Consolas" w:cs="Consolas"/>
+          <w:color w:val="808080"/>
+          <w:sz w:val="20"/>
+          <w:szCs w:val="20"/>
+        </w:rPr>
+        <w:t xml:space="preserve"> no </w:t>
+      </w:r>
+      <w:r>
+        <w:rPr>
+          <w:rFonts w:ascii="Consolas" w:hAnsi="Consolas" w:cs="Consolas"/>
+          <w:color w:val="808080"/>
+          <w:sz w:val="20"/>
+          <w:szCs w:val="20"/>
+          <w:u w:val="single"/>
+        </w:rPr>
+        <w:t>banco</w:t>
+      </w:r>
+      <w:r>
+        <w:rPr>
+          <w:rFonts w:ascii="Consolas" w:hAnsi="Consolas" w:cs="Consolas"/>
+          <w:color w:val="808080"/>
+          <w:sz w:val="20"/>
+          <w:szCs w:val="20"/>
+        </w:rPr>
+        <w:t xml:space="preserve"> </w:t>
+      </w:r>
+      <w:r>
+        <w:rPr>
+          <w:rFonts w:ascii="Consolas" w:hAnsi="Consolas" w:cs="Consolas"/>
+          <w:color w:val="808080"/>
+          <w:sz w:val="20"/>
+          <w:szCs w:val="20"/>
+          <w:u w:val="single"/>
+        </w:rPr>
+        <w:t>de</w:t>
+      </w:r>
+      <w:r>
+        <w:rPr>
+          <w:rFonts w:ascii="Consolas" w:hAnsi="Consolas" w:cs="Consolas"/>
+          <w:color w:val="808080"/>
+          <w:sz w:val="20"/>
+          <w:szCs w:val="20"/>
+        </w:rPr>
+        <w:t xml:space="preserve"> </w:t>
+      </w:r>
+      <w:r>
+        <w:rPr>
+          <w:rFonts w:ascii="Consolas" w:hAnsi="Consolas" w:cs="Consolas"/>
+          <w:color w:val="808080"/>
+          <w:sz w:val="20"/>
+          <w:szCs w:val="20"/>
+          <w:u w:val="single"/>
+        </w:rPr>
+        <w:t>dados</w:t>
+      </w:r>
+    </w:p>
+    <w:p>
+      <w:pPr>
+        <w:autoSpaceDE w:val="0"/>
+        <w:autoSpaceDN w:val="0"/>
+        <w:adjustRightInd w:val="0"/>
+        <w:spacing w:after="0" w:line="240" w:lineRule="auto"/>
+        <w:rPr>
+          <w:rFonts w:ascii="Consolas" w:hAnsi="Consolas" w:cs="Consolas"/>
+          <w:sz w:val="20"/>
+          <w:szCs w:val="20"/>
+        </w:rPr>
+      </w:pPr>
+      <w:r>
+        <w:rPr>
+          <w:rFonts w:ascii="Consolas" w:hAnsi="Consolas" w:cs="Consolas"/>
+          <w:color w:val="D9E8F7"/>
+          <w:sz w:val="20"/>
+          <w:szCs w:val="20"/>
+        </w:rPr>
+        <w:lastRenderedPageBreak/>
+        <w:tab/>
+      </w:r>
+      <w:r>
+        <w:rPr>
+          <w:rFonts w:ascii="Consolas" w:hAnsi="Consolas" w:cs="Consolas"/>
+          <w:color w:val="CC6C1D"/>
+          <w:sz w:val="20"/>
+          <w:szCs w:val="20"/>
+        </w:rPr>
+        <w:t>public</w:t>
+      </w:r>
+      <w:r>
+        <w:rPr>
+          <w:rFonts w:ascii="Consolas" w:hAnsi="Consolas" w:cs="Consolas"/>
+          <w:color w:val="D9E8F7"/>
+          <w:sz w:val="20"/>
+          <w:szCs w:val="20"/>
+        </w:rPr>
+        <w:t xml:space="preserve"> </w:t>
+      </w:r>
+      <w:r>
+        <w:rPr>
+          <w:rFonts w:ascii="Consolas" w:hAnsi="Consolas" w:cs="Consolas"/>
+          <w:color w:val="1290C3"/>
+          <w:sz w:val="20"/>
+          <w:szCs w:val="20"/>
+        </w:rPr>
+        <w:t>ResponseEntity</w:t>
+      </w:r>
+      <w:r>
+        <w:rPr>
+          <w:rFonts w:ascii="Consolas" w:hAnsi="Consolas" w:cs="Consolas"/>
+          <w:color w:val="E6E6FA"/>
+          <w:sz w:val="20"/>
+          <w:szCs w:val="20"/>
+        </w:rPr>
+        <w:t>&lt;</w:t>
+      </w:r>
+      <w:r>
+        <w:rPr>
+          <w:rFonts w:ascii="Consolas" w:hAnsi="Consolas" w:cs="Consolas"/>
+          <w:color w:val="B166DA"/>
+          <w:sz w:val="20"/>
+          <w:szCs w:val="20"/>
+        </w:rPr>
+        <w:t>Void</w:t>
+      </w:r>
+      <w:r>
+        <w:rPr>
+          <w:rFonts w:ascii="Consolas" w:hAnsi="Consolas" w:cs="Consolas"/>
+          <w:color w:val="E6E6FA"/>
+          <w:sz w:val="20"/>
+          <w:szCs w:val="20"/>
+        </w:rPr>
+        <w:t>&gt;</w:t>
+      </w:r>
+      <w:r>
+        <w:rPr>
+          <w:rFonts w:ascii="Consolas" w:hAnsi="Consolas" w:cs="Consolas"/>
+          <w:color w:val="D9E8F7"/>
+          <w:sz w:val="20"/>
+          <w:szCs w:val="20"/>
+        </w:rPr>
+        <w:t xml:space="preserve"> </w:t>
+      </w:r>
+      <w:r>
+        <w:rPr>
+          <w:rFonts w:ascii="Consolas" w:hAnsi="Consolas" w:cs="Consolas"/>
+          <w:color w:val="1EB540"/>
+          <w:sz w:val="20"/>
+          <w:szCs w:val="20"/>
+          <w:u w:val="single"/>
+        </w:rPr>
+        <w:t>insert</w:t>
+      </w:r>
+      <w:r>
+        <w:rPr>
+          <w:rFonts w:ascii="Consolas" w:hAnsi="Consolas" w:cs="Consolas"/>
+          <w:color w:val="F9FAF4"/>
+          <w:sz w:val="20"/>
+          <w:szCs w:val="20"/>
+          <w:u w:val="single"/>
+        </w:rPr>
+        <w:t>(</w:t>
+      </w:r>
+      <w:r>
+        <w:rPr>
+          <w:rFonts w:ascii="Consolas" w:hAnsi="Consolas" w:cs="Consolas"/>
+          <w:color w:val="1290C3"/>
+          <w:sz w:val="20"/>
+          <w:szCs w:val="20"/>
+          <w:u w:val="single"/>
+        </w:rPr>
+        <w:t>Categoria</w:t>
+      </w:r>
+      <w:r>
+        <w:rPr>
+          <w:rFonts w:ascii="Consolas" w:hAnsi="Consolas" w:cs="Consolas"/>
+          <w:color w:val="D9E8F7"/>
+          <w:sz w:val="20"/>
+          <w:szCs w:val="20"/>
+          <w:u w:val="single"/>
+        </w:rPr>
+        <w:t xml:space="preserve"> </w:t>
+      </w:r>
+      <w:r>
+        <w:rPr>
+          <w:rFonts w:ascii="Consolas" w:hAnsi="Consolas" w:cs="Consolas"/>
+          <w:color w:val="79ABFF"/>
+          <w:sz w:val="20"/>
+          <w:szCs w:val="20"/>
+          <w:u w:val="single"/>
+        </w:rPr>
+        <w:t>obj</w:t>
+      </w:r>
+      <w:r>
+        <w:rPr>
+          <w:rFonts w:ascii="Consolas" w:hAnsi="Consolas" w:cs="Consolas"/>
+          <w:color w:val="F9FAF4"/>
+          <w:sz w:val="20"/>
+          <w:szCs w:val="20"/>
+          <w:u w:val="single"/>
+        </w:rPr>
+        <w:t>)</w:t>
+      </w:r>
+      <w:r>
+        <w:rPr>
+          <w:rFonts w:ascii="Consolas" w:hAnsi="Consolas" w:cs="Consolas"/>
+          <w:color w:val="F9FAF4"/>
+          <w:sz w:val="20"/>
+          <w:szCs w:val="20"/>
+        </w:rPr>
+        <w:t>{</w:t>
+      </w:r>
+      <w:r>
+        <w:rPr>
+          <w:rFonts w:ascii="Consolas" w:hAnsi="Consolas" w:cs="Consolas"/>
+          <w:color w:val="D9E8F7"/>
+          <w:sz w:val="20"/>
+          <w:szCs w:val="20"/>
+        </w:rPr>
+        <w:t xml:space="preserve"> </w:t>
+      </w:r>
+      <w:r>
+        <w:rPr>
+          <w:rFonts w:ascii="Consolas" w:hAnsi="Consolas" w:cs="Consolas"/>
+          <w:color w:val="808080"/>
+          <w:sz w:val="20"/>
+          <w:szCs w:val="20"/>
+        </w:rPr>
+        <w:t>//</w:t>
+      </w:r>
+      <w:r>
+        <w:rPr>
+          <w:rFonts w:ascii="Consolas" w:hAnsi="Consolas" w:cs="Consolas"/>
+          <w:color w:val="808080"/>
+          <w:sz w:val="20"/>
+          <w:szCs w:val="20"/>
+          <w:u w:val="single"/>
+        </w:rPr>
+        <w:t>resposta</w:t>
+      </w:r>
+      <w:r>
+        <w:rPr>
+          <w:rFonts w:ascii="Consolas" w:hAnsi="Consolas" w:cs="Consolas"/>
+          <w:color w:val="808080"/>
+          <w:sz w:val="20"/>
+          <w:szCs w:val="20"/>
+        </w:rPr>
+        <w:t xml:space="preserve"> HTTP </w:t>
+      </w:r>
+      <w:r>
+        <w:rPr>
+          <w:rFonts w:ascii="Consolas" w:hAnsi="Consolas" w:cs="Consolas"/>
+          <w:color w:val="808080"/>
+          <w:sz w:val="20"/>
+          <w:szCs w:val="20"/>
+          <w:u w:val="single"/>
+        </w:rPr>
+        <w:t>sem</w:t>
+      </w:r>
+      <w:r>
+        <w:rPr>
+          <w:rFonts w:ascii="Consolas" w:hAnsi="Consolas" w:cs="Consolas"/>
+          <w:color w:val="808080"/>
+          <w:sz w:val="20"/>
+          <w:szCs w:val="20"/>
+        </w:rPr>
+        <w:t xml:space="preserve"> </w:t>
+      </w:r>
+      <w:r>
+        <w:rPr>
+          <w:rFonts w:ascii="Consolas" w:hAnsi="Consolas" w:cs="Consolas"/>
+          <w:color w:val="808080"/>
+          <w:sz w:val="20"/>
+          <w:szCs w:val="20"/>
+          <w:u w:val="single"/>
+        </w:rPr>
+        <w:t>corpo</w:t>
+      </w:r>
+    </w:p>
+    <w:p>
+      <w:pPr>
+        <w:rPr>
+          <w:sz w:val="20"/>
+          <w:szCs w:val="20"/>
+        </w:rPr>
+      </w:pPr>
+      <w:r>
+        <w:rPr>
+          <w:rFonts w:ascii="Consolas" w:hAnsi="Consolas" w:cs="Consolas"/>
+          <w:color w:val="D9E8F7"/>
+          <w:sz w:val="20"/>
+          <w:szCs w:val="20"/>
+        </w:rPr>
+        <w:tab/>
+      </w:r>
+      <w:r>
+        <w:rPr>
+          <w:rFonts w:ascii="Consolas" w:hAnsi="Consolas" w:cs="Consolas"/>
+          <w:color w:val="D9E8F7"/>
+          <w:sz w:val="20"/>
+          <w:szCs w:val="20"/>
+        </w:rPr>
+        <w:tab/>
+      </w:r>
+      <w:r>
+        <w:rPr>
+          <w:rFonts w:ascii="Consolas" w:hAnsi="Consolas" w:cs="Consolas"/>
+          <w:color w:val="79ABFF"/>
+          <w:sz w:val="20"/>
+          <w:szCs w:val="20"/>
+        </w:rPr>
+        <w:t>obj</w:t>
+      </w:r>
+      <w:r>
+        <w:rPr>
+          <w:rFonts w:ascii="Consolas" w:hAnsi="Consolas" w:cs="Consolas"/>
+          <w:color w:val="D9E8F7"/>
+          <w:sz w:val="20"/>
+          <w:szCs w:val="20"/>
+        </w:rPr>
+        <w:t xml:space="preserve"> </w:t>
+      </w:r>
+      <w:r>
+        <w:rPr>
+          <w:rFonts w:ascii="Consolas" w:hAnsi="Consolas" w:cs="Consolas"/>
+          <w:color w:val="E6E6FA"/>
+          <w:sz w:val="20"/>
+          <w:szCs w:val="20"/>
+        </w:rPr>
+        <w:t>=</w:t>
+      </w:r>
+      <w:r>
+        <w:rPr>
+          <w:rFonts w:ascii="Consolas" w:hAnsi="Consolas" w:cs="Consolas"/>
+          <w:color w:val="D9E8F7"/>
+          <w:sz w:val="20"/>
+          <w:szCs w:val="20"/>
+        </w:rPr>
+        <w:t xml:space="preserve"> </w:t>
+      </w:r>
+      <w:r>
+        <w:rPr>
+          <w:rFonts w:ascii="Consolas" w:hAnsi="Consolas" w:cs="Consolas"/>
+          <w:color w:val="66E1F8"/>
+          <w:sz w:val="20"/>
+          <w:szCs w:val="20"/>
+        </w:rPr>
+        <w:t>service</w:t>
+      </w:r>
+      <w:r>
+        <w:rPr>
+          <w:rFonts w:ascii="Consolas" w:hAnsi="Consolas" w:cs="Consolas"/>
+          <w:color w:val="E6E6FA"/>
+          <w:sz w:val="20"/>
+          <w:szCs w:val="20"/>
+        </w:rPr>
+        <w:t>.</w:t>
+      </w:r>
+      <w:r>
+        <w:rPr>
+          <w:rFonts w:ascii="Consolas" w:hAnsi="Consolas" w:cs="Consolas"/>
+          <w:color w:val="A7EC21"/>
+          <w:sz w:val="20"/>
+          <w:szCs w:val="20"/>
+        </w:rPr>
+        <w:t>insert</w:t>
+      </w:r>
+      <w:r>
+        <w:rPr>
+          <w:rFonts w:ascii="Consolas" w:hAnsi="Consolas" w:cs="Consolas"/>
+          <w:color w:val="F9FAF4"/>
+          <w:sz w:val="20"/>
+          <w:szCs w:val="20"/>
+        </w:rPr>
+        <w:t>(</w:t>
+      </w:r>
+      <w:r>
+        <w:rPr>
+          <w:rFonts w:ascii="Consolas" w:hAnsi="Consolas" w:cs="Consolas"/>
+          <w:color w:val="79ABFF"/>
+          <w:sz w:val="20"/>
+          <w:szCs w:val="20"/>
+        </w:rPr>
+        <w:t>obj</w:t>
+      </w:r>
+      <w:r>
+        <w:rPr>
+          <w:rFonts w:ascii="Consolas" w:hAnsi="Consolas" w:cs="Consolas"/>
+          <w:color w:val="F9FAF4"/>
+          <w:sz w:val="20"/>
+          <w:szCs w:val="20"/>
+        </w:rPr>
+        <w:t>)</w:t>
+      </w:r>
+      <w:r>
+        <w:rPr>
+          <w:rFonts w:ascii="Consolas" w:hAnsi="Consolas" w:cs="Consolas"/>
+          <w:color w:val="E6E6FA"/>
+          <w:sz w:val="20"/>
+          <w:szCs w:val="20"/>
+        </w:rPr>
+        <w:t>;</w:t>
+      </w:r>
+      <w:r>
+        <w:rPr>
+          <w:rFonts w:ascii="Consolas" w:hAnsi="Consolas" w:cs="Consolas"/>
+          <w:color w:val="D9E8F7"/>
+          <w:sz w:val="20"/>
+          <w:szCs w:val="20"/>
+        </w:rPr>
+        <w:t xml:space="preserve"> </w:t>
+      </w:r>
+      <w:r>
+        <w:rPr>
+          <w:rFonts w:ascii="Consolas" w:hAnsi="Consolas" w:cs="Consolas"/>
+          <w:color w:val="808080"/>
+          <w:sz w:val="20"/>
+          <w:szCs w:val="20"/>
+        </w:rPr>
+        <w:t>//</w:t>
+      </w:r>
+      <w:r>
+        <w:rPr>
+          <w:rFonts w:ascii="Consolas" w:hAnsi="Consolas" w:cs="Consolas"/>
+          <w:color w:val="808080"/>
+          <w:sz w:val="20"/>
+          <w:szCs w:val="20"/>
+          <w:u w:val="single"/>
+        </w:rPr>
+        <w:t>obj</w:t>
+      </w:r>
+      <w:r>
+        <w:rPr>
+          <w:rFonts w:ascii="Consolas" w:hAnsi="Consolas" w:cs="Consolas"/>
+          <w:color w:val="808080"/>
+          <w:sz w:val="20"/>
+          <w:szCs w:val="20"/>
+        </w:rPr>
+        <w:t xml:space="preserve"> é </w:t>
+      </w:r>
+      <w:r>
+        <w:rPr>
+          <w:rFonts w:ascii="Consolas" w:hAnsi="Consolas" w:cs="Consolas"/>
+          <w:color w:val="808080"/>
+          <w:sz w:val="20"/>
+          <w:szCs w:val="20"/>
+          <w:u w:val="single"/>
+        </w:rPr>
+        <w:t>inserido</w:t>
+      </w:r>
+      <w:r>
+        <w:rPr>
+          <w:rFonts w:ascii="Consolas" w:hAnsi="Consolas" w:cs="Consolas"/>
+          <w:color w:val="808080"/>
+          <w:sz w:val="20"/>
+          <w:szCs w:val="20"/>
+        </w:rPr>
+        <w:t xml:space="preserve"> no </w:t>
+      </w:r>
+      <w:r>
+        <w:rPr>
+          <w:rFonts w:ascii="Consolas" w:hAnsi="Consolas" w:cs="Consolas"/>
+          <w:color w:val="808080"/>
+          <w:sz w:val="20"/>
+          <w:szCs w:val="20"/>
+          <w:u w:val="single"/>
+        </w:rPr>
+        <w:t>Banco</w:t>
+      </w:r>
+      <w:r>
+        <w:rPr>
+          <w:rFonts w:ascii="Consolas" w:hAnsi="Consolas" w:cs="Consolas"/>
+          <w:color w:val="808080"/>
+          <w:sz w:val="20"/>
+          <w:szCs w:val="20"/>
+        </w:rPr>
+        <w:t xml:space="preserve"> </w:t>
+      </w:r>
+      <w:r>
+        <w:rPr>
+          <w:rFonts w:ascii="Consolas" w:hAnsi="Consolas" w:cs="Consolas"/>
+          <w:color w:val="808080"/>
+          <w:sz w:val="20"/>
+          <w:szCs w:val="20"/>
+          <w:u w:val="single"/>
+        </w:rPr>
+        <w:t>de</w:t>
+      </w:r>
+      <w:r>
+        <w:rPr>
+          <w:rFonts w:ascii="Consolas" w:hAnsi="Consolas" w:cs="Consolas"/>
+          <w:color w:val="808080"/>
+          <w:sz w:val="20"/>
+          <w:szCs w:val="20"/>
+        </w:rPr>
+        <w:t xml:space="preserve"> </w:t>
+      </w:r>
+      <w:r>
+        <w:rPr>
+          <w:rFonts w:ascii="Consolas" w:hAnsi="Consolas" w:cs="Consolas"/>
+          <w:color w:val="808080"/>
+          <w:sz w:val="20"/>
+          <w:szCs w:val="20"/>
+          <w:u w:val="single"/>
+        </w:rPr>
+        <w:t>Dados</w:t>
+      </w:r>
+      <w:r>
+        <w:rPr>
+          <w:rFonts w:ascii="Consolas" w:hAnsi="Consolas" w:cs="Consolas"/>
+          <w:color w:val="808080"/>
+          <w:sz w:val="20"/>
+          <w:szCs w:val="20"/>
+        </w:rPr>
+        <w:t xml:space="preserve"> e o </w:t>
+      </w:r>
+      <w:r>
+        <w:rPr>
+          <w:rFonts w:ascii="Consolas" w:hAnsi="Consolas" w:cs="Consolas"/>
+          <w:color w:val="808080"/>
+          <w:sz w:val="20"/>
+          <w:szCs w:val="20"/>
+          <w:u w:val="single"/>
+        </w:rPr>
+        <w:t>próprio</w:t>
+      </w:r>
+      <w:r>
+        <w:rPr>
+          <w:rFonts w:ascii="Consolas" w:hAnsi="Consolas" w:cs="Consolas"/>
+          <w:color w:val="808080"/>
+          <w:sz w:val="20"/>
+          <w:szCs w:val="20"/>
+        </w:rPr>
+        <w:t xml:space="preserve"> </w:t>
+      </w:r>
+      <w:r>
+        <w:rPr>
+          <w:rFonts w:ascii="Consolas" w:hAnsi="Consolas" w:cs="Consolas"/>
+          <w:color w:val="808080"/>
+          <w:sz w:val="20"/>
+          <w:szCs w:val="20"/>
+          <w:u w:val="single"/>
+        </w:rPr>
+        <w:t>banco</w:t>
+      </w:r>
+      <w:r>
+        <w:rPr>
+          <w:rFonts w:ascii="Consolas" w:hAnsi="Consolas" w:cs="Consolas"/>
+          <w:color w:val="808080"/>
+          <w:sz w:val="20"/>
+          <w:szCs w:val="20"/>
+        </w:rPr>
+        <w:t xml:space="preserve"> </w:t>
+      </w:r>
+      <w:r>
+        <w:rPr>
+          <w:rFonts w:ascii="Consolas" w:hAnsi="Consolas" w:cs="Consolas"/>
+          <w:color w:val="808080"/>
+          <w:sz w:val="20"/>
+          <w:szCs w:val="20"/>
+          <w:u w:val="single"/>
+        </w:rPr>
+        <w:t>vai</w:t>
+      </w:r>
+      <w:r>
+        <w:rPr>
+          <w:rFonts w:ascii="Consolas" w:hAnsi="Consolas" w:cs="Consolas"/>
+          <w:color w:val="808080"/>
+          <w:sz w:val="20"/>
+          <w:szCs w:val="20"/>
+        </w:rPr>
+        <w:t xml:space="preserve"> </w:t>
+      </w:r>
+      <w:r>
+        <w:rPr>
+          <w:rFonts w:ascii="Consolas" w:hAnsi="Consolas" w:cs="Consolas"/>
+          <w:color w:val="808080"/>
+          <w:sz w:val="20"/>
+          <w:szCs w:val="20"/>
+          <w:u w:val="single"/>
+        </w:rPr>
+        <w:t>atribuir</w:t>
+      </w:r>
+      <w:r>
+        <w:rPr>
+          <w:rFonts w:ascii="Consolas" w:hAnsi="Consolas" w:cs="Consolas"/>
+          <w:color w:val="808080"/>
+          <w:sz w:val="20"/>
+          <w:szCs w:val="20"/>
+        </w:rPr>
+        <w:t xml:space="preserve"> </w:t>
+      </w:r>
+      <w:r>
+        <w:rPr>
+          <w:rFonts w:ascii="Consolas" w:hAnsi="Consolas" w:cs="Consolas"/>
+          <w:color w:val="808080"/>
+          <w:sz w:val="20"/>
+          <w:szCs w:val="20"/>
+          <w:u w:val="single"/>
+        </w:rPr>
+        <w:t>novo</w:t>
+      </w:r>
+      <w:r>
+        <w:rPr>
+          <w:rFonts w:ascii="Consolas" w:hAnsi="Consolas" w:cs="Consolas"/>
+          <w:color w:val="808080"/>
+          <w:sz w:val="20"/>
+          <w:szCs w:val="20"/>
+        </w:rPr>
+        <w:t xml:space="preserve"> ID e </w:t>
+      </w:r>
+      <w:r>
+        <w:rPr>
+          <w:rFonts w:ascii="Consolas" w:hAnsi="Consolas" w:cs="Consolas"/>
+          <w:color w:val="808080"/>
+          <w:sz w:val="20"/>
+          <w:szCs w:val="20"/>
+          <w:u w:val="single"/>
+        </w:rPr>
+        <w:t>fornecer</w:t>
+      </w:r>
+      <w:r>
+        <w:rPr>
+          <w:rFonts w:ascii="Consolas" w:hAnsi="Consolas" w:cs="Consolas"/>
+          <w:color w:val="808080"/>
+          <w:sz w:val="20"/>
+          <w:szCs w:val="20"/>
+        </w:rPr>
+        <w:t xml:space="preserve"> </w:t>
+      </w:r>
+      <w:r>
+        <w:rPr>
+          <w:rFonts w:ascii="Consolas" w:hAnsi="Consolas" w:cs="Consolas"/>
+          <w:color w:val="808080"/>
+          <w:sz w:val="20"/>
+          <w:szCs w:val="20"/>
+          <w:u w:val="single"/>
+        </w:rPr>
+        <w:t>como</w:t>
+      </w:r>
+      <w:r>
+        <w:rPr>
+          <w:rFonts w:ascii="Consolas" w:hAnsi="Consolas" w:cs="Consolas"/>
+          <w:color w:val="808080"/>
+          <w:sz w:val="20"/>
+          <w:szCs w:val="20"/>
+        </w:rPr>
+        <w:t xml:space="preserve"> </w:t>
+      </w:r>
+      <w:r>
+        <w:rPr>
+          <w:rFonts w:ascii="Consolas" w:hAnsi="Consolas" w:cs="Consolas"/>
+          <w:color w:val="808080"/>
+          <w:sz w:val="20"/>
+          <w:szCs w:val="20"/>
+          <w:u w:val="single"/>
+        </w:rPr>
+        <w:t>argumento</w:t>
+      </w:r>
+      <w:r>
+        <w:rPr>
+          <w:rFonts w:ascii="Consolas" w:hAnsi="Consolas" w:cs="Consolas"/>
+          <w:color w:val="808080"/>
+          <w:sz w:val="20"/>
+          <w:szCs w:val="20"/>
+        </w:rPr>
+        <w:t xml:space="preserve"> </w:t>
+      </w:r>
+      <w:r>
+        <w:rPr>
+          <w:rFonts w:ascii="Consolas" w:hAnsi="Consolas" w:cs="Consolas"/>
+          <w:color w:val="808080"/>
+          <w:sz w:val="20"/>
+          <w:szCs w:val="20"/>
+          <w:u w:val="single"/>
+        </w:rPr>
+        <w:t>da</w:t>
+      </w:r>
+      <w:r>
+        <w:rPr>
+          <w:rFonts w:ascii="Consolas" w:hAnsi="Consolas" w:cs="Consolas"/>
+          <w:color w:val="808080"/>
+          <w:sz w:val="20"/>
+          <w:szCs w:val="20"/>
+        </w:rPr>
+        <w:t xml:space="preserve"> URI</w:t>
+      </w:r>
+    </w:p>
+    <w:p>
+      <w:pPr>
+        <w:rPr>
+          <w:sz w:val="20"/>
+          <w:szCs w:val="20"/>
+        </w:rPr>
+      </w:pPr>
+      <w:r>
+        <w:rPr>
+          <w:sz w:val="20"/>
+          <w:szCs w:val="20"/>
+        </w:rPr>
+        <w:t>URI, ex: localhost:8080/categorias/1</w:t>
+      </w:r>
+    </w:p>
+    <w:p>
+      <w:pPr>
+        <w:rPr>
+          <w:sz w:val="20"/>
+          <w:szCs w:val="20"/>
+        </w:rPr>
+      </w:pPr>
+      <w:r>
+        <w:rPr>
+          <w:sz w:val="20"/>
+          <w:szCs w:val="20"/>
+        </w:rPr>
+        <w:t xml:space="preserve">Após </w:t>
+      </w:r>
+      <w:r>
+        <w:rPr>
+          <w:sz w:val="20"/>
+          <w:szCs w:val="20"/>
+        </w:rPr>
+        <w:t xml:space="preserve">finalizar a Classe, abrir o Postman e dar um Post : </w:t>
+      </w:r>
+      <w:r>
+        <w:rPr>
+          <w:sz w:val="20"/>
+          <w:szCs w:val="20"/>
+        </w:rPr>
+        <w:t>localhost:8080/categorias</w:t>
+      </w:r>
+      <w:r>
+        <w:rPr>
+          <w:sz w:val="20"/>
+          <w:szCs w:val="20"/>
+        </w:rPr>
+        <w:t xml:space="preserve"> no raw e escolhido o JSON, depois colocado URI com o endpoint e dado get, ok deu certo</w:t>
       </w:r>
     </w:p>
     <w:sectPr>

</xml_diff>

<commit_message>
Updated Categoria with PUT and some repairs
</commit_message>
<xml_diff>
--- a/Conceitos Springboot.docx
+++ b/Conceitos Springboot.docx
@@ -285,10 +285,16 @@
       <w:r>
         <w:t>Camada de domínio: classes de domínio</w:t>
       </w:r>
+      <w:r>
+        <w:t>, nada mais são que as Entidades.</w:t>
+      </w:r>
     </w:p>
     <w:p>
       <w:r>
         <w:t>Camada de serviço: oferece consultas para os controladores REST’s. Não tem contato com nada, apenas regras de negócio.</w:t>
+      </w:r>
+      <w:r>
+        <w:t>..algo que não foi implementado nas classes de domínio.</w:t>
       </w:r>
     </w:p>
     <w:p>
@@ -1660,14 +1666,12 @@
         <w:rPr>
           <w:sz w:val="20"/>
           <w:szCs w:val="20"/>
-          <w:lang w:val="en-US"/>
-        </w:rPr>
-      </w:pPr>
-      <w:r>
-        <w:rPr>
-          <w:sz w:val="20"/>
-          <w:szCs w:val="20"/>
-          <w:lang w:val="en-US"/>
+        </w:rPr>
+      </w:pPr>
+      <w:r>
+        <w:rPr>
+          <w:sz w:val="20"/>
+          <w:szCs w:val="20"/>
         </w:rPr>
         <w:t>Em CategoriaResources</w:t>
       </w:r>
@@ -2567,22 +2571,27 @@
           <w:sz w:val="20"/>
           <w:szCs w:val="20"/>
         </w:rPr>
-        <w:t xml:space="preserve">finalizar a Classe, abrir o Postman e dar um Post : </w:t>
-      </w:r>
-      <w:r>
-        <w:rPr>
-          <w:sz w:val="20"/>
-          <w:szCs w:val="20"/>
-        </w:rPr>
-        <w:t>localhost:8080/categorias</w:t>
-      </w:r>
-      <w:r>
-        <w:rPr>
-          <w:sz w:val="20"/>
-          <w:szCs w:val="20"/>
-        </w:rPr>
-        <w:t xml:space="preserve"> no raw e escolhido o JSON, depois colocado URI com o endpoint e dado get, ok deu certo</w:t>
-      </w:r>
+        <w:t>finalizar a Classe, abrir o Postman e dar um Post : localhost:8080/categorias no raw e escolhido o JSON, depois colocado URI com o endpoint e dado get, ok deu certo</w:t>
+      </w:r>
+    </w:p>
+    <w:p>
+      <w:pPr>
+        <w:pBdr>
+          <w:bottom w:val="single" w:sz="6" w:space="1" w:color="auto"/>
+        </w:pBdr>
+        <w:rPr>
+          <w:sz w:val="20"/>
+          <w:szCs w:val="20"/>
+        </w:rPr>
+      </w:pPr>
+    </w:p>
+    <w:p>
+      <w:pPr>
+        <w:rPr>
+          <w:sz w:val="20"/>
+          <w:szCs w:val="20"/>
+        </w:rPr>
+      </w:pPr>
     </w:p>
     <w:sectPr>
       <w:pgSz w:w="11906" w:h="16838"/>

</xml_diff>

<commit_message>
Listing all Categories with DTO
</commit_message>
<xml_diff>
--- a/Conceitos Springboot.docx
+++ b/Conceitos Springboot.docx
@@ -1,6 +1,6 @@
 
 <file path=word/document.xml><?xml version="1.0" encoding="utf-8"?>
-<w:document xmlns:wpc="http://schemas.microsoft.com/office/word/2010/wordprocessingCanvas" xmlns:cx="http://schemas.microsoft.com/office/drawing/2014/chartex" xmlns:cx1="http://schemas.microsoft.com/office/drawing/2015/9/8/chartex" xmlns:cx2="http://schemas.microsoft.com/office/drawing/2015/10/21/chartex" xmlns:cx3="http://schemas.microsoft.com/office/drawing/2016/5/9/chartex" xmlns:cx4="http://schemas.microsoft.com/office/drawing/2016/5/10/chartex" xmlns:cx5="http://schemas.microsoft.com/office/drawing/2016/5/11/chartex" xmlns:cx6="http://schemas.microsoft.com/office/drawing/2016/5/12/chartex" xmlns:cx7="http://schemas.microsoft.com/office/drawing/2016/5/13/chartex" xmlns:cx8="http://schemas.microsoft.com/office/drawing/2016/5/14/chartex" xmlns:mc="http://schemas.openxmlformats.org/markup-compatibility/2006" xmlns:aink="http://schemas.microsoft.com/office/drawing/2016/ink" xmlns:am3d="http://schemas.microsoft.com/office/drawing/2017/model3d" xmlns:o="urn:schemas-microsoft-com:office:office" xmlns:r="http://schemas.openxmlformats.org/officeDocument/2006/relationships" xmlns:m="http://schemas.openxmlformats.org/officeDocument/2006/math" xmlns:v="urn:schemas-microsoft-com:vml" xmlns:wp14="http://schemas.microsoft.com/office/word/2010/wordprocessingDrawing" xmlns:wp="http://schemas.openxmlformats.org/drawingml/2006/wordprocessingDrawing" xmlns:w10="urn:schemas-microsoft-com:office:word" xmlns:w="http://schemas.openxmlformats.org/wordprocessingml/2006/main" xmlns:w14="http://schemas.microsoft.com/office/word/2010/wordml" xmlns:w15="http://schemas.microsoft.com/office/word/2012/wordml" xmlns:w16cex="http://schemas.microsoft.com/office/word/2018/wordml/cex" xmlns:w16cid="http://schemas.microsoft.com/office/word/2016/wordml/cid" xmlns:w16="http://schemas.microsoft.com/office/word/2018/wordml" xmlns:w16se="http://schemas.microsoft.com/office/word/2015/wordml/symex" xmlns:wpg="http://schemas.microsoft.com/office/word/2010/wordprocessingGroup" xmlns:wpi="http://schemas.microsoft.com/office/word/2010/wordprocessingInk" xmlns:wne="http://schemas.microsoft.com/office/word/2006/wordml" xmlns:wps="http://schemas.microsoft.com/office/word/2010/wordprocessingShape" mc:Ignorable="w14 w15 w16se w16cid w16 w16cex wp14">
+<w:document xmlns:wpc="http://schemas.microsoft.com/office/word/2010/wordprocessingCanvas" xmlns:cx="http://schemas.microsoft.com/office/drawing/2014/chartex" xmlns:cx1="http://schemas.microsoft.com/office/drawing/2015/9/8/chartex" xmlns:mc="http://schemas.openxmlformats.org/markup-compatibility/2006" xmlns:o="urn:schemas-microsoft-com:office:office" xmlns:r="http://schemas.openxmlformats.org/officeDocument/2006/relationships" xmlns:m="http://schemas.openxmlformats.org/officeDocument/2006/math" xmlns:v="urn:schemas-microsoft-com:vml" xmlns:wp14="http://schemas.microsoft.com/office/word/2010/wordprocessingDrawing" xmlns:wp="http://schemas.openxmlformats.org/drawingml/2006/wordprocessingDrawing" xmlns:w10="urn:schemas-microsoft-com:office:word" xmlns:w="http://schemas.openxmlformats.org/wordprocessingml/2006/main" xmlns:w14="http://schemas.microsoft.com/office/word/2010/wordml" xmlns:w15="http://schemas.microsoft.com/office/word/2012/wordml" xmlns:w16se="http://schemas.microsoft.com/office/word/2015/wordml/symex" xmlns:wpg="http://schemas.microsoft.com/office/word/2010/wordprocessingGroup" xmlns:wpi="http://schemas.microsoft.com/office/word/2010/wordprocessingInk" xmlns:wne="http://schemas.microsoft.com/office/word/2006/wordml" xmlns:wps="http://schemas.microsoft.com/office/word/2010/wordprocessingShape" mc:Ignorable="w14 w15 w16se wp14">
   <w:body>
     <w:p>
       <w:pPr>
@@ -36,11 +36,32 @@
     </w:p>
     <w:p/>
     <w:p>
-      <w:r>
-        <w:t>Springboot já tem embutido o Tomcat, que é o servidor da aplicação</w:t>
-      </w:r>
-      <w:r>
-        <w:t xml:space="preserve"> (pra rodar a aplicação, que é o </w:t>
+      <w:proofErr w:type="spellStart"/>
+      <w:r>
+        <w:t>Springboot</w:t>
+      </w:r>
+      <w:proofErr w:type="spellEnd"/>
+      <w:r>
+        <w:t xml:space="preserve"> já tem embutido o </w:t>
+      </w:r>
+      <w:proofErr w:type="spellStart"/>
+      <w:r>
+        <w:t>Tomcat</w:t>
+      </w:r>
+      <w:proofErr w:type="spellEnd"/>
+      <w:r>
+        <w:t>, que é o servidor da aplicação</w:t>
+      </w:r>
+      <w:r>
+        <w:t xml:space="preserve"> (</w:t>
+      </w:r>
+      <w:proofErr w:type="gramStart"/>
+      <w:r>
+        <w:t>pra</w:t>
+      </w:r>
+      <w:proofErr w:type="gramEnd"/>
+      <w:r>
+        <w:t xml:space="preserve"> rodar a aplicação, que é o </w:t>
       </w:r>
       <w:r>
         <w:t>container).</w:t>
@@ -48,17 +69,75 @@
     </w:p>
     <w:p>
       <w:r>
-        <w:t>Como modificar a porta do localhost, caso a porta 8080 esteja já sendo utilizada?</w:t>
-      </w:r>
-    </w:p>
-    <w:p>
-      <w:r>
-        <w:t>Finalizar aplicação – src/main/resources – application.properties – escrever: server.port=${port:8081} salvar e rodar de novo a aplicação.</w:t>
-      </w:r>
-    </w:p>
-    <w:p>
-      <w:r>
-        <w:t>Inicialmente já tem toda configuração como dependências (pom.xml).</w:t>
+        <w:t xml:space="preserve">Como modificar a porta do </w:t>
+      </w:r>
+      <w:proofErr w:type="spellStart"/>
+      <w:r>
+        <w:t>localhost</w:t>
+      </w:r>
+      <w:proofErr w:type="spellEnd"/>
+      <w:r>
+        <w:t>, caso a porta 8080 esteja já sendo utilizada?</w:t>
+      </w:r>
+    </w:p>
+    <w:p>
+      <w:r>
+        <w:t xml:space="preserve">Finalizar aplicação – </w:t>
+      </w:r>
+      <w:proofErr w:type="spellStart"/>
+      <w:r>
+        <w:t>src</w:t>
+      </w:r>
+      <w:proofErr w:type="spellEnd"/>
+      <w:r>
+        <w:t>/</w:t>
+      </w:r>
+      <w:proofErr w:type="spellStart"/>
+      <w:r>
+        <w:t>main</w:t>
+      </w:r>
+      <w:proofErr w:type="spellEnd"/>
+      <w:r>
+        <w:t>/</w:t>
+      </w:r>
+      <w:proofErr w:type="spellStart"/>
+      <w:r>
+        <w:t>resources</w:t>
+      </w:r>
+      <w:proofErr w:type="spellEnd"/>
+      <w:r>
+        <w:t xml:space="preserve"> – </w:t>
+      </w:r>
+      <w:proofErr w:type="spellStart"/>
+      <w:proofErr w:type="gramStart"/>
+      <w:r>
+        <w:t>application.properties</w:t>
+      </w:r>
+      <w:proofErr w:type="spellEnd"/>
+      <w:proofErr w:type="gramEnd"/>
+      <w:r>
+        <w:t xml:space="preserve"> – escrever: </w:t>
+      </w:r>
+      <w:proofErr w:type="spellStart"/>
+      <w:r>
+        <w:t>server.port</w:t>
+      </w:r>
+      <w:proofErr w:type="spellEnd"/>
+      <w:r>
+        <w:t>=${port:8081} salvar e rodar de novo a aplicação.</w:t>
+      </w:r>
+    </w:p>
+    <w:p>
+      <w:r>
+        <w:t xml:space="preserve">Inicialmente já tem toda configuração </w:t>
+      </w:r>
+      <w:proofErr w:type="spellStart"/>
+      <w:r>
+        <w:t>como</w:t>
+      </w:r>
+      <w:proofErr w:type="spellEnd"/>
+      <w:r>
+        <w:t xml:space="preserve"> dependências (pom.xml).</w:t>
       </w:r>
     </w:p>
     <w:p>
@@ -77,19 +156,34 @@
         </w:rPr>
         <w:t xml:space="preserve"> </w:t>
       </w:r>
+      <w:proofErr w:type="spellStart"/>
       <w:r>
         <w:t>commit</w:t>
       </w:r>
-    </w:p>
-    <w:p>
-      <w:r>
-        <w:t>Controladores REST: são os recursos (resources)</w:t>
-      </w:r>
-    </w:p>
-    <w:p>
-      <w:r>
-        <w:t>Padrão REST: colocar os verbos corretamente sobre as requests</w:t>
-      </w:r>
+      <w:proofErr w:type="spellEnd"/>
+    </w:p>
+    <w:p>
+      <w:r>
+        <w:t>Controladores REST: são os recursos (</w:t>
+      </w:r>
+      <w:proofErr w:type="spellStart"/>
+      <w:r>
+        <w:t>resources</w:t>
+      </w:r>
+      <w:proofErr w:type="spellEnd"/>
+      <w:r>
+        <w:t>)</w:t>
+      </w:r>
+    </w:p>
+    <w:p>
+      <w:r>
+        <w:t xml:space="preserve">Padrão REST: colocar os verbos corretamente sobre as </w:t>
+      </w:r>
+      <w:proofErr w:type="spellStart"/>
+      <w:r>
+        <w:t>requests</w:t>
+      </w:r>
+      <w:proofErr w:type="spellEnd"/>
       <w:r>
         <w:t>.</w:t>
       </w:r>
@@ -104,29 +198,98 @@
           <w:sz w:val="24"/>
           <w:szCs w:val="24"/>
         </w:rPr>
-        <w:t>(estudar endpoint REST)</w:t>
-      </w:r>
-    </w:p>
-    <w:p>
-      <w:r>
-        <w:t>hashCode e equals: para que sejam verificados se os objetos são iguais pelos conteúdos e não pelos ponteiros de memória</w:t>
+        <w:t>(</w:t>
+      </w:r>
+      <w:proofErr w:type="gramStart"/>
+      <w:r>
+        <w:rPr>
+          <w:b/>
+          <w:bCs/>
+          <w:color w:val="FF0000"/>
+          <w:sz w:val="24"/>
+          <w:szCs w:val="24"/>
+        </w:rPr>
+        <w:t>estudar</w:t>
+      </w:r>
+      <w:proofErr w:type="gramEnd"/>
+      <w:r>
+        <w:rPr>
+          <w:b/>
+          <w:bCs/>
+          <w:color w:val="FF0000"/>
+          <w:sz w:val="24"/>
+          <w:szCs w:val="24"/>
+        </w:rPr>
+        <w:t xml:space="preserve"> </w:t>
+      </w:r>
+      <w:proofErr w:type="spellStart"/>
+      <w:r>
+        <w:rPr>
+          <w:b/>
+          <w:bCs/>
+          <w:color w:val="FF0000"/>
+          <w:sz w:val="24"/>
+          <w:szCs w:val="24"/>
+        </w:rPr>
+        <w:t>endpoint</w:t>
+      </w:r>
+      <w:proofErr w:type="spellEnd"/>
+      <w:r>
+        <w:rPr>
+          <w:b/>
+          <w:bCs/>
+          <w:color w:val="FF0000"/>
+          <w:sz w:val="24"/>
+          <w:szCs w:val="24"/>
+        </w:rPr>
+        <w:t xml:space="preserve"> REST)</w:t>
+      </w:r>
+    </w:p>
+    <w:p>
+      <w:proofErr w:type="spellStart"/>
+      <w:proofErr w:type="gramStart"/>
+      <w:r>
+        <w:t>hashCode</w:t>
+      </w:r>
+      <w:proofErr w:type="spellEnd"/>
+      <w:proofErr w:type="gramEnd"/>
+      <w:r>
+        <w:t xml:space="preserve"> e </w:t>
+      </w:r>
+      <w:proofErr w:type="spellStart"/>
+      <w:r>
+        <w:t>equals</w:t>
+      </w:r>
+      <w:proofErr w:type="spellEnd"/>
+      <w:r>
+        <w:t>: para que sejam verificados se os objetos são iguais pelos conteúdos e não pelos ponteiros de memória</w:t>
       </w:r>
     </w:p>
     <w:p>
       <w:r>
         <w:t xml:space="preserve">Classe </w:t>
       </w:r>
+      <w:proofErr w:type="spellStart"/>
       <w:r>
         <w:t>Serial</w:t>
       </w:r>
       <w:r>
         <w:t>izable</w:t>
       </w:r>
+      <w:proofErr w:type="spellEnd"/>
       <w:r>
         <w:t xml:space="preserve">: </w:t>
       </w:r>
       <w:r>
-        <w:t xml:space="preserve">declaração na classe para que ela implemente a interface Serializable </w:t>
+        <w:t xml:space="preserve">declaração na classe para que ela implemente a interface </w:t>
+      </w:r>
+      <w:proofErr w:type="spellStart"/>
+      <w:r>
+        <w:t>Serializable</w:t>
+      </w:r>
+      <w:proofErr w:type="spellEnd"/>
+      <w:r>
+        <w:t xml:space="preserve"> </w:t>
       </w:r>
       <w:r>
         <w:t xml:space="preserve">objetos podem ser convertidos para </w:t>
@@ -152,11 +315,32 @@
     </w:p>
     <w:p>
       <w:r>
-        <w:t>Quando testamos no Postman os dados já saem em JSON, o próprio Springboot faz a conversão de dados para JSON com os mesmos nomes das Classes.</w:t>
+        <w:t xml:space="preserve">Quando testamos no </w:t>
+      </w:r>
+      <w:proofErr w:type="spellStart"/>
+      <w:r>
+        <w:t>Postman</w:t>
+      </w:r>
+      <w:proofErr w:type="spellEnd"/>
+      <w:r>
+        <w:t xml:space="preserve"> os dados já saem em JSON, o próprio </w:t>
+      </w:r>
+      <w:proofErr w:type="spellStart"/>
+      <w:r>
+        <w:t>Springboot</w:t>
+      </w:r>
+      <w:proofErr w:type="spellEnd"/>
+      <w:r>
+        <w:t xml:space="preserve"> faz a conversão de dados para JSON com os mesmos nomes das </w:t>
+      </w:r>
+      <w:proofErr w:type="gramStart"/>
+      <w:r>
+        <w:t>Classes.</w:t>
       </w:r>
       <w:r>
         <w:t>]</w:t>
       </w:r>
+      <w:proofErr w:type="gramEnd"/>
     </w:p>
     <w:p>
       <w:r>
@@ -173,7 +357,63 @@
         <w:rPr>
           <w:lang w:val="en-US"/>
         </w:rPr>
-        <w:t>Ex: List&lt;Categoria&gt; lista = new ArrayList&lt;&gt;( );</w:t>
+        <w:t>Ex: List&lt;</w:t>
+      </w:r>
+      <w:proofErr w:type="spellStart"/>
+      <w:r>
+        <w:rPr>
+          <w:lang w:val="en-US"/>
+        </w:rPr>
+        <w:t>Categoria</w:t>
+      </w:r>
+      <w:proofErr w:type="spellEnd"/>
+      <w:r>
+        <w:rPr>
+          <w:lang w:val="en-US"/>
+        </w:rPr>
+        <w:t xml:space="preserve">&gt; </w:t>
+      </w:r>
+      <w:proofErr w:type="spellStart"/>
+      <w:r>
+        <w:rPr>
+          <w:lang w:val="en-US"/>
+        </w:rPr>
+        <w:t>lista</w:t>
+      </w:r>
+      <w:proofErr w:type="spellEnd"/>
+      <w:r>
+        <w:rPr>
+          <w:lang w:val="en-US"/>
+        </w:rPr>
+        <w:t xml:space="preserve"> = new </w:t>
+      </w:r>
+      <w:proofErr w:type="spellStart"/>
+      <w:r>
+        <w:rPr>
+          <w:lang w:val="en-US"/>
+        </w:rPr>
+        <w:t>ArrayList</w:t>
+      </w:r>
+      <w:proofErr w:type="spellEnd"/>
+      <w:r>
+        <w:rPr>
+          <w:lang w:val="en-US"/>
+        </w:rPr>
+        <w:t>&lt;</w:t>
+      </w:r>
+      <w:proofErr w:type="gramStart"/>
+      <w:r>
+        <w:rPr>
+          <w:lang w:val="en-US"/>
+        </w:rPr>
+        <w:t>&gt;(</w:t>
+      </w:r>
+      <w:proofErr w:type="gramEnd"/>
+      <w:r>
+        <w:rPr>
+          <w:lang w:val="en-US"/>
+        </w:rPr>
+        <w:t xml:space="preserve"> );</w:t>
       </w:r>
     </w:p>
     <w:p>
@@ -192,11 +432,19 @@
           <w:lang w:val="en-US"/>
         </w:rPr>
       </w:pPr>
+      <w:proofErr w:type="gramStart"/>
       <w:r>
         <w:rPr>
           <w:lang w:val="en-US"/>
         </w:rPr>
-        <w:t>2 commit</w:t>
+        <w:t>2</w:t>
+      </w:r>
+      <w:proofErr w:type="gramEnd"/>
+      <w:r>
+        <w:rPr>
+          <w:lang w:val="en-US"/>
+        </w:rPr>
+        <w:t xml:space="preserve"> commit</w:t>
       </w:r>
     </w:p>
     <w:p>
@@ -210,7 +458,15 @@
         <w:t xml:space="preserve"> (relacional)</w:t>
       </w:r>
       <w:r>
-        <w:t xml:space="preserve"> ele é em memória e open source.</w:t>
+        <w:t xml:space="preserve"> ele é em memória e open </w:t>
+      </w:r>
+      <w:proofErr w:type="spellStart"/>
+      <w:r>
+        <w:t>source</w:t>
+      </w:r>
+      <w:proofErr w:type="spellEnd"/>
+      <w:r>
+        <w:t>.</w:t>
       </w:r>
     </w:p>
     <w:p>
@@ -219,13 +475,26 @@
       </w:r>
     </w:p>
     <w:p>
-      <w:r>
-        <w:t>Devtools: utilizar para testar o banco de dados</w:t>
-      </w:r>
-    </w:p>
-    <w:p>
-      <w:r>
-        <w:t>Por padrão, no pom.xml temos as dependências padrão do Springboot: starter web (escolhemos no início do projeto)</w:t>
+      <w:proofErr w:type="spellStart"/>
+      <w:r>
+        <w:t>Devtools</w:t>
+      </w:r>
+      <w:proofErr w:type="spellEnd"/>
+      <w:r>
+        <w:t>: utilizar para testar o banco de dados</w:t>
+      </w:r>
+    </w:p>
+    <w:p>
+      <w:r>
+        <w:t xml:space="preserve">Por padrão, no pom.xml temos as dependências padrão do </w:t>
+      </w:r>
+      <w:proofErr w:type="spellStart"/>
+      <w:r>
+        <w:t>Springboot</w:t>
+      </w:r>
+      <w:proofErr w:type="spellEnd"/>
+      <w:r>
+        <w:t>: starter web (escolhemos no início do projeto)</w:t>
       </w:r>
     </w:p>
     <w:p>
@@ -235,13 +504,19 @@
         </w:pBdr>
       </w:pPr>
       <w:r>
-        <w:t>3 commit</w:t>
-      </w:r>
+        <w:t xml:space="preserve">3 </w:t>
+      </w:r>
+      <w:proofErr w:type="spellStart"/>
+      <w:r>
+        <w:t>commit</w:t>
+      </w:r>
+      <w:proofErr w:type="spellEnd"/>
     </w:p>
     <w:p>
       <w:r>
         <w:rPr>
           <w:noProof/>
+          <w:lang w:eastAsia="pt-BR"/>
         </w:rPr>
         <w:lastRenderedPageBreak/>
         <w:drawing>
@@ -291,7 +566,15 @@
     </w:p>
     <w:p>
       <w:r>
-        <w:t>Camada de serviço: oferece consultas para os controladores REST’s. Não tem contato com nada, apenas regras de negócio.</w:t>
+        <w:t xml:space="preserve">Camada de serviço: oferece consultas para os controladores </w:t>
+      </w:r>
+      <w:proofErr w:type="spellStart"/>
+      <w:r>
+        <w:t>REST’s</w:t>
+      </w:r>
+      <w:proofErr w:type="spellEnd"/>
+      <w:r>
+        <w:t>. Não tem contato com nada, apenas regras de negócio.</w:t>
       </w:r>
       <w:r>
         <w:t>..algo que não foi implementado nas classes de domínio.</w:t>
@@ -299,7 +582,15 @@
     </w:p>
     <w:p>
       <w:r>
-        <w:t>Camada de acesso a dados: os Repository (ou DAO), conversar com o banco de dados (consultar SQL, tudo que for banco), e a camada de serviço utiliza a camada de acesso a dados para realizar regras de negócios.</w:t>
+        <w:t xml:space="preserve">Camada de acesso a dados: os </w:t>
+      </w:r>
+      <w:proofErr w:type="spellStart"/>
+      <w:r>
+        <w:t>Repository</w:t>
+      </w:r>
+      <w:proofErr w:type="spellEnd"/>
+      <w:r>
+        <w:t xml:space="preserve"> (ou DAO), conversar com o banco de dados (consultar SQL, tudo que for banco), e a camada de serviço utiliza a camada de acesso a dados para realizar regras de negócios.</w:t>
       </w:r>
     </w:p>
     <w:p>
@@ -312,6 +603,7 @@
       <w:r>
         <w:t xml:space="preserve"> REST: </w:t>
       </w:r>
+      <w:proofErr w:type="spellStart"/>
       <w:r>
         <w:rPr>
           <w:i/>
@@ -319,6 +611,7 @@
         </w:rPr>
         <w:t>resources</w:t>
       </w:r>
+      <w:proofErr w:type="spellEnd"/>
       <w:r>
         <w:t>.</w:t>
       </w:r>
@@ -365,7 +658,23 @@
           <w:sz w:val="20"/>
           <w:szCs w:val="20"/>
         </w:rPr>
-        <w:t>4 commit: criou operação de instanciação</w:t>
+        <w:t xml:space="preserve">4 </w:t>
+      </w:r>
+      <w:proofErr w:type="spellStart"/>
+      <w:r>
+        <w:rPr>
+          <w:sz w:val="20"/>
+          <w:szCs w:val="20"/>
+        </w:rPr>
+        <w:t>commit</w:t>
+      </w:r>
+      <w:proofErr w:type="spellEnd"/>
+      <w:r>
+        <w:rPr>
+          <w:sz w:val="20"/>
+          <w:szCs w:val="20"/>
+        </w:rPr>
+        <w:t>: criou operação de instanciação</w:t>
       </w:r>
     </w:p>
     <w:p>
@@ -385,7 +694,15 @@
         </w:pBdr>
       </w:pPr>
       <w:r>
-        <w:t>Neste relacionamento entre produto e categoria, como é relação N-N, banco de dados relacional, é criado uma terceira tabela com os id’s dos dois.</w:t>
+        <w:t xml:space="preserve">Neste relacionamento entre produto e categoria, como é relação N-N, banco de dados relacional, é criado uma terceira tabela com os </w:t>
+      </w:r>
+      <w:proofErr w:type="spellStart"/>
+      <w:r>
+        <w:t>id’s</w:t>
+      </w:r>
+      <w:proofErr w:type="spellEnd"/>
+      <w:r>
+        <w:t xml:space="preserve"> dos dois.</w:t>
       </w:r>
       <w:r>
         <w:t xml:space="preserve"> Criada tabelas!</w:t>
@@ -400,6 +717,7 @@
       <w:r>
         <w:rPr>
           <w:noProof/>
+          <w:lang w:eastAsia="pt-BR"/>
         </w:rPr>
         <w:drawing>
           <wp:inline distT="0" distB="0" distL="0" distR="0" wp14:anchorId="7B9E10EE" wp14:editId="1B257B3B">
@@ -457,22 +775,88 @@
           <w:sz w:val="20"/>
           <w:szCs w:val="20"/>
         </w:rPr>
-        <w:t>@JsonManagedReference é colocado na Classe onde quer que mostre os objetos que estão associados a ela, ex: foi colocado em Categoria, portanto mostrará os produtos associados. Do outro lado (Produto), colocar @JsonBackReference</w:t>
-      </w:r>
-    </w:p>
-    <w:p>
-      <w:pPr>
-        <w:rPr>
-          <w:sz w:val="20"/>
-          <w:szCs w:val="20"/>
-        </w:rPr>
-      </w:pPr>
-      <w:r>
-        <w:rPr>
-          <w:sz w:val="20"/>
-          <w:szCs w:val="20"/>
-        </w:rPr>
-        <w:t>Criadas exceções para erro de categoria não existente, pacote .exception e acertadas classes produto e categoria.</w:t>
+        <w:t>@</w:t>
+      </w:r>
+      <w:proofErr w:type="spellStart"/>
+      <w:r>
+        <w:rPr>
+          <w:sz w:val="20"/>
+          <w:szCs w:val="20"/>
+        </w:rPr>
+        <w:t>JsonManagedReference</w:t>
+      </w:r>
+      <w:proofErr w:type="spellEnd"/>
+      <w:r>
+        <w:rPr>
+          <w:sz w:val="20"/>
+          <w:szCs w:val="20"/>
+        </w:rPr>
+        <w:t xml:space="preserve"> é colocado na Classe onde quer que mostre os objetos que estão associados a ela, </w:t>
+      </w:r>
+      <w:proofErr w:type="spellStart"/>
+      <w:r>
+        <w:rPr>
+          <w:sz w:val="20"/>
+          <w:szCs w:val="20"/>
+        </w:rPr>
+        <w:t>ex</w:t>
+      </w:r>
+      <w:proofErr w:type="spellEnd"/>
+      <w:r>
+        <w:rPr>
+          <w:sz w:val="20"/>
+          <w:szCs w:val="20"/>
+        </w:rPr>
+        <w:t>: foi colocado em Categoria, portanto mostrará os produtos associados. Do outro lado (Produto), colocar @</w:t>
+      </w:r>
+      <w:proofErr w:type="spellStart"/>
+      <w:r>
+        <w:rPr>
+          <w:sz w:val="20"/>
+          <w:szCs w:val="20"/>
+        </w:rPr>
+        <w:t>JsonBackReference</w:t>
+      </w:r>
+      <w:proofErr w:type="spellEnd"/>
+    </w:p>
+    <w:p>
+      <w:pPr>
+        <w:rPr>
+          <w:sz w:val="20"/>
+          <w:szCs w:val="20"/>
+        </w:rPr>
+      </w:pPr>
+      <w:r>
+        <w:rPr>
+          <w:sz w:val="20"/>
+          <w:szCs w:val="20"/>
+        </w:rPr>
+        <w:t xml:space="preserve">Criadas exceções para erro de categoria não existente, </w:t>
+      </w:r>
+      <w:proofErr w:type="gramStart"/>
+      <w:r>
+        <w:rPr>
+          <w:sz w:val="20"/>
+          <w:szCs w:val="20"/>
+        </w:rPr>
+        <w:t>pacote .</w:t>
+      </w:r>
+      <w:proofErr w:type="spellStart"/>
+      <w:r>
+        <w:rPr>
+          <w:sz w:val="20"/>
+          <w:szCs w:val="20"/>
+        </w:rPr>
+        <w:t>exception</w:t>
+      </w:r>
+      <w:proofErr w:type="spellEnd"/>
+      <w:proofErr w:type="gramEnd"/>
+      <w:r>
+        <w:rPr>
+          <w:sz w:val="20"/>
+          <w:szCs w:val="20"/>
+        </w:rPr>
+        <w:t xml:space="preserve"> e acertadas classes produto e categoria.</w:t>
       </w:r>
     </w:p>
     <w:p>
@@ -491,81 +875,241 @@
           <w:sz w:val="20"/>
           <w:szCs w:val="20"/>
         </w:rPr>
-        <w:t>Próximo commit: trabalhado Estado e Cidade, criadas entidades, e dentro da Cidade feita relação N-1 com criação da chave estrangeira. No programa principal feitas instâncias</w:t>
-      </w:r>
-      <w:r>
-        <w:rPr>
-          <w:sz w:val="20"/>
-          <w:szCs w:val="20"/>
-        </w:rPr>
-        <w:t>. O “save” serve para salvar os dados no banco...</w:t>
-      </w:r>
-    </w:p>
-    <w:p>
-      <w:pPr>
-        <w:rPr>
-          <w:sz w:val="20"/>
-          <w:szCs w:val="20"/>
-        </w:rPr>
-      </w:pPr>
-    </w:p>
-    <w:p>
-      <w:pPr>
-        <w:rPr>
-          <w:sz w:val="20"/>
-          <w:szCs w:val="20"/>
-        </w:rPr>
-      </w:pPr>
-      <w:r>
-        <w:rPr>
-          <w:sz w:val="20"/>
-          <w:szCs w:val="20"/>
-        </w:rPr>
-        <w:t>Quando criamos ENUM no Springboot, o JPA automaticamente pode criar os códigos no banco de duas formas: String com o nome dos ENUMS ou ainda criar Int, começando com 0. Porém qualquer um que adicionar um novo ENUM em cima do primeiro, os códigos começarão do 0 de novo...problema!</w:t>
-      </w:r>
-    </w:p>
-    <w:p>
-      <w:pPr>
-        <w:rPr>
-          <w:sz w:val="20"/>
-          <w:szCs w:val="20"/>
-        </w:rPr>
-      </w:pPr>
-      <w:r>
-        <w:rPr>
-          <w:sz w:val="20"/>
-          <w:szCs w:val="20"/>
-        </w:rPr>
-        <w:t>Criamos o tipo enumerado TipoCliente: dentro dele fizemos um tipo mais sofisticado para controla-lo, com</w:t>
-      </w:r>
-      <w:r>
-        <w:rPr>
-          <w:sz w:val="20"/>
-          <w:szCs w:val="20"/>
-        </w:rPr>
-        <w:t xml:space="preserve"> método estático (pode ser processado sem a instanciação de objetos) em que caso o código seja nulo, retorna nulo...é percorrido um for e se é passado algum código que existe, ele retorna o enum que foi passado, senão retorna um “throw” em uma exceção.</w:t>
-      </w:r>
-    </w:p>
-    <w:p>
-      <w:pPr>
-        <w:rPr>
-          <w:sz w:val="20"/>
-          <w:szCs w:val="20"/>
-        </w:rPr>
-      </w:pPr>
-      <w:r>
-        <w:rPr>
-          <w:sz w:val="20"/>
-          <w:szCs w:val="20"/>
-        </w:rPr>
-        <w:t>Segundo Nelio, dependendo da implementação e a linguagem, algumas classes não precisam ser criadas, caso do Telefone (uma classe “fraca”, com apenas um atributo), uma decisão que pode ser feita pelo próprio programador.</w:t>
-      </w:r>
-      <w:r>
-        <w:rPr>
-          <w:sz w:val="20"/>
-          <w:szCs w:val="20"/>
-        </w:rPr>
-        <w:t xml:space="preserve"> Portanto é feita uma coleção de Strings associadas ao Cliente (de acordo com o diagrama)</w:t>
+        <w:t xml:space="preserve">Próximo </w:t>
+      </w:r>
+      <w:proofErr w:type="spellStart"/>
+      <w:r>
+        <w:rPr>
+          <w:sz w:val="20"/>
+          <w:szCs w:val="20"/>
+        </w:rPr>
+        <w:t>commit</w:t>
+      </w:r>
+      <w:proofErr w:type="spellEnd"/>
+      <w:r>
+        <w:rPr>
+          <w:sz w:val="20"/>
+          <w:szCs w:val="20"/>
+        </w:rPr>
+        <w:t>: trabalhado Estado e Cidade, criadas entidades, e dentro da Cidade feita relação N-1 com criação da chave estrangeira. No programa principal feitas instâncias</w:t>
+      </w:r>
+      <w:r>
+        <w:rPr>
+          <w:sz w:val="20"/>
+          <w:szCs w:val="20"/>
+        </w:rPr>
+        <w:t>. O “</w:t>
+      </w:r>
+      <w:proofErr w:type="spellStart"/>
+      <w:r>
+        <w:rPr>
+          <w:sz w:val="20"/>
+          <w:szCs w:val="20"/>
+        </w:rPr>
+        <w:t>save</w:t>
+      </w:r>
+      <w:proofErr w:type="spellEnd"/>
+      <w:r>
+        <w:rPr>
+          <w:sz w:val="20"/>
+          <w:szCs w:val="20"/>
+        </w:rPr>
+        <w:t>” serve para salvar os dados no banco...</w:t>
+      </w:r>
+    </w:p>
+    <w:p>
+      <w:pPr>
+        <w:rPr>
+          <w:sz w:val="20"/>
+          <w:szCs w:val="20"/>
+        </w:rPr>
+      </w:pPr>
+    </w:p>
+    <w:p>
+      <w:pPr>
+        <w:rPr>
+          <w:sz w:val="20"/>
+          <w:szCs w:val="20"/>
+        </w:rPr>
+      </w:pPr>
+      <w:r>
+        <w:rPr>
+          <w:sz w:val="20"/>
+          <w:szCs w:val="20"/>
+        </w:rPr>
+        <w:t xml:space="preserve">Quando criamos ENUM no </w:t>
+      </w:r>
+      <w:proofErr w:type="spellStart"/>
+      <w:r>
+        <w:rPr>
+          <w:sz w:val="20"/>
+          <w:szCs w:val="20"/>
+        </w:rPr>
+        <w:t>Springboot</w:t>
+      </w:r>
+      <w:proofErr w:type="spellEnd"/>
+      <w:r>
+        <w:rPr>
+          <w:sz w:val="20"/>
+          <w:szCs w:val="20"/>
+        </w:rPr>
+        <w:t xml:space="preserve">, o JPA automaticamente pode criar os códigos no banco de duas formas: </w:t>
+      </w:r>
+      <w:proofErr w:type="spellStart"/>
+      <w:r>
+        <w:rPr>
+          <w:sz w:val="20"/>
+          <w:szCs w:val="20"/>
+        </w:rPr>
+        <w:t>String</w:t>
+      </w:r>
+      <w:proofErr w:type="spellEnd"/>
+      <w:r>
+        <w:rPr>
+          <w:sz w:val="20"/>
+          <w:szCs w:val="20"/>
+        </w:rPr>
+        <w:t xml:space="preserve"> com o nome dos ENUMS ou ainda criar </w:t>
+      </w:r>
+      <w:proofErr w:type="spellStart"/>
+      <w:r>
+        <w:rPr>
+          <w:sz w:val="20"/>
+          <w:szCs w:val="20"/>
+        </w:rPr>
+        <w:t>Int</w:t>
+      </w:r>
+      <w:proofErr w:type="spellEnd"/>
+      <w:r>
+        <w:rPr>
+          <w:sz w:val="20"/>
+          <w:szCs w:val="20"/>
+        </w:rPr>
+        <w:t>, começando com 0. Porém qualquer um que adicionar um novo ENUM em cima do primeiro, os códigos começarão do 0 de novo...problema!</w:t>
+      </w:r>
+    </w:p>
+    <w:p>
+      <w:pPr>
+        <w:rPr>
+          <w:sz w:val="20"/>
+          <w:szCs w:val="20"/>
+        </w:rPr>
+      </w:pPr>
+      <w:r>
+        <w:rPr>
+          <w:sz w:val="20"/>
+          <w:szCs w:val="20"/>
+        </w:rPr>
+        <w:t xml:space="preserve">Criamos o tipo enumerado </w:t>
+      </w:r>
+      <w:proofErr w:type="spellStart"/>
+      <w:r>
+        <w:rPr>
+          <w:sz w:val="20"/>
+          <w:szCs w:val="20"/>
+        </w:rPr>
+        <w:t>TipoCliente</w:t>
+      </w:r>
+      <w:proofErr w:type="spellEnd"/>
+      <w:r>
+        <w:rPr>
+          <w:sz w:val="20"/>
+          <w:szCs w:val="20"/>
+        </w:rPr>
+        <w:t>: dentro dele fizemos um tipo mais sofisticado para controla-lo, com</w:t>
+      </w:r>
+      <w:r>
+        <w:rPr>
+          <w:sz w:val="20"/>
+          <w:szCs w:val="20"/>
+        </w:rPr>
+        <w:t xml:space="preserve"> método estático (pode ser processado sem a instanciação de objetos) em que caso o código seja nulo, retorna nulo...é percorrido um for e se é passado algum código que existe, ele retorna o </w:t>
+      </w:r>
+      <w:proofErr w:type="spellStart"/>
+      <w:r>
+        <w:rPr>
+          <w:sz w:val="20"/>
+          <w:szCs w:val="20"/>
+        </w:rPr>
+        <w:t>enum</w:t>
+      </w:r>
+      <w:proofErr w:type="spellEnd"/>
+      <w:r>
+        <w:rPr>
+          <w:sz w:val="20"/>
+          <w:szCs w:val="20"/>
+        </w:rPr>
+        <w:t xml:space="preserve"> que foi passado, senão retorna um “</w:t>
+      </w:r>
+      <w:proofErr w:type="spellStart"/>
+      <w:r>
+        <w:rPr>
+          <w:sz w:val="20"/>
+          <w:szCs w:val="20"/>
+        </w:rPr>
+        <w:t>throw</w:t>
+      </w:r>
+      <w:proofErr w:type="spellEnd"/>
+      <w:r>
+        <w:rPr>
+          <w:sz w:val="20"/>
+          <w:szCs w:val="20"/>
+        </w:rPr>
+        <w:t>” em uma exceção.</w:t>
+      </w:r>
+    </w:p>
+    <w:p>
+      <w:pPr>
+        <w:rPr>
+          <w:sz w:val="20"/>
+          <w:szCs w:val="20"/>
+        </w:rPr>
+      </w:pPr>
+      <w:r>
+        <w:rPr>
+          <w:sz w:val="20"/>
+          <w:szCs w:val="20"/>
+        </w:rPr>
+        <w:t xml:space="preserve">Segundo </w:t>
+      </w:r>
+      <w:proofErr w:type="spellStart"/>
+      <w:r>
+        <w:rPr>
+          <w:sz w:val="20"/>
+          <w:szCs w:val="20"/>
+        </w:rPr>
+        <w:t>Nelio</w:t>
+      </w:r>
+      <w:proofErr w:type="spellEnd"/>
+      <w:r>
+        <w:rPr>
+          <w:sz w:val="20"/>
+          <w:szCs w:val="20"/>
+        </w:rPr>
+        <w:t>, dependendo da implementação e a linguagem, algumas classes não precisam ser criadas, caso do Telefone (uma classe “fraca”, com apenas um atributo), uma decisão que pode ser feita pelo próprio programador.</w:t>
+      </w:r>
+      <w:r>
+        <w:rPr>
+          <w:sz w:val="20"/>
+          <w:szCs w:val="20"/>
+        </w:rPr>
+        <w:t xml:space="preserve"> Portanto é feita uma coleção de </w:t>
+      </w:r>
+      <w:proofErr w:type="spellStart"/>
+      <w:r>
+        <w:rPr>
+          <w:sz w:val="20"/>
+          <w:szCs w:val="20"/>
+        </w:rPr>
+        <w:t>Strings</w:t>
+      </w:r>
+      <w:proofErr w:type="spellEnd"/>
+      <w:r>
+        <w:rPr>
+          <w:sz w:val="20"/>
+          <w:szCs w:val="20"/>
+        </w:rPr>
+        <w:t xml:space="preserve"> associadas ao Cliente (de acordo com o diagrama)</w:t>
       </w:r>
       <w:r>
         <w:rPr>
@@ -587,7 +1131,39 @@
           <w:sz w:val="20"/>
           <w:szCs w:val="20"/>
         </w:rPr>
-        <w:t>Feito um macete para armazenar internamente um número inteiro e exposto para a aplicação o TipoCliente. No get e set colocado o método criado.</w:t>
+        <w:t xml:space="preserve">Feito um macete para armazenar internamente um número inteiro e exposto para a aplicação o </w:t>
+      </w:r>
+      <w:proofErr w:type="spellStart"/>
+      <w:r>
+        <w:rPr>
+          <w:sz w:val="20"/>
+          <w:szCs w:val="20"/>
+        </w:rPr>
+        <w:t>TipoCliente</w:t>
+      </w:r>
+      <w:proofErr w:type="spellEnd"/>
+      <w:r>
+        <w:rPr>
+          <w:sz w:val="20"/>
+          <w:szCs w:val="20"/>
+        </w:rPr>
+        <w:t xml:space="preserve">. No </w:t>
+      </w:r>
+      <w:proofErr w:type="spellStart"/>
+      <w:r>
+        <w:rPr>
+          <w:sz w:val="20"/>
+          <w:szCs w:val="20"/>
+        </w:rPr>
+        <w:t>get</w:t>
+      </w:r>
+      <w:proofErr w:type="spellEnd"/>
+      <w:r>
+        <w:rPr>
+          <w:sz w:val="20"/>
+          <w:szCs w:val="20"/>
+        </w:rPr>
+        <w:t xml:space="preserve"> e set colocado o método criado.</w:t>
       </w:r>
     </w:p>
     <w:p>
@@ -620,14 +1196,78 @@
           <w:sz w:val="20"/>
           <w:szCs w:val="20"/>
         </w:rPr>
-        <w:t>No application feitas as associações e criados clientes e endereços respectivos. Criados repositories e dado “@Autowired” na classe da aplicação.</w:t>
-      </w:r>
-      <w:r>
-        <w:rPr>
-          <w:sz w:val="20"/>
-          <w:szCs w:val="20"/>
-        </w:rPr>
-        <w:t xml:space="preserve"> A partir dos repositories podemos salvar os dados.</w:t>
+        <w:t xml:space="preserve">No </w:t>
+      </w:r>
+      <w:proofErr w:type="spellStart"/>
+      <w:r>
+        <w:rPr>
+          <w:sz w:val="20"/>
+          <w:szCs w:val="20"/>
+        </w:rPr>
+        <w:t>application</w:t>
+      </w:r>
+      <w:proofErr w:type="spellEnd"/>
+      <w:r>
+        <w:rPr>
+          <w:sz w:val="20"/>
+          <w:szCs w:val="20"/>
+        </w:rPr>
+        <w:t xml:space="preserve"> feitas as associações e criados clientes e endereços respectivos. Criados </w:t>
+      </w:r>
+      <w:proofErr w:type="spellStart"/>
+      <w:r>
+        <w:rPr>
+          <w:sz w:val="20"/>
+          <w:szCs w:val="20"/>
+        </w:rPr>
+        <w:t>repositories</w:t>
+      </w:r>
+      <w:proofErr w:type="spellEnd"/>
+      <w:r>
+        <w:rPr>
+          <w:sz w:val="20"/>
+          <w:szCs w:val="20"/>
+        </w:rPr>
+        <w:t xml:space="preserve"> e dado “@</w:t>
+      </w:r>
+      <w:proofErr w:type="spellStart"/>
+      <w:r>
+        <w:rPr>
+          <w:sz w:val="20"/>
+          <w:szCs w:val="20"/>
+        </w:rPr>
+        <w:t>Autowired</w:t>
+      </w:r>
+      <w:proofErr w:type="spellEnd"/>
+      <w:r>
+        <w:rPr>
+          <w:sz w:val="20"/>
+          <w:szCs w:val="20"/>
+        </w:rPr>
+        <w:t>” na classe da aplicação.</w:t>
+      </w:r>
+      <w:r>
+        <w:rPr>
+          <w:sz w:val="20"/>
+          <w:szCs w:val="20"/>
+        </w:rPr>
+        <w:t xml:space="preserve"> A partir dos </w:t>
+      </w:r>
+      <w:proofErr w:type="spellStart"/>
+      <w:r>
+        <w:rPr>
+          <w:sz w:val="20"/>
+          <w:szCs w:val="20"/>
+        </w:rPr>
+        <w:t>repositories</w:t>
+      </w:r>
+      <w:proofErr w:type="spellEnd"/>
+      <w:r>
+        <w:rPr>
+          <w:sz w:val="20"/>
+          <w:szCs w:val="20"/>
+        </w:rPr>
+        <w:t xml:space="preserve"> podemos salvar os dados.</w:t>
       </w:r>
     </w:p>
     <w:p>
@@ -656,7 +1296,23 @@
           <w:sz w:val="20"/>
           <w:szCs w:val="20"/>
         </w:rPr>
-        <w:t>pia do CategoriaResource e dado CTRL F5 para modificar para Cliente, assim como no Service</w:t>
+        <w:t xml:space="preserve">pia do </w:t>
+      </w:r>
+      <w:proofErr w:type="spellStart"/>
+      <w:r>
+        <w:rPr>
+          <w:sz w:val="20"/>
+          <w:szCs w:val="20"/>
+        </w:rPr>
+        <w:t>CategoriaResource</w:t>
+      </w:r>
+      <w:proofErr w:type="spellEnd"/>
+      <w:r>
+        <w:rPr>
+          <w:sz w:val="20"/>
+          <w:szCs w:val="20"/>
+        </w:rPr>
+        <w:t xml:space="preserve"> e dado CTRL F5 para modificar para Cliente, assim como no Service</w:t>
       </w:r>
       <w:r>
         <w:rPr>
@@ -678,8 +1334,17 @@
           <w:sz w:val="20"/>
           <w:szCs w:val="20"/>
         </w:rPr>
-        <w:t>De acordo com o diagrama, feita proteção cíclica JSON na classe Cliente e na classe endereço colocada notação @back</w:t>
-      </w:r>
+        <w:t>De acordo com o diagrama, feita proteção cíclica JSON na classe Cliente e na classe endereço colocada notação @</w:t>
+      </w:r>
+      <w:proofErr w:type="spellStart"/>
+      <w:r>
+        <w:rPr>
+          <w:sz w:val="20"/>
+          <w:szCs w:val="20"/>
+        </w:rPr>
+        <w:t>back</w:t>
+      </w:r>
+      <w:proofErr w:type="spellEnd"/>
       <w:r>
         <w:rPr>
           <w:sz w:val="20"/>
@@ -725,21 +1390,181 @@
           <w:sz w:val="20"/>
           <w:szCs w:val="20"/>
         </w:rPr>
-        <w:t>Criando Pedido, EstadoPagamento, Pagamento. Uma alteração no Cliente foi feito pela sua relação.</w:t>
-      </w:r>
-      <w:r>
-        <w:rPr>
-          <w:sz w:val="20"/>
-          <w:szCs w:val="20"/>
-        </w:rPr>
-        <w:t xml:space="preserve"> Na hora de criar o Hash Equals, PagamentoComCartao e ComBoleto não precisa, pois o ‘id’ está na ‘mãe’.</w:t>
-      </w:r>
-      <w:r>
-        <w:rPr>
-          <w:sz w:val="20"/>
-          <w:szCs w:val="20"/>
-        </w:rPr>
-        <w:t xml:space="preserve"> Para Serializable, colocar apenas o numero da versão nas subclasses (serialVersionUID = 1L)</w:t>
+        <w:t xml:space="preserve">Criando Pedido, </w:t>
+      </w:r>
+      <w:proofErr w:type="spellStart"/>
+      <w:r>
+        <w:rPr>
+          <w:sz w:val="20"/>
+          <w:szCs w:val="20"/>
+        </w:rPr>
+        <w:t>EstadoPagamento</w:t>
+      </w:r>
+      <w:proofErr w:type="spellEnd"/>
+      <w:r>
+        <w:rPr>
+          <w:sz w:val="20"/>
+          <w:szCs w:val="20"/>
+        </w:rPr>
+        <w:t xml:space="preserve">, Pagamento. Uma alteração no Cliente foi </w:t>
+      </w:r>
+      <w:proofErr w:type="gramStart"/>
+      <w:r>
+        <w:rPr>
+          <w:sz w:val="20"/>
+          <w:szCs w:val="20"/>
+        </w:rPr>
+        <w:t>feito</w:t>
+      </w:r>
+      <w:proofErr w:type="gramEnd"/>
+      <w:r>
+        <w:rPr>
+          <w:sz w:val="20"/>
+          <w:szCs w:val="20"/>
+        </w:rPr>
+        <w:t xml:space="preserve"> pela sua relação.</w:t>
+      </w:r>
+      <w:r>
+        <w:rPr>
+          <w:sz w:val="20"/>
+          <w:szCs w:val="20"/>
+        </w:rPr>
+        <w:t xml:space="preserve"> Na hora de criar o </w:t>
+      </w:r>
+      <w:proofErr w:type="spellStart"/>
+      <w:r>
+        <w:rPr>
+          <w:sz w:val="20"/>
+          <w:szCs w:val="20"/>
+        </w:rPr>
+        <w:t>Hash</w:t>
+      </w:r>
+      <w:proofErr w:type="spellEnd"/>
+      <w:r>
+        <w:rPr>
+          <w:sz w:val="20"/>
+          <w:szCs w:val="20"/>
+        </w:rPr>
+        <w:t xml:space="preserve"> </w:t>
+      </w:r>
+      <w:proofErr w:type="spellStart"/>
+      <w:r>
+        <w:rPr>
+          <w:sz w:val="20"/>
+          <w:szCs w:val="20"/>
+        </w:rPr>
+        <w:t>Equals</w:t>
+      </w:r>
+      <w:proofErr w:type="spellEnd"/>
+      <w:r>
+        <w:rPr>
+          <w:sz w:val="20"/>
+          <w:szCs w:val="20"/>
+        </w:rPr>
+        <w:t xml:space="preserve">, </w:t>
+      </w:r>
+      <w:proofErr w:type="spellStart"/>
+      <w:r>
+        <w:rPr>
+          <w:sz w:val="20"/>
+          <w:szCs w:val="20"/>
+        </w:rPr>
+        <w:t>PagamentoComCartao</w:t>
+      </w:r>
+      <w:proofErr w:type="spellEnd"/>
+      <w:r>
+        <w:rPr>
+          <w:sz w:val="20"/>
+          <w:szCs w:val="20"/>
+        </w:rPr>
+        <w:t xml:space="preserve"> e </w:t>
+      </w:r>
+      <w:proofErr w:type="spellStart"/>
+      <w:r>
+        <w:rPr>
+          <w:sz w:val="20"/>
+          <w:szCs w:val="20"/>
+        </w:rPr>
+        <w:t>ComBoleto</w:t>
+      </w:r>
+      <w:proofErr w:type="spellEnd"/>
+      <w:r>
+        <w:rPr>
+          <w:sz w:val="20"/>
+          <w:szCs w:val="20"/>
+        </w:rPr>
+        <w:t xml:space="preserve"> não precisa, </w:t>
+      </w:r>
+      <w:proofErr w:type="gramStart"/>
+      <w:r>
+        <w:rPr>
+          <w:sz w:val="20"/>
+          <w:szCs w:val="20"/>
+        </w:rPr>
+        <w:t>pois</w:t>
+      </w:r>
+      <w:proofErr w:type="gramEnd"/>
+      <w:r>
+        <w:rPr>
+          <w:sz w:val="20"/>
+          <w:szCs w:val="20"/>
+        </w:rPr>
+        <w:t xml:space="preserve"> o ‘id’ está na ‘mãe’.</w:t>
+      </w:r>
+      <w:r>
+        <w:rPr>
+          <w:sz w:val="20"/>
+          <w:szCs w:val="20"/>
+        </w:rPr>
+        <w:t xml:space="preserve"> Para </w:t>
+      </w:r>
+      <w:proofErr w:type="spellStart"/>
+      <w:r>
+        <w:rPr>
+          <w:sz w:val="20"/>
+          <w:szCs w:val="20"/>
+        </w:rPr>
+        <w:t>Serializable</w:t>
+      </w:r>
+      <w:proofErr w:type="spellEnd"/>
+      <w:r>
+        <w:rPr>
+          <w:sz w:val="20"/>
+          <w:szCs w:val="20"/>
+        </w:rPr>
+        <w:t xml:space="preserve">, colocar apenas o </w:t>
+      </w:r>
+      <w:proofErr w:type="spellStart"/>
+      <w:r>
+        <w:rPr>
+          <w:sz w:val="20"/>
+          <w:szCs w:val="20"/>
+        </w:rPr>
+        <w:t>numero</w:t>
+      </w:r>
+      <w:proofErr w:type="spellEnd"/>
+      <w:r>
+        <w:rPr>
+          <w:sz w:val="20"/>
+          <w:szCs w:val="20"/>
+        </w:rPr>
+        <w:t xml:space="preserve"> da versão nas subclasses (</w:t>
+      </w:r>
+      <w:proofErr w:type="spellStart"/>
+      <w:r>
+        <w:rPr>
+          <w:sz w:val="20"/>
+          <w:szCs w:val="20"/>
+        </w:rPr>
+        <w:t>serialVersionUID</w:t>
+      </w:r>
+      <w:proofErr w:type="spellEnd"/>
+      <w:r>
+        <w:rPr>
+          <w:sz w:val="20"/>
+          <w:szCs w:val="20"/>
+        </w:rPr>
+        <w:t xml:space="preserve"> = 1L)</w:t>
       </w:r>
     </w:p>
     <w:p>
@@ -767,6 +1592,7 @@
         </w:rPr>
         <w:t xml:space="preserve">Pedido, queremos que ambos possuam o mesmo id, pois a relação é 1-1. Então, não é colocado o </w:t>
       </w:r>
+      <w:proofErr w:type="spellStart"/>
       <w:r>
         <w:rPr>
           <w:b/>
@@ -776,6 +1602,7 @@
         </w:rPr>
         <w:t>GeneratedValue</w:t>
       </w:r>
+      <w:proofErr w:type="spellEnd"/>
       <w:r>
         <w:rPr>
           <w:sz w:val="20"/>
@@ -800,180 +1627,9 @@
           <w:szCs w:val="20"/>
           <w:shd w:val="clear" w:color="auto" w:fill="373737"/>
         </w:rPr>
-        <w:t>@MapsId</w:t>
-      </w:r>
-      <w:r>
-        <w:rPr>
-          <w:rFonts w:ascii="Consolas" w:hAnsi="Consolas" w:cs="Consolas"/>
-          <w:color w:val="D9E8F7"/>
-          <w:sz w:val="20"/>
-          <w:szCs w:val="20"/>
-          <w:shd w:val="clear" w:color="auto" w:fill="373737"/>
-        </w:rPr>
-        <w:t xml:space="preserve"> </w:t>
-      </w:r>
-      <w:r>
-        <w:rPr>
-          <w:rFonts w:ascii="Consolas" w:hAnsi="Consolas" w:cs="Consolas"/>
-          <w:color w:val="808080"/>
-          <w:sz w:val="20"/>
-          <w:szCs w:val="20"/>
-          <w:shd w:val="clear" w:color="auto" w:fill="373737"/>
-        </w:rPr>
-        <w:t>//</w:t>
-      </w:r>
-      <w:r>
-        <w:rPr>
-          <w:rFonts w:ascii="Consolas" w:hAnsi="Consolas" w:cs="Consolas"/>
-          <w:color w:val="808080"/>
-          <w:sz w:val="20"/>
-          <w:szCs w:val="20"/>
-          <w:u w:val="single"/>
-          <w:shd w:val="clear" w:color="auto" w:fill="373737"/>
-        </w:rPr>
-        <w:t>para</w:t>
-      </w:r>
-      <w:r>
-        <w:rPr>
-          <w:rFonts w:ascii="Consolas" w:hAnsi="Consolas" w:cs="Consolas"/>
-          <w:color w:val="808080"/>
-          <w:sz w:val="20"/>
-          <w:szCs w:val="20"/>
-          <w:shd w:val="clear" w:color="auto" w:fill="373737"/>
-        </w:rPr>
-        <w:t xml:space="preserve"> </w:t>
-      </w:r>
-      <w:r>
-        <w:rPr>
-          <w:rFonts w:ascii="Consolas" w:hAnsi="Consolas" w:cs="Consolas"/>
-          <w:color w:val="808080"/>
-          <w:sz w:val="20"/>
-          <w:szCs w:val="20"/>
-          <w:u w:val="single"/>
-          <w:shd w:val="clear" w:color="auto" w:fill="373737"/>
-        </w:rPr>
-        <w:t>garantir</w:t>
-      </w:r>
-      <w:r>
-        <w:rPr>
-          <w:rFonts w:ascii="Consolas" w:hAnsi="Consolas" w:cs="Consolas"/>
-          <w:color w:val="808080"/>
-          <w:sz w:val="20"/>
-          <w:szCs w:val="20"/>
-          <w:shd w:val="clear" w:color="auto" w:fill="373737"/>
-        </w:rPr>
-        <w:t xml:space="preserve"> </w:t>
-      </w:r>
-      <w:r>
-        <w:rPr>
-          <w:rFonts w:ascii="Consolas" w:hAnsi="Consolas" w:cs="Consolas"/>
-          <w:color w:val="808080"/>
-          <w:sz w:val="20"/>
-          <w:szCs w:val="20"/>
-          <w:u w:val="single"/>
-          <w:shd w:val="clear" w:color="auto" w:fill="373737"/>
-        </w:rPr>
-        <w:t>que</w:t>
-      </w:r>
-      <w:r>
-        <w:rPr>
-          <w:rFonts w:ascii="Consolas" w:hAnsi="Consolas" w:cs="Consolas"/>
-          <w:color w:val="808080"/>
-          <w:sz w:val="20"/>
-          <w:szCs w:val="20"/>
-          <w:shd w:val="clear" w:color="auto" w:fill="373737"/>
-        </w:rPr>
-        <w:t xml:space="preserve"> o id do </w:t>
-      </w:r>
-      <w:r>
-        <w:rPr>
-          <w:rFonts w:ascii="Consolas" w:hAnsi="Consolas" w:cs="Consolas"/>
-          <w:color w:val="808080"/>
-          <w:sz w:val="20"/>
-          <w:szCs w:val="20"/>
-          <w:u w:val="single"/>
-          <w:shd w:val="clear" w:color="auto" w:fill="373737"/>
-        </w:rPr>
-        <w:t>pedido</w:t>
-      </w:r>
-      <w:r>
-        <w:rPr>
-          <w:rFonts w:ascii="Consolas" w:hAnsi="Consolas" w:cs="Consolas"/>
-          <w:color w:val="808080"/>
-          <w:sz w:val="20"/>
-          <w:szCs w:val="20"/>
-          <w:shd w:val="clear" w:color="auto" w:fill="373737"/>
-        </w:rPr>
-        <w:t xml:space="preserve"> </w:t>
-      </w:r>
-      <w:r>
-        <w:rPr>
-          <w:rFonts w:ascii="Consolas" w:hAnsi="Consolas" w:cs="Consolas"/>
-          <w:color w:val="808080"/>
-          <w:sz w:val="20"/>
-          <w:szCs w:val="20"/>
-          <w:u w:val="single"/>
-          <w:shd w:val="clear" w:color="auto" w:fill="373737"/>
-        </w:rPr>
-        <w:t>seja</w:t>
-      </w:r>
-      <w:r>
-        <w:rPr>
-          <w:rFonts w:ascii="Consolas" w:hAnsi="Consolas" w:cs="Consolas"/>
-          <w:color w:val="808080"/>
-          <w:sz w:val="20"/>
-          <w:szCs w:val="20"/>
-          <w:shd w:val="clear" w:color="auto" w:fill="373737"/>
-        </w:rPr>
-        <w:t xml:space="preserve"> o </w:t>
-      </w:r>
-      <w:r>
-        <w:rPr>
-          <w:rFonts w:ascii="Consolas" w:hAnsi="Consolas" w:cs="Consolas"/>
-          <w:color w:val="808080"/>
-          <w:sz w:val="20"/>
-          <w:szCs w:val="20"/>
-          <w:u w:val="single"/>
-          <w:shd w:val="clear" w:color="auto" w:fill="373737"/>
-        </w:rPr>
-        <w:t>mesmo</w:t>
-      </w:r>
-      <w:r>
-        <w:rPr>
-          <w:rFonts w:ascii="Consolas" w:hAnsi="Consolas" w:cs="Consolas"/>
-          <w:color w:val="808080"/>
-          <w:sz w:val="20"/>
-          <w:szCs w:val="20"/>
-          <w:shd w:val="clear" w:color="auto" w:fill="373737"/>
-        </w:rPr>
-        <w:t xml:space="preserve"> do </w:t>
-      </w:r>
-      <w:r>
-        <w:rPr>
-          <w:rFonts w:ascii="Consolas" w:hAnsi="Consolas" w:cs="Consolas"/>
-          <w:color w:val="808080"/>
-          <w:sz w:val="20"/>
-          <w:szCs w:val="20"/>
-          <w:u w:val="single"/>
-          <w:shd w:val="clear" w:color="auto" w:fill="373737"/>
-        </w:rPr>
-        <w:t>Pagamento</w:t>
-      </w:r>
-    </w:p>
-    <w:p>
-      <w:pPr>
-        <w:rPr>
-          <w:sz w:val="20"/>
-          <w:szCs w:val="20"/>
-        </w:rPr>
-      </w:pPr>
-      <w:r>
-        <w:rPr>
-          <w:sz w:val="20"/>
-          <w:szCs w:val="20"/>
-        </w:rPr>
-        <w:t xml:space="preserve">OBS: Lá em pedido colocado: </w:t>
-      </w:r>
+        <w:t>@</w:t>
+      </w:r>
+      <w:proofErr w:type="spellStart"/>
       <w:r>
         <w:rPr>
           <w:rFonts w:ascii="Consolas" w:hAnsi="Consolas" w:cs="Consolas"/>
@@ -984,8 +1640,208 @@
           <w:szCs w:val="20"/>
           <w:shd w:val="clear" w:color="auto" w:fill="373737"/>
         </w:rPr>
-        <w:t>@OneToOne</w:t>
-      </w:r>
+        <w:t>MapsId</w:t>
+      </w:r>
+      <w:proofErr w:type="spellEnd"/>
+      <w:r>
+        <w:rPr>
+          <w:rFonts w:ascii="Consolas" w:hAnsi="Consolas" w:cs="Consolas"/>
+          <w:color w:val="D9E8F7"/>
+          <w:sz w:val="20"/>
+          <w:szCs w:val="20"/>
+          <w:shd w:val="clear" w:color="auto" w:fill="373737"/>
+        </w:rPr>
+        <w:t xml:space="preserve"> </w:t>
+      </w:r>
+      <w:r>
+        <w:rPr>
+          <w:rFonts w:ascii="Consolas" w:hAnsi="Consolas" w:cs="Consolas"/>
+          <w:color w:val="808080"/>
+          <w:sz w:val="20"/>
+          <w:szCs w:val="20"/>
+          <w:shd w:val="clear" w:color="auto" w:fill="373737"/>
+        </w:rPr>
+        <w:t>//</w:t>
+      </w:r>
+      <w:r>
+        <w:rPr>
+          <w:rFonts w:ascii="Consolas" w:hAnsi="Consolas" w:cs="Consolas"/>
+          <w:color w:val="808080"/>
+          <w:sz w:val="20"/>
+          <w:szCs w:val="20"/>
+          <w:u w:val="single"/>
+          <w:shd w:val="clear" w:color="auto" w:fill="373737"/>
+        </w:rPr>
+        <w:t>para</w:t>
+      </w:r>
+      <w:r>
+        <w:rPr>
+          <w:rFonts w:ascii="Consolas" w:hAnsi="Consolas" w:cs="Consolas"/>
+          <w:color w:val="808080"/>
+          <w:sz w:val="20"/>
+          <w:szCs w:val="20"/>
+          <w:shd w:val="clear" w:color="auto" w:fill="373737"/>
+        </w:rPr>
+        <w:t xml:space="preserve"> </w:t>
+      </w:r>
+      <w:r>
+        <w:rPr>
+          <w:rFonts w:ascii="Consolas" w:hAnsi="Consolas" w:cs="Consolas"/>
+          <w:color w:val="808080"/>
+          <w:sz w:val="20"/>
+          <w:szCs w:val="20"/>
+          <w:u w:val="single"/>
+          <w:shd w:val="clear" w:color="auto" w:fill="373737"/>
+        </w:rPr>
+        <w:t>garantir</w:t>
+      </w:r>
+      <w:r>
+        <w:rPr>
+          <w:rFonts w:ascii="Consolas" w:hAnsi="Consolas" w:cs="Consolas"/>
+          <w:color w:val="808080"/>
+          <w:sz w:val="20"/>
+          <w:szCs w:val="20"/>
+          <w:shd w:val="clear" w:color="auto" w:fill="373737"/>
+        </w:rPr>
+        <w:t xml:space="preserve"> </w:t>
+      </w:r>
+      <w:r>
+        <w:rPr>
+          <w:rFonts w:ascii="Consolas" w:hAnsi="Consolas" w:cs="Consolas"/>
+          <w:color w:val="808080"/>
+          <w:sz w:val="20"/>
+          <w:szCs w:val="20"/>
+          <w:u w:val="single"/>
+          <w:shd w:val="clear" w:color="auto" w:fill="373737"/>
+        </w:rPr>
+        <w:t>que</w:t>
+      </w:r>
+      <w:r>
+        <w:rPr>
+          <w:rFonts w:ascii="Consolas" w:hAnsi="Consolas" w:cs="Consolas"/>
+          <w:color w:val="808080"/>
+          <w:sz w:val="20"/>
+          <w:szCs w:val="20"/>
+          <w:shd w:val="clear" w:color="auto" w:fill="373737"/>
+        </w:rPr>
+        <w:t xml:space="preserve"> o id do </w:t>
+      </w:r>
+      <w:r>
+        <w:rPr>
+          <w:rFonts w:ascii="Consolas" w:hAnsi="Consolas" w:cs="Consolas"/>
+          <w:color w:val="808080"/>
+          <w:sz w:val="20"/>
+          <w:szCs w:val="20"/>
+          <w:u w:val="single"/>
+          <w:shd w:val="clear" w:color="auto" w:fill="373737"/>
+        </w:rPr>
+        <w:t>pedido</w:t>
+      </w:r>
+      <w:r>
+        <w:rPr>
+          <w:rFonts w:ascii="Consolas" w:hAnsi="Consolas" w:cs="Consolas"/>
+          <w:color w:val="808080"/>
+          <w:sz w:val="20"/>
+          <w:szCs w:val="20"/>
+          <w:shd w:val="clear" w:color="auto" w:fill="373737"/>
+        </w:rPr>
+        <w:t xml:space="preserve"> </w:t>
+      </w:r>
+      <w:r>
+        <w:rPr>
+          <w:rFonts w:ascii="Consolas" w:hAnsi="Consolas" w:cs="Consolas"/>
+          <w:color w:val="808080"/>
+          <w:sz w:val="20"/>
+          <w:szCs w:val="20"/>
+          <w:u w:val="single"/>
+          <w:shd w:val="clear" w:color="auto" w:fill="373737"/>
+        </w:rPr>
+        <w:t>seja</w:t>
+      </w:r>
+      <w:r>
+        <w:rPr>
+          <w:rFonts w:ascii="Consolas" w:hAnsi="Consolas" w:cs="Consolas"/>
+          <w:color w:val="808080"/>
+          <w:sz w:val="20"/>
+          <w:szCs w:val="20"/>
+          <w:shd w:val="clear" w:color="auto" w:fill="373737"/>
+        </w:rPr>
+        <w:t xml:space="preserve"> o </w:t>
+      </w:r>
+      <w:r>
+        <w:rPr>
+          <w:rFonts w:ascii="Consolas" w:hAnsi="Consolas" w:cs="Consolas"/>
+          <w:color w:val="808080"/>
+          <w:sz w:val="20"/>
+          <w:szCs w:val="20"/>
+          <w:u w:val="single"/>
+          <w:shd w:val="clear" w:color="auto" w:fill="373737"/>
+        </w:rPr>
+        <w:t>mesmo</w:t>
+      </w:r>
+      <w:r>
+        <w:rPr>
+          <w:rFonts w:ascii="Consolas" w:hAnsi="Consolas" w:cs="Consolas"/>
+          <w:color w:val="808080"/>
+          <w:sz w:val="20"/>
+          <w:szCs w:val="20"/>
+          <w:shd w:val="clear" w:color="auto" w:fill="373737"/>
+        </w:rPr>
+        <w:t xml:space="preserve"> do </w:t>
+      </w:r>
+      <w:r>
+        <w:rPr>
+          <w:rFonts w:ascii="Consolas" w:hAnsi="Consolas" w:cs="Consolas"/>
+          <w:color w:val="808080"/>
+          <w:sz w:val="20"/>
+          <w:szCs w:val="20"/>
+          <w:u w:val="single"/>
+          <w:shd w:val="clear" w:color="auto" w:fill="373737"/>
+        </w:rPr>
+        <w:t>Pagamento</w:t>
+      </w:r>
+    </w:p>
+    <w:p>
+      <w:pPr>
+        <w:rPr>
+          <w:sz w:val="20"/>
+          <w:szCs w:val="20"/>
+        </w:rPr>
+      </w:pPr>
+      <w:r>
+        <w:rPr>
+          <w:sz w:val="20"/>
+          <w:szCs w:val="20"/>
+        </w:rPr>
+        <w:t xml:space="preserve">OBS: Lá em pedido colocado: </w:t>
+      </w:r>
+      <w:r>
+        <w:rPr>
+          <w:rFonts w:ascii="Consolas" w:hAnsi="Consolas" w:cs="Consolas"/>
+          <w:i/>
+          <w:iCs/>
+          <w:color w:val="A0A0A0"/>
+          <w:sz w:val="20"/>
+          <w:szCs w:val="20"/>
+          <w:shd w:val="clear" w:color="auto" w:fill="373737"/>
+        </w:rPr>
+        <w:t>@</w:t>
+      </w:r>
+      <w:proofErr w:type="spellStart"/>
+      <w:proofErr w:type="gramStart"/>
+      <w:r>
+        <w:rPr>
+          <w:rFonts w:ascii="Consolas" w:hAnsi="Consolas" w:cs="Consolas"/>
+          <w:i/>
+          <w:iCs/>
+          <w:color w:val="A0A0A0"/>
+          <w:sz w:val="20"/>
+          <w:szCs w:val="20"/>
+          <w:shd w:val="clear" w:color="auto" w:fill="373737"/>
+        </w:rPr>
+        <w:t>OneToOne</w:t>
+      </w:r>
+      <w:proofErr w:type="spellEnd"/>
       <w:r>
         <w:rPr>
           <w:rFonts w:ascii="Consolas" w:hAnsi="Consolas" w:cs="Consolas"/>
@@ -996,6 +1852,8 @@
         </w:rPr>
         <w:t>(</w:t>
       </w:r>
+      <w:proofErr w:type="spellStart"/>
+      <w:proofErr w:type="gramEnd"/>
       <w:r>
         <w:rPr>
           <w:rFonts w:ascii="Consolas" w:hAnsi="Consolas" w:cs="Consolas"/>
@@ -1006,6 +1864,7 @@
         </w:rPr>
         <w:t>cascade</w:t>
       </w:r>
+      <w:proofErr w:type="spellEnd"/>
       <w:r>
         <w:rPr>
           <w:rFonts w:ascii="Consolas" w:hAnsi="Consolas" w:cs="Consolas"/>
@@ -1016,6 +1875,7 @@
         </w:rPr>
         <w:t>=</w:t>
       </w:r>
+      <w:proofErr w:type="spellStart"/>
       <w:r>
         <w:rPr>
           <w:rFonts w:ascii="Consolas" w:hAnsi="Consolas" w:cs="Consolas"/>
@@ -1052,6 +1912,7 @@
         </w:rPr>
         <w:t>ALL</w:t>
       </w:r>
+      <w:proofErr w:type="spellEnd"/>
       <w:r>
         <w:rPr>
           <w:rFonts w:ascii="Consolas" w:hAnsi="Consolas" w:cs="Consolas"/>
@@ -1072,6 +1933,7 @@
         </w:rPr>
         <w:t xml:space="preserve"> </w:t>
       </w:r>
+      <w:proofErr w:type="spellStart"/>
       <w:r>
         <w:rPr>
           <w:rFonts w:ascii="Consolas" w:hAnsi="Consolas" w:cs="Consolas"/>
@@ -1082,6 +1944,7 @@
         </w:rPr>
         <w:t>mappedBy</w:t>
       </w:r>
+      <w:proofErr w:type="spellEnd"/>
       <w:r>
         <w:rPr>
           <w:rFonts w:ascii="Consolas" w:hAnsi="Consolas" w:cs="Consolas"/>
@@ -1132,7 +1995,23 @@
           <w:sz w:val="20"/>
           <w:szCs w:val="20"/>
         </w:rPr>
-        <w:t xml:space="preserve">Para fazer o mapeamento quando se tem subclasses (mapeamento de herança) podemos fazer uma única tabela com ambas subclasses, e quando estanciar uma, colocar null na outra e vice-versa, ou uma </w:t>
+        <w:t xml:space="preserve">Para fazer o mapeamento quando se tem subclasses (mapeamento de herança) podemos fazer uma única tabela com ambas subclasses, e quando estanciar uma, colocar </w:t>
+      </w:r>
+      <w:proofErr w:type="spellStart"/>
+      <w:r>
+        <w:rPr>
+          <w:sz w:val="20"/>
+          <w:szCs w:val="20"/>
+        </w:rPr>
+        <w:t>null</w:t>
+      </w:r>
+      <w:proofErr w:type="spellEnd"/>
+      <w:r>
+        <w:rPr>
+          <w:sz w:val="20"/>
+          <w:szCs w:val="20"/>
+        </w:rPr>
+        <w:t xml:space="preserve"> na outra e vice-versa, ou uma </w:t>
       </w:r>
       <w:r>
         <w:rPr>
@@ -1140,7 +2019,23 @@
           <w:szCs w:val="20"/>
         </w:rPr>
         <w:lastRenderedPageBreak/>
-        <w:t>tabela pra cada, como se fosse no diagrama de Classe.</w:t>
+        <w:t xml:space="preserve">tabela </w:t>
+      </w:r>
+      <w:proofErr w:type="gramStart"/>
+      <w:r>
+        <w:rPr>
+          <w:sz w:val="20"/>
+          <w:szCs w:val="20"/>
+        </w:rPr>
+        <w:t>pra</w:t>
+      </w:r>
+      <w:proofErr w:type="gramEnd"/>
+      <w:r>
+        <w:rPr>
+          <w:sz w:val="20"/>
+          <w:szCs w:val="20"/>
+        </w:rPr>
+        <w:t xml:space="preserve"> cada, como se fosse no diagrama de Classe.</w:t>
       </w:r>
       <w:r>
         <w:rPr>
@@ -1174,8 +2069,23 @@
           <w:szCs w:val="20"/>
           <w:shd w:val="clear" w:color="auto" w:fill="373737"/>
         </w:rPr>
-        <w:t>@Inheritance</w:t>
-      </w:r>
+        <w:t>@</w:t>
+      </w:r>
+      <w:proofErr w:type="spellStart"/>
+      <w:proofErr w:type="gramStart"/>
+      <w:r>
+        <w:rPr>
+          <w:rFonts w:ascii="Consolas" w:hAnsi="Consolas" w:cs="Consolas"/>
+          <w:i/>
+          <w:iCs/>
+          <w:color w:val="A0A0A0"/>
+          <w:sz w:val="20"/>
+          <w:szCs w:val="20"/>
+          <w:shd w:val="clear" w:color="auto" w:fill="373737"/>
+        </w:rPr>
+        <w:t>Inheritance</w:t>
+      </w:r>
+      <w:proofErr w:type="spellEnd"/>
       <w:r>
         <w:rPr>
           <w:rFonts w:ascii="Consolas" w:hAnsi="Consolas" w:cs="Consolas"/>
@@ -1186,6 +2096,8 @@
         </w:rPr>
         <w:t>(</w:t>
       </w:r>
+      <w:proofErr w:type="spellStart"/>
+      <w:proofErr w:type="gramEnd"/>
       <w:r>
         <w:rPr>
           <w:rFonts w:ascii="Consolas" w:hAnsi="Consolas" w:cs="Consolas"/>
@@ -1196,6 +2108,7 @@
         </w:rPr>
         <w:t>strategy</w:t>
       </w:r>
+      <w:proofErr w:type="spellEnd"/>
       <w:r>
         <w:rPr>
           <w:rFonts w:ascii="Consolas" w:hAnsi="Consolas" w:cs="Consolas"/>
@@ -1206,6 +2119,7 @@
         </w:rPr>
         <w:t>=</w:t>
       </w:r>
+      <w:proofErr w:type="spellStart"/>
       <w:r>
         <w:rPr>
           <w:rFonts w:ascii="Consolas" w:hAnsi="Consolas" w:cs="Consolas"/>
@@ -1242,6 +2156,7 @@
         </w:rPr>
         <w:t>JOINED</w:t>
       </w:r>
+      <w:proofErr w:type="spellEnd"/>
       <w:r>
         <w:rPr>
           <w:rFonts w:ascii="Consolas" w:hAnsi="Consolas" w:cs="Consolas"/>
@@ -1257,7 +2172,23 @@
           <w:sz w:val="20"/>
           <w:szCs w:val="20"/>
         </w:rPr>
-        <w:t xml:space="preserve"> é só colocar o @Entity nas subclasses</w:t>
+        <w:t xml:space="preserve"> é só colocar o @</w:t>
+      </w:r>
+      <w:proofErr w:type="spellStart"/>
+      <w:r>
+        <w:rPr>
+          <w:sz w:val="20"/>
+          <w:szCs w:val="20"/>
+        </w:rPr>
+        <w:t>Entity</w:t>
+      </w:r>
+      <w:proofErr w:type="spellEnd"/>
+      <w:r>
+        <w:rPr>
+          <w:sz w:val="20"/>
+          <w:szCs w:val="20"/>
+        </w:rPr>
+        <w:t xml:space="preserve"> nas subclasses</w:t>
       </w:r>
       <w:r>
         <w:rPr>
@@ -1271,22 +2202,86 @@
           <w:sz w:val="20"/>
           <w:szCs w:val="20"/>
         </w:rPr>
-        <w:t xml:space="preserve"> Lembrando que o ID vem da SuperClasse!</w:t>
-      </w:r>
-    </w:p>
-    <w:p>
-      <w:pPr>
-        <w:rPr>
-          <w:sz w:val="20"/>
-          <w:szCs w:val="20"/>
-        </w:rPr>
-      </w:pPr>
-      <w:r>
-        <w:rPr>
-          <w:sz w:val="20"/>
-          <w:szCs w:val="20"/>
-        </w:rPr>
-        <w:t>OBS: na tabela de pagamento, a chave primária é pedido_id, pois a relação é 1-1 e dentro da Classe pedido fizemos o “join table” com a chave estrangeira do pedido.</w:t>
+        <w:t xml:space="preserve"> Lembrando que o ID vem da </w:t>
+      </w:r>
+      <w:proofErr w:type="spellStart"/>
+      <w:r>
+        <w:rPr>
+          <w:sz w:val="20"/>
+          <w:szCs w:val="20"/>
+        </w:rPr>
+        <w:t>SuperClasse</w:t>
+      </w:r>
+      <w:proofErr w:type="spellEnd"/>
+      <w:r>
+        <w:rPr>
+          <w:sz w:val="20"/>
+          <w:szCs w:val="20"/>
+        </w:rPr>
+        <w:t>!</w:t>
+      </w:r>
+    </w:p>
+    <w:p>
+      <w:pPr>
+        <w:rPr>
+          <w:sz w:val="20"/>
+          <w:szCs w:val="20"/>
+        </w:rPr>
+      </w:pPr>
+      <w:r>
+        <w:rPr>
+          <w:sz w:val="20"/>
+          <w:szCs w:val="20"/>
+        </w:rPr>
+        <w:t xml:space="preserve">OBS: na tabela de pagamento, a chave primária é </w:t>
+      </w:r>
+      <w:proofErr w:type="spellStart"/>
+      <w:r>
+        <w:rPr>
+          <w:sz w:val="20"/>
+          <w:szCs w:val="20"/>
+        </w:rPr>
+        <w:t>pedido_id</w:t>
+      </w:r>
+      <w:proofErr w:type="spellEnd"/>
+      <w:r>
+        <w:rPr>
+          <w:sz w:val="20"/>
+          <w:szCs w:val="20"/>
+        </w:rPr>
+        <w:t>, pois a relação é 1-1 e dentro da Classe pedido fizemos o “</w:t>
+      </w:r>
+      <w:proofErr w:type="spellStart"/>
+      <w:r>
+        <w:rPr>
+          <w:sz w:val="20"/>
+          <w:szCs w:val="20"/>
+        </w:rPr>
+        <w:t>join</w:t>
+      </w:r>
+      <w:proofErr w:type="spellEnd"/>
+      <w:r>
+        <w:rPr>
+          <w:sz w:val="20"/>
+          <w:szCs w:val="20"/>
+        </w:rPr>
+        <w:t xml:space="preserve"> </w:t>
+      </w:r>
+      <w:proofErr w:type="spellStart"/>
+      <w:r>
+        <w:rPr>
+          <w:sz w:val="20"/>
+          <w:szCs w:val="20"/>
+        </w:rPr>
+        <w:t>table</w:t>
+      </w:r>
+      <w:proofErr w:type="spellEnd"/>
+      <w:r>
+        <w:rPr>
+          <w:sz w:val="20"/>
+          <w:szCs w:val="20"/>
+        </w:rPr>
+        <w:t>” com a chave estrangeira do pedido.</w:t>
       </w:r>
     </w:p>
     <w:p>
@@ -1323,7 +2318,23 @@
           <w:sz w:val="20"/>
           <w:szCs w:val="20"/>
         </w:rPr>
-        <w:t>OBS: apenas criar uma repository para superclasse, as subclasses não precisa</w:t>
+        <w:t xml:space="preserve">OBS: apenas criar uma </w:t>
+      </w:r>
+      <w:proofErr w:type="spellStart"/>
+      <w:r>
+        <w:rPr>
+          <w:sz w:val="20"/>
+          <w:szCs w:val="20"/>
+        </w:rPr>
+        <w:t>repository</w:t>
+      </w:r>
+      <w:proofErr w:type="spellEnd"/>
+      <w:r>
+        <w:rPr>
+          <w:sz w:val="20"/>
+          <w:szCs w:val="20"/>
+        </w:rPr>
+        <w:t xml:space="preserve"> para superclasse, as subclasses não precisa</w:t>
       </w:r>
       <w:r>
         <w:rPr>
@@ -1363,8 +2374,65 @@
           <w:sz w:val="20"/>
           <w:szCs w:val="20"/>
         </w:rPr>
-        <w:t>Criado ItemPedidoPK pois nesta classe possui Pedido pedido e Produto produto</w:t>
-      </w:r>
+        <w:t xml:space="preserve">Criado </w:t>
+      </w:r>
+      <w:proofErr w:type="spellStart"/>
+      <w:r>
+        <w:rPr>
+          <w:sz w:val="20"/>
+          <w:szCs w:val="20"/>
+        </w:rPr>
+        <w:t>ItemPedidoPK</w:t>
+      </w:r>
+      <w:proofErr w:type="spellEnd"/>
+      <w:r>
+        <w:rPr>
+          <w:sz w:val="20"/>
+          <w:szCs w:val="20"/>
+        </w:rPr>
+        <w:t xml:space="preserve"> pois nesta classe </w:t>
+      </w:r>
+      <w:proofErr w:type="gramStart"/>
+      <w:r>
+        <w:rPr>
+          <w:sz w:val="20"/>
+          <w:szCs w:val="20"/>
+        </w:rPr>
+        <w:t>possui Pedido</w:t>
+      </w:r>
+      <w:proofErr w:type="gramEnd"/>
+      <w:r>
+        <w:rPr>
+          <w:sz w:val="20"/>
+          <w:szCs w:val="20"/>
+        </w:rPr>
+        <w:t xml:space="preserve"> </w:t>
+      </w:r>
+      <w:proofErr w:type="spellStart"/>
+      <w:r>
+        <w:rPr>
+          <w:sz w:val="20"/>
+          <w:szCs w:val="20"/>
+        </w:rPr>
+        <w:t>pedido</w:t>
+      </w:r>
+      <w:proofErr w:type="spellEnd"/>
+      <w:r>
+        <w:rPr>
+          <w:sz w:val="20"/>
+          <w:szCs w:val="20"/>
+        </w:rPr>
+        <w:t xml:space="preserve"> e Produto </w:t>
+      </w:r>
+      <w:proofErr w:type="spellStart"/>
+      <w:r>
+        <w:rPr>
+          <w:sz w:val="20"/>
+          <w:szCs w:val="20"/>
+        </w:rPr>
+        <w:t>produto</w:t>
+      </w:r>
+      <w:proofErr w:type="spellEnd"/>
       <w:r>
         <w:rPr>
           <w:sz w:val="20"/>
@@ -1377,14 +2445,71 @@
           <w:sz w:val="20"/>
           <w:szCs w:val="20"/>
         </w:rPr>
-        <w:t>, eles são a referência. Eles que identificam o ItemPedido</w:t>
-      </w:r>
-      <w:r>
-        <w:rPr>
-          <w:sz w:val="20"/>
-          <w:szCs w:val="20"/>
-        </w:rPr>
-        <w:t>. Feito HashEquals dos dois atributos pois a comparação deve ser com os dois msm, pra saber se é igual deve ser o mesmo pedido e o mesmo produto!!</w:t>
+        <w:t xml:space="preserve">, eles são a referência. Eles que identificam o </w:t>
+      </w:r>
+      <w:proofErr w:type="spellStart"/>
+      <w:r>
+        <w:rPr>
+          <w:sz w:val="20"/>
+          <w:szCs w:val="20"/>
+        </w:rPr>
+        <w:t>ItemPedido</w:t>
+      </w:r>
+      <w:proofErr w:type="spellEnd"/>
+      <w:r>
+        <w:rPr>
+          <w:sz w:val="20"/>
+          <w:szCs w:val="20"/>
+        </w:rPr>
+        <w:t xml:space="preserve">. Feito </w:t>
+      </w:r>
+      <w:proofErr w:type="spellStart"/>
+      <w:r>
+        <w:rPr>
+          <w:sz w:val="20"/>
+          <w:szCs w:val="20"/>
+        </w:rPr>
+        <w:t>HashEquals</w:t>
+      </w:r>
+      <w:proofErr w:type="spellEnd"/>
+      <w:r>
+        <w:rPr>
+          <w:sz w:val="20"/>
+          <w:szCs w:val="20"/>
+        </w:rPr>
+        <w:t xml:space="preserve"> dos dois atributos pois a comparação deve ser com os dois </w:t>
+      </w:r>
+      <w:proofErr w:type="spellStart"/>
+      <w:r>
+        <w:rPr>
+          <w:sz w:val="20"/>
+          <w:szCs w:val="20"/>
+        </w:rPr>
+        <w:t>msm</w:t>
+      </w:r>
+      <w:proofErr w:type="spellEnd"/>
+      <w:r>
+        <w:rPr>
+          <w:sz w:val="20"/>
+          <w:szCs w:val="20"/>
+        </w:rPr>
+        <w:t xml:space="preserve">, </w:t>
+      </w:r>
+      <w:proofErr w:type="gramStart"/>
+      <w:r>
+        <w:rPr>
+          <w:sz w:val="20"/>
+          <w:szCs w:val="20"/>
+        </w:rPr>
+        <w:t>pra</w:t>
+      </w:r>
+      <w:proofErr w:type="gramEnd"/>
+      <w:r>
+        <w:rPr>
+          <w:sz w:val="20"/>
+          <w:szCs w:val="20"/>
+        </w:rPr>
+        <w:t xml:space="preserve"> saber se é igual deve ser o mesmo pedido e o mesmo produto!!</w:t>
       </w:r>
     </w:p>
     <w:p>
@@ -1402,52 +2527,205 @@
           <w:sz w:val="20"/>
           <w:szCs w:val="20"/>
         </w:rPr>
-        <w:t>Criamos o ItemPedidoPK, em JPA quando temos (um atributo composto - em Java seria um tipo primitivo) um atributo sendo uma Classe (no caso o id do ItemPedidoPK dentro da classe ItemPedido, colocar no ItemPedidoPK @embeddable</w:t>
-      </w:r>
-    </w:p>
-    <w:p>
-      <w:pPr>
-        <w:rPr>
-          <w:sz w:val="20"/>
-          <w:szCs w:val="20"/>
-        </w:rPr>
-      </w:pPr>
-    </w:p>
-    <w:p>
-      <w:pPr>
-        <w:rPr>
-          <w:sz w:val="20"/>
-          <w:szCs w:val="20"/>
-        </w:rPr>
-      </w:pPr>
-      <w:r>
-        <w:rPr>
-          <w:sz w:val="20"/>
-          <w:szCs w:val="20"/>
-        </w:rPr>
-        <w:t>Criado PedidoService pela cópia de outro Service.</w:t>
-      </w:r>
-    </w:p>
-    <w:p>
-      <w:pPr>
-        <w:rPr>
-          <w:sz w:val="20"/>
-          <w:szCs w:val="20"/>
-        </w:rPr>
-      </w:pPr>
-      <w:r>
-        <w:rPr>
-          <w:sz w:val="20"/>
-          <w:szCs w:val="20"/>
-        </w:rPr>
-        <w:t xml:space="preserve">Na criação do endpoint do Pedido, de acordo com o diagrama, temos uma relação bidirecional, o endpoint do Pedido deve mostrar o Cliente, mas o Cliente não deve mostrar o Pedido (falando a respeito de Serialização)... </w:t>
-      </w:r>
-      <w:r>
-        <w:rPr>
-          <w:sz w:val="20"/>
-          <w:szCs w:val="20"/>
-        </w:rPr>
-        <w:t>Para isso: Pedido colocamos o @JsonManaged em cima do cliente e no Cliente colocamos o @Back em cima da lista de pedidos</w:t>
+        <w:t xml:space="preserve">Criamos o </w:t>
+      </w:r>
+      <w:proofErr w:type="spellStart"/>
+      <w:r>
+        <w:rPr>
+          <w:sz w:val="20"/>
+          <w:szCs w:val="20"/>
+        </w:rPr>
+        <w:t>ItemPedidoPK</w:t>
+      </w:r>
+      <w:proofErr w:type="spellEnd"/>
+      <w:r>
+        <w:rPr>
+          <w:sz w:val="20"/>
+          <w:szCs w:val="20"/>
+        </w:rPr>
+        <w:t xml:space="preserve">, em JPA quando temos (um atributo composto - em Java seria um tipo primitivo) um atributo sendo uma Classe (no caso o id do </w:t>
+      </w:r>
+      <w:proofErr w:type="spellStart"/>
+      <w:r>
+        <w:rPr>
+          <w:sz w:val="20"/>
+          <w:szCs w:val="20"/>
+        </w:rPr>
+        <w:t>ItemPedidoPK</w:t>
+      </w:r>
+      <w:proofErr w:type="spellEnd"/>
+      <w:r>
+        <w:rPr>
+          <w:sz w:val="20"/>
+          <w:szCs w:val="20"/>
+        </w:rPr>
+        <w:t xml:space="preserve"> dentro da classe </w:t>
+      </w:r>
+      <w:proofErr w:type="spellStart"/>
+      <w:r>
+        <w:rPr>
+          <w:sz w:val="20"/>
+          <w:szCs w:val="20"/>
+        </w:rPr>
+        <w:t>ItemPedido</w:t>
+      </w:r>
+      <w:proofErr w:type="spellEnd"/>
+      <w:r>
+        <w:rPr>
+          <w:sz w:val="20"/>
+          <w:szCs w:val="20"/>
+        </w:rPr>
+        <w:t xml:space="preserve">, colocar no </w:t>
+      </w:r>
+      <w:proofErr w:type="spellStart"/>
+      <w:r>
+        <w:rPr>
+          <w:sz w:val="20"/>
+          <w:szCs w:val="20"/>
+        </w:rPr>
+        <w:t>ItemPedidoPK</w:t>
+      </w:r>
+      <w:proofErr w:type="spellEnd"/>
+      <w:r>
+        <w:rPr>
+          <w:sz w:val="20"/>
+          <w:szCs w:val="20"/>
+        </w:rPr>
+        <w:t xml:space="preserve"> @</w:t>
+      </w:r>
+      <w:proofErr w:type="spellStart"/>
+      <w:r>
+        <w:rPr>
+          <w:sz w:val="20"/>
+          <w:szCs w:val="20"/>
+        </w:rPr>
+        <w:t>embeddable</w:t>
+      </w:r>
+      <w:proofErr w:type="spellEnd"/>
+    </w:p>
+    <w:p>
+      <w:pPr>
+        <w:rPr>
+          <w:sz w:val="20"/>
+          <w:szCs w:val="20"/>
+        </w:rPr>
+      </w:pPr>
+    </w:p>
+    <w:p>
+      <w:pPr>
+        <w:rPr>
+          <w:sz w:val="20"/>
+          <w:szCs w:val="20"/>
+        </w:rPr>
+      </w:pPr>
+      <w:r>
+        <w:rPr>
+          <w:sz w:val="20"/>
+          <w:szCs w:val="20"/>
+        </w:rPr>
+        <w:t xml:space="preserve">Criado </w:t>
+      </w:r>
+      <w:proofErr w:type="spellStart"/>
+      <w:r>
+        <w:rPr>
+          <w:sz w:val="20"/>
+          <w:szCs w:val="20"/>
+        </w:rPr>
+        <w:t>PedidoService</w:t>
+      </w:r>
+      <w:proofErr w:type="spellEnd"/>
+      <w:r>
+        <w:rPr>
+          <w:sz w:val="20"/>
+          <w:szCs w:val="20"/>
+        </w:rPr>
+        <w:t xml:space="preserve"> pela cópia de outro Service.</w:t>
+      </w:r>
+    </w:p>
+    <w:p>
+      <w:pPr>
+        <w:rPr>
+          <w:sz w:val="20"/>
+          <w:szCs w:val="20"/>
+        </w:rPr>
+      </w:pPr>
+      <w:r>
+        <w:rPr>
+          <w:sz w:val="20"/>
+          <w:szCs w:val="20"/>
+        </w:rPr>
+        <w:t xml:space="preserve">Na criação do </w:t>
+      </w:r>
+      <w:proofErr w:type="spellStart"/>
+      <w:r>
+        <w:rPr>
+          <w:sz w:val="20"/>
+          <w:szCs w:val="20"/>
+        </w:rPr>
+        <w:t>endpoint</w:t>
+      </w:r>
+      <w:proofErr w:type="spellEnd"/>
+      <w:r>
+        <w:rPr>
+          <w:sz w:val="20"/>
+          <w:szCs w:val="20"/>
+        </w:rPr>
+        <w:t xml:space="preserve"> do Pedido, de acordo com o diagrama, temos uma relação bidirecional, o </w:t>
+      </w:r>
+      <w:proofErr w:type="spellStart"/>
+      <w:r>
+        <w:rPr>
+          <w:sz w:val="20"/>
+          <w:szCs w:val="20"/>
+        </w:rPr>
+        <w:t>endpoint</w:t>
+      </w:r>
+      <w:proofErr w:type="spellEnd"/>
+      <w:r>
+        <w:rPr>
+          <w:sz w:val="20"/>
+          <w:szCs w:val="20"/>
+        </w:rPr>
+        <w:t xml:space="preserve"> do Pedido deve mostrar o Cliente, mas o Cliente não deve mostrar o Pedido (falando a respeito de </w:t>
+      </w:r>
+      <w:proofErr w:type="gramStart"/>
+      <w:r>
+        <w:rPr>
+          <w:sz w:val="20"/>
+          <w:szCs w:val="20"/>
+        </w:rPr>
+        <w:t>Serialização)...</w:t>
+      </w:r>
+      <w:proofErr w:type="gramEnd"/>
+      <w:r>
+        <w:rPr>
+          <w:sz w:val="20"/>
+          <w:szCs w:val="20"/>
+        </w:rPr>
+        <w:t xml:space="preserve"> </w:t>
+      </w:r>
+      <w:r>
+        <w:rPr>
+          <w:sz w:val="20"/>
+          <w:szCs w:val="20"/>
+        </w:rPr>
+        <w:t>Para isso: Pedido colocamos o @</w:t>
+      </w:r>
+      <w:proofErr w:type="spellStart"/>
+      <w:r>
+        <w:rPr>
+          <w:sz w:val="20"/>
+          <w:szCs w:val="20"/>
+        </w:rPr>
+        <w:t>JsonManaged</w:t>
+      </w:r>
+      <w:proofErr w:type="spellEnd"/>
+      <w:r>
+        <w:rPr>
+          <w:sz w:val="20"/>
+          <w:szCs w:val="20"/>
+        </w:rPr>
+        <w:t xml:space="preserve"> em cima do cliente e no Cliente colocamos o @Back em cima da lista de pedidos</w:t>
       </w:r>
       <w:r>
         <w:rPr>
@@ -1476,29 +2754,136 @@
           <w:sz w:val="20"/>
           <w:szCs w:val="20"/>
         </w:rPr>
-        <w:t>. Pedido com itemPedido é uma chave composta, portanto, não será Serializado, temos que dar um @JsonIgnore</w:t>
-      </w:r>
-      <w:r>
-        <w:rPr>
-          <w:sz w:val="20"/>
-          <w:szCs w:val="20"/>
-        </w:rPr>
-        <w:t xml:space="preserve"> (dentro de Produto). Pedido e Produto: ignonar a lista de temPedido no Produto</w:t>
-      </w:r>
-      <w:r>
-        <w:rPr>
-          <w:sz w:val="20"/>
-          <w:szCs w:val="20"/>
-        </w:rPr>
-        <w:t>. Assim como no Produto fizemos a ignore de id’s, temos que fazer no dos métodos get</w:t>
-      </w:r>
-      <w:r>
-        <w:rPr>
-          <w:sz w:val="20"/>
-          <w:szCs w:val="20"/>
-        </w:rPr>
-        <w:t xml:space="preserve"> do getPedido</w:t>
-      </w:r>
+        <w:t xml:space="preserve">. Pedido com </w:t>
+      </w:r>
+      <w:proofErr w:type="spellStart"/>
+      <w:r>
+        <w:rPr>
+          <w:sz w:val="20"/>
+          <w:szCs w:val="20"/>
+        </w:rPr>
+        <w:t>itemPedido</w:t>
+      </w:r>
+      <w:proofErr w:type="spellEnd"/>
+      <w:r>
+        <w:rPr>
+          <w:sz w:val="20"/>
+          <w:szCs w:val="20"/>
+        </w:rPr>
+        <w:t xml:space="preserve"> é uma chave composta, portanto, não </w:t>
+      </w:r>
+      <w:proofErr w:type="gramStart"/>
+      <w:r>
+        <w:rPr>
+          <w:sz w:val="20"/>
+          <w:szCs w:val="20"/>
+        </w:rPr>
+        <w:t>será Serializado</w:t>
+      </w:r>
+      <w:proofErr w:type="gramEnd"/>
+      <w:r>
+        <w:rPr>
+          <w:sz w:val="20"/>
+          <w:szCs w:val="20"/>
+        </w:rPr>
+        <w:t>, temos que dar um @</w:t>
+      </w:r>
+      <w:proofErr w:type="spellStart"/>
+      <w:r>
+        <w:rPr>
+          <w:sz w:val="20"/>
+          <w:szCs w:val="20"/>
+        </w:rPr>
+        <w:t>JsonIgnore</w:t>
+      </w:r>
+      <w:proofErr w:type="spellEnd"/>
+      <w:r>
+        <w:rPr>
+          <w:sz w:val="20"/>
+          <w:szCs w:val="20"/>
+        </w:rPr>
+        <w:t xml:space="preserve"> (dentro de Produto). Pedido e Produto: </w:t>
+      </w:r>
+      <w:proofErr w:type="spellStart"/>
+      <w:r>
+        <w:rPr>
+          <w:sz w:val="20"/>
+          <w:szCs w:val="20"/>
+        </w:rPr>
+        <w:t>ignonar</w:t>
+      </w:r>
+      <w:proofErr w:type="spellEnd"/>
+      <w:r>
+        <w:rPr>
+          <w:sz w:val="20"/>
+          <w:szCs w:val="20"/>
+        </w:rPr>
+        <w:t xml:space="preserve"> a lista de </w:t>
+      </w:r>
+      <w:proofErr w:type="spellStart"/>
+      <w:r>
+        <w:rPr>
+          <w:sz w:val="20"/>
+          <w:szCs w:val="20"/>
+        </w:rPr>
+        <w:t>temPedido</w:t>
+      </w:r>
+      <w:proofErr w:type="spellEnd"/>
+      <w:r>
+        <w:rPr>
+          <w:sz w:val="20"/>
+          <w:szCs w:val="20"/>
+        </w:rPr>
+        <w:t xml:space="preserve"> no Produto</w:t>
+      </w:r>
+      <w:r>
+        <w:rPr>
+          <w:sz w:val="20"/>
+          <w:szCs w:val="20"/>
+        </w:rPr>
+        <w:t xml:space="preserve">. Assim como no Produto fizemos a ignore de </w:t>
+      </w:r>
+      <w:proofErr w:type="spellStart"/>
+      <w:r>
+        <w:rPr>
+          <w:sz w:val="20"/>
+          <w:szCs w:val="20"/>
+        </w:rPr>
+        <w:t>id’s</w:t>
+      </w:r>
+      <w:proofErr w:type="spellEnd"/>
+      <w:r>
+        <w:rPr>
+          <w:sz w:val="20"/>
+          <w:szCs w:val="20"/>
+        </w:rPr>
+        <w:t xml:space="preserve">, temos que fazer no dos métodos </w:t>
+      </w:r>
+      <w:proofErr w:type="spellStart"/>
+      <w:r>
+        <w:rPr>
+          <w:sz w:val="20"/>
+          <w:szCs w:val="20"/>
+        </w:rPr>
+        <w:t>get</w:t>
+      </w:r>
+      <w:proofErr w:type="spellEnd"/>
+      <w:r>
+        <w:rPr>
+          <w:sz w:val="20"/>
+          <w:szCs w:val="20"/>
+        </w:rPr>
+        <w:t xml:space="preserve"> do </w:t>
+      </w:r>
+      <w:proofErr w:type="spellStart"/>
+      <w:r>
+        <w:rPr>
+          <w:sz w:val="20"/>
+          <w:szCs w:val="20"/>
+        </w:rPr>
+        <w:t>getPedido</w:t>
+      </w:r>
+      <w:proofErr w:type="spellEnd"/>
       <w:r>
         <w:rPr>
           <w:sz w:val="20"/>
@@ -1525,7 +2910,23 @@
           <w:sz w:val="20"/>
           <w:szCs w:val="20"/>
         </w:rPr>
-        <w:t>, dentro do ItemPedido.</w:t>
+        <w:t xml:space="preserve">, dentro do </w:t>
+      </w:r>
+      <w:proofErr w:type="spellStart"/>
+      <w:r>
+        <w:rPr>
+          <w:sz w:val="20"/>
+          <w:szCs w:val="20"/>
+        </w:rPr>
+        <w:t>ItemPedido</w:t>
+      </w:r>
+      <w:proofErr w:type="spellEnd"/>
+      <w:r>
+        <w:rPr>
+          <w:sz w:val="20"/>
+          <w:szCs w:val="20"/>
+        </w:rPr>
+        <w:t>.</w:t>
       </w:r>
     </w:p>
     <w:p>
@@ -1544,7 +2945,27 @@
           <w:sz w:val="20"/>
           <w:szCs w:val="20"/>
         </w:rPr>
-        <w:t>OBS: os métodos get é entendido que tem que serializar!</w:t>
+        <w:t xml:space="preserve">OBS: os métodos </w:t>
+      </w:r>
+      <w:proofErr w:type="spellStart"/>
+      <w:r>
+        <w:rPr>
+          <w:b/>
+          <w:bCs/>
+          <w:sz w:val="20"/>
+          <w:szCs w:val="20"/>
+        </w:rPr>
+        <w:t>get</w:t>
+      </w:r>
+      <w:proofErr w:type="spellEnd"/>
+      <w:r>
+        <w:rPr>
+          <w:b/>
+          <w:bCs/>
+          <w:sz w:val="20"/>
+          <w:szCs w:val="20"/>
+        </w:rPr>
+        <w:t xml:space="preserve"> é entendido que tem que serializar!</w:t>
       </w:r>
     </w:p>
     <w:p>
@@ -1622,8 +3043,65 @@
           <w:sz w:val="20"/>
           <w:szCs w:val="20"/>
         </w:rPr>
-        <w:t>Comando git no doc Git do Hybris</w:t>
-      </w:r>
+        <w:t xml:space="preserve">Comando </w:t>
+      </w:r>
+      <w:proofErr w:type="spellStart"/>
+      <w:r>
+        <w:rPr>
+          <w:sz w:val="20"/>
+          <w:szCs w:val="20"/>
+        </w:rPr>
+        <w:t>git</w:t>
+      </w:r>
+      <w:proofErr w:type="spellEnd"/>
+      <w:r>
+        <w:rPr>
+          <w:sz w:val="20"/>
+          <w:szCs w:val="20"/>
+        </w:rPr>
+        <w:t xml:space="preserve"> no </w:t>
+      </w:r>
+      <w:proofErr w:type="spellStart"/>
+      <w:r>
+        <w:rPr>
+          <w:sz w:val="20"/>
+          <w:szCs w:val="20"/>
+        </w:rPr>
+        <w:t>doc</w:t>
+      </w:r>
+      <w:proofErr w:type="spellEnd"/>
+      <w:r>
+        <w:rPr>
+          <w:sz w:val="20"/>
+          <w:szCs w:val="20"/>
+        </w:rPr>
+        <w:t xml:space="preserve"> </w:t>
+      </w:r>
+      <w:proofErr w:type="spellStart"/>
+      <w:r>
+        <w:rPr>
+          <w:sz w:val="20"/>
+          <w:szCs w:val="20"/>
+        </w:rPr>
+        <w:t>Git</w:t>
+      </w:r>
+      <w:proofErr w:type="spellEnd"/>
+      <w:r>
+        <w:rPr>
+          <w:sz w:val="20"/>
+          <w:szCs w:val="20"/>
+        </w:rPr>
+        <w:t xml:space="preserve"> do </w:t>
+      </w:r>
+      <w:proofErr w:type="spellStart"/>
+      <w:r>
+        <w:rPr>
+          <w:sz w:val="20"/>
+          <w:szCs w:val="20"/>
+        </w:rPr>
+        <w:t>Hybris</w:t>
+      </w:r>
+      <w:proofErr w:type="spellEnd"/>
       <w:r>
         <w:rPr>
           <w:sz w:val="20"/>
@@ -1651,7 +3129,87 @@
           <w:sz w:val="20"/>
           <w:szCs w:val="20"/>
         </w:rPr>
-        <w:t>File – Import – Maven – Existing Maven Projects – (procurar a pasta)</w:t>
+        <w:t xml:space="preserve">File – </w:t>
+      </w:r>
+      <w:proofErr w:type="spellStart"/>
+      <w:r>
+        <w:rPr>
+          <w:sz w:val="20"/>
+          <w:szCs w:val="20"/>
+        </w:rPr>
+        <w:t>Import</w:t>
+      </w:r>
+      <w:proofErr w:type="spellEnd"/>
+      <w:r>
+        <w:rPr>
+          <w:sz w:val="20"/>
+          <w:szCs w:val="20"/>
+        </w:rPr>
+        <w:t xml:space="preserve"> – </w:t>
+      </w:r>
+      <w:proofErr w:type="spellStart"/>
+      <w:r>
+        <w:rPr>
+          <w:sz w:val="20"/>
+          <w:szCs w:val="20"/>
+        </w:rPr>
+        <w:t>Maven</w:t>
+      </w:r>
+      <w:proofErr w:type="spellEnd"/>
+      <w:r>
+        <w:rPr>
+          <w:sz w:val="20"/>
+          <w:szCs w:val="20"/>
+        </w:rPr>
+        <w:t xml:space="preserve"> – </w:t>
+      </w:r>
+      <w:proofErr w:type="spellStart"/>
+      <w:r>
+        <w:rPr>
+          <w:sz w:val="20"/>
+          <w:szCs w:val="20"/>
+        </w:rPr>
+        <w:t>Existing</w:t>
+      </w:r>
+      <w:proofErr w:type="spellEnd"/>
+      <w:r>
+        <w:rPr>
+          <w:sz w:val="20"/>
+          <w:szCs w:val="20"/>
+        </w:rPr>
+        <w:t xml:space="preserve"> </w:t>
+      </w:r>
+      <w:proofErr w:type="spellStart"/>
+      <w:r>
+        <w:rPr>
+          <w:sz w:val="20"/>
+          <w:szCs w:val="20"/>
+        </w:rPr>
+        <w:t>Maven</w:t>
+      </w:r>
+      <w:proofErr w:type="spellEnd"/>
+      <w:r>
+        <w:rPr>
+          <w:sz w:val="20"/>
+          <w:szCs w:val="20"/>
+        </w:rPr>
+        <w:t xml:space="preserve"> </w:t>
+      </w:r>
+      <w:proofErr w:type="spellStart"/>
+      <w:r>
+        <w:rPr>
+          <w:sz w:val="20"/>
+          <w:szCs w:val="20"/>
+        </w:rPr>
+        <w:t>Projects</w:t>
+      </w:r>
+      <w:proofErr w:type="spellEnd"/>
+      <w:r>
+        <w:rPr>
+          <w:sz w:val="20"/>
+          <w:szCs w:val="20"/>
+        </w:rPr>
+        <w:t xml:space="preserve"> – (procurar a pasta)</w:t>
       </w:r>
       <w:r>
         <w:rPr>
@@ -1673,8 +3231,17 @@
           <w:sz w:val="20"/>
           <w:szCs w:val="20"/>
         </w:rPr>
-        <w:t>Em CategoriaResources</w:t>
-      </w:r>
+        <w:t xml:space="preserve">Em </w:t>
+      </w:r>
+      <w:proofErr w:type="spellStart"/>
+      <w:r>
+        <w:rPr>
+          <w:sz w:val="20"/>
+          <w:szCs w:val="20"/>
+        </w:rPr>
+        <w:t>CategoriaResources</w:t>
+      </w:r>
+      <w:proofErr w:type="spellEnd"/>
     </w:p>
     <w:p>
       <w:pPr>
@@ -1820,6 +3387,7 @@
         </w:rPr>
         <w:t xml:space="preserve"> JSON e </w:t>
       </w:r>
+      <w:proofErr w:type="spellStart"/>
       <w:r>
         <w:rPr>
           <w:rFonts w:ascii="Consolas" w:hAnsi="Consolas" w:cs="Consolas"/>
@@ -1849,6 +3417,7 @@
         </w:rPr>
         <w:t>lo</w:t>
       </w:r>
+      <w:proofErr w:type="spellEnd"/>
       <w:r>
         <w:rPr>
           <w:rFonts w:ascii="Consolas" w:hAnsi="Consolas" w:cs="Consolas"/>
@@ -1929,6 +3498,8 @@
         <w:lastRenderedPageBreak/>
         <w:tab/>
       </w:r>
+      <w:proofErr w:type="spellStart"/>
+      <w:proofErr w:type="gramStart"/>
       <w:r>
         <w:rPr>
           <w:rFonts w:ascii="Consolas" w:hAnsi="Consolas" w:cs="Consolas"/>
@@ -1938,6 +3509,8 @@
         </w:rPr>
         <w:t>public</w:t>
       </w:r>
+      <w:proofErr w:type="spellEnd"/>
+      <w:proofErr w:type="gramEnd"/>
       <w:r>
         <w:rPr>
           <w:rFonts w:ascii="Consolas" w:hAnsi="Consolas" w:cs="Consolas"/>
@@ -1947,6 +3520,7 @@
         </w:rPr>
         <w:t xml:space="preserve"> </w:t>
       </w:r>
+      <w:proofErr w:type="spellStart"/>
       <w:r>
         <w:rPr>
           <w:rFonts w:ascii="Consolas" w:hAnsi="Consolas" w:cs="Consolas"/>
@@ -1956,6 +3530,7 @@
         </w:rPr>
         <w:t>ResponseEntity</w:t>
       </w:r>
+      <w:proofErr w:type="spellEnd"/>
       <w:r>
         <w:rPr>
           <w:rFonts w:ascii="Consolas" w:hAnsi="Consolas" w:cs="Consolas"/>
@@ -1965,6 +3540,7 @@
         </w:rPr>
         <w:t>&lt;</w:t>
       </w:r>
+      <w:proofErr w:type="spellStart"/>
       <w:r>
         <w:rPr>
           <w:rFonts w:ascii="Consolas" w:hAnsi="Consolas" w:cs="Consolas"/>
@@ -1974,6 +3550,7 @@
         </w:rPr>
         <w:t>Void</w:t>
       </w:r>
+      <w:proofErr w:type="spellEnd"/>
       <w:r>
         <w:rPr>
           <w:rFonts w:ascii="Consolas" w:hAnsi="Consolas" w:cs="Consolas"/>
@@ -1992,6 +3569,7 @@
         </w:rPr>
         <w:t xml:space="preserve"> </w:t>
       </w:r>
+      <w:proofErr w:type="spellStart"/>
       <w:r>
         <w:rPr>
           <w:rFonts w:ascii="Consolas" w:hAnsi="Consolas" w:cs="Consolas"/>
@@ -2002,6 +3580,7 @@
         </w:rPr>
         <w:t>insert</w:t>
       </w:r>
+      <w:proofErr w:type="spellEnd"/>
       <w:r>
         <w:rPr>
           <w:rFonts w:ascii="Consolas" w:hAnsi="Consolas" w:cs="Consolas"/>
@@ -2032,6 +3611,7 @@
         </w:rPr>
         <w:t xml:space="preserve"> </w:t>
       </w:r>
+      <w:proofErr w:type="spellStart"/>
       <w:r>
         <w:rPr>
           <w:rFonts w:ascii="Consolas" w:hAnsi="Consolas" w:cs="Consolas"/>
@@ -2042,6 +3622,7 @@
         </w:rPr>
         <w:t>obj</w:t>
       </w:r>
+      <w:proofErr w:type="spellEnd"/>
       <w:r>
         <w:rPr>
           <w:rFonts w:ascii="Consolas" w:hAnsi="Consolas" w:cs="Consolas"/>
@@ -2153,6 +3734,8 @@
         </w:rPr>
         <w:tab/>
       </w:r>
+      <w:proofErr w:type="spellStart"/>
+      <w:proofErr w:type="gramStart"/>
       <w:r>
         <w:rPr>
           <w:rFonts w:ascii="Consolas" w:hAnsi="Consolas" w:cs="Consolas"/>
@@ -2162,6 +3745,8 @@
         </w:rPr>
         <w:t>obj</w:t>
       </w:r>
+      <w:proofErr w:type="spellEnd"/>
+      <w:proofErr w:type="gramEnd"/>
       <w:r>
         <w:rPr>
           <w:rFonts w:ascii="Consolas" w:hAnsi="Consolas" w:cs="Consolas"/>
@@ -2189,6 +3774,7 @@
         </w:rPr>
         <w:t xml:space="preserve"> </w:t>
       </w:r>
+      <w:proofErr w:type="spellStart"/>
       <w:r>
         <w:rPr>
           <w:rFonts w:ascii="Consolas" w:hAnsi="Consolas" w:cs="Consolas"/>
@@ -2216,6 +3802,7 @@
         </w:rPr>
         <w:t>insert</w:t>
       </w:r>
+      <w:proofErr w:type="spellEnd"/>
       <w:r>
         <w:rPr>
           <w:rFonts w:ascii="Consolas" w:hAnsi="Consolas" w:cs="Consolas"/>
@@ -2225,6 +3812,7 @@
         </w:rPr>
         <w:t>(</w:t>
       </w:r>
+      <w:proofErr w:type="spellStart"/>
       <w:r>
         <w:rPr>
           <w:rFonts w:ascii="Consolas" w:hAnsi="Consolas" w:cs="Consolas"/>
@@ -2234,6 +3822,7 @@
         </w:rPr>
         <w:t>obj</w:t>
       </w:r>
+      <w:proofErr w:type="spellEnd"/>
       <w:r>
         <w:rPr>
           <w:rFonts w:ascii="Consolas" w:hAnsi="Consolas" w:cs="Consolas"/>
@@ -2270,6 +3859,7 @@
         </w:rPr>
         <w:t>//</w:t>
       </w:r>
+      <w:proofErr w:type="spellStart"/>
       <w:r>
         <w:rPr>
           <w:rFonts w:ascii="Consolas" w:hAnsi="Consolas" w:cs="Consolas"/>
@@ -2280,6 +3870,7 @@
         </w:rPr>
         <w:t>obj</w:t>
       </w:r>
+      <w:proofErr w:type="spellEnd"/>
       <w:r>
         <w:rPr>
           <w:rFonts w:ascii="Consolas" w:hAnsi="Consolas" w:cs="Consolas"/>
@@ -2549,7 +4140,23 @@
           <w:sz w:val="20"/>
           <w:szCs w:val="20"/>
         </w:rPr>
-        <w:t>URI, ex: localhost:8080/categorias/1</w:t>
+        <w:t xml:space="preserve">URI, </w:t>
+      </w:r>
+      <w:proofErr w:type="spellStart"/>
+      <w:r>
+        <w:rPr>
+          <w:sz w:val="20"/>
+          <w:szCs w:val="20"/>
+        </w:rPr>
+        <w:t>ex</w:t>
+      </w:r>
+      <w:proofErr w:type="spellEnd"/>
+      <w:r>
+        <w:rPr>
+          <w:sz w:val="20"/>
+          <w:szCs w:val="20"/>
+        </w:rPr>
+        <w:t>: localhost:8080/categorias/1</w:t>
       </w:r>
     </w:p>
     <w:p>
@@ -2571,7 +4178,87 @@
           <w:sz w:val="20"/>
           <w:szCs w:val="20"/>
         </w:rPr>
-        <w:t>finalizar a Classe, abrir o Postman e dar um Post : localhost:8080/categorias no raw e escolhido o JSON, depois colocado URI com o endpoint e dado get, ok deu certo</w:t>
+        <w:t xml:space="preserve">finalizar a Classe, abrir o </w:t>
+      </w:r>
+      <w:proofErr w:type="spellStart"/>
+      <w:r>
+        <w:rPr>
+          <w:sz w:val="20"/>
+          <w:szCs w:val="20"/>
+        </w:rPr>
+        <w:t>Postman</w:t>
+      </w:r>
+      <w:proofErr w:type="spellEnd"/>
+      <w:r>
+        <w:rPr>
+          <w:sz w:val="20"/>
+          <w:szCs w:val="20"/>
+        </w:rPr>
+        <w:t xml:space="preserve"> e dar um </w:t>
+      </w:r>
+      <w:proofErr w:type="gramStart"/>
+      <w:r>
+        <w:rPr>
+          <w:sz w:val="20"/>
+          <w:szCs w:val="20"/>
+        </w:rPr>
+        <w:t>Post :</w:t>
+      </w:r>
+      <w:proofErr w:type="gramEnd"/>
+      <w:r>
+        <w:rPr>
+          <w:sz w:val="20"/>
+          <w:szCs w:val="20"/>
+        </w:rPr>
+        <w:t xml:space="preserve"> localhost:8080/categorias no </w:t>
+      </w:r>
+      <w:proofErr w:type="spellStart"/>
+      <w:r>
+        <w:rPr>
+          <w:sz w:val="20"/>
+          <w:szCs w:val="20"/>
+        </w:rPr>
+        <w:t>raw</w:t>
+      </w:r>
+      <w:proofErr w:type="spellEnd"/>
+      <w:r>
+        <w:rPr>
+          <w:sz w:val="20"/>
+          <w:szCs w:val="20"/>
+        </w:rPr>
+        <w:t xml:space="preserve"> e escolhido o JSON, depois colocado URI com o </w:t>
+      </w:r>
+      <w:proofErr w:type="spellStart"/>
+      <w:r>
+        <w:rPr>
+          <w:sz w:val="20"/>
+          <w:szCs w:val="20"/>
+        </w:rPr>
+        <w:t>endpoint</w:t>
+      </w:r>
+      <w:proofErr w:type="spellEnd"/>
+      <w:r>
+        <w:rPr>
+          <w:sz w:val="20"/>
+          <w:szCs w:val="20"/>
+        </w:rPr>
+        <w:t xml:space="preserve"> e dado </w:t>
+      </w:r>
+      <w:proofErr w:type="spellStart"/>
+      <w:r>
+        <w:rPr>
+          <w:sz w:val="20"/>
+          <w:szCs w:val="20"/>
+        </w:rPr>
+        <w:t>get</w:t>
+      </w:r>
+      <w:proofErr w:type="spellEnd"/>
+      <w:r>
+        <w:rPr>
+          <w:sz w:val="20"/>
+          <w:szCs w:val="20"/>
+        </w:rPr>
+        <w:t>, ok deu certo</w:t>
       </w:r>
     </w:p>
     <w:p>
@@ -2592,6 +4279,63 @@
           <w:szCs w:val="20"/>
         </w:rPr>
       </w:pPr>
+      <w:r>
+        <w:rPr>
+          <w:sz w:val="20"/>
+          <w:szCs w:val="20"/>
+        </w:rPr>
+        <w:t xml:space="preserve">Começo do uso do DTO: Data </w:t>
+      </w:r>
+      <w:proofErr w:type="spellStart"/>
+      <w:r>
+        <w:rPr>
+          <w:sz w:val="20"/>
+          <w:szCs w:val="20"/>
+        </w:rPr>
+        <w:t>Transfer</w:t>
+      </w:r>
+      <w:proofErr w:type="spellEnd"/>
+      <w:r>
+        <w:rPr>
+          <w:sz w:val="20"/>
+          <w:szCs w:val="20"/>
+        </w:rPr>
+        <w:t xml:space="preserve"> </w:t>
+      </w:r>
+      <w:proofErr w:type="spellStart"/>
+      <w:r>
+        <w:rPr>
+          <w:sz w:val="20"/>
+          <w:szCs w:val="20"/>
+        </w:rPr>
+        <w:t>Object</w:t>
+      </w:r>
+      <w:proofErr w:type="spellEnd"/>
+      <w:r>
+        <w:rPr>
+          <w:sz w:val="20"/>
+          <w:szCs w:val="20"/>
+        </w:rPr>
+        <w:t xml:space="preserve">-&gt; objeto que eu vou ter só para dados que vou fazer no sistema. Muito utilizado nos frameworks mostrando aquilo que </w:t>
+      </w:r>
+      <w:proofErr w:type="spellStart"/>
+      <w:r>
+        <w:rPr>
+          <w:sz w:val="20"/>
+          <w:szCs w:val="20"/>
+        </w:rPr>
+        <w:t>vc</w:t>
+      </w:r>
+      <w:proofErr w:type="spellEnd"/>
+      <w:r>
+        <w:rPr>
+          <w:sz w:val="20"/>
+          <w:szCs w:val="20"/>
+        </w:rPr>
+        <w:t xml:space="preserve"> quer.</w:t>
+      </w:r>
+      <w:bookmarkStart w:id="0" w:name="_GoBack"/>
+      <w:bookmarkEnd w:id="0"/>
     </w:p>
     <w:sectPr>
       <w:pgSz w:w="11906" w:h="16838"/>
@@ -2604,7 +4348,7 @@
 </file>
 
 <file path=word/styles.xml><?xml version="1.0" encoding="utf-8"?>
-<w:styles xmlns:mc="http://schemas.openxmlformats.org/markup-compatibility/2006" xmlns:r="http://schemas.openxmlformats.org/officeDocument/2006/relationships" xmlns:w="http://schemas.openxmlformats.org/wordprocessingml/2006/main" xmlns:w14="http://schemas.microsoft.com/office/word/2010/wordml" xmlns:w15="http://schemas.microsoft.com/office/word/2012/wordml" xmlns:w16cex="http://schemas.microsoft.com/office/word/2018/wordml/cex" xmlns:w16cid="http://schemas.microsoft.com/office/word/2016/wordml/cid" xmlns:w16="http://schemas.microsoft.com/office/word/2018/wordml" xmlns:w16se="http://schemas.microsoft.com/office/word/2015/wordml/symex" mc:Ignorable="w14 w15 w16se w16cid w16 w16cex">
+<w:styles xmlns:mc="http://schemas.openxmlformats.org/markup-compatibility/2006" xmlns:r="http://schemas.openxmlformats.org/officeDocument/2006/relationships" xmlns:w="http://schemas.openxmlformats.org/wordprocessingml/2006/main" xmlns:w14="http://schemas.microsoft.com/office/word/2010/wordml" xmlns:w15="http://schemas.microsoft.com/office/word/2012/wordml" xmlns:w16se="http://schemas.microsoft.com/office/word/2015/wordml/symex" mc:Ignorable="w14 w15 w16se">
   <w:docDefaults>
     <w:rPrDefault>
       <w:rPr>
@@ -2620,7 +4364,7 @@
       </w:pPr>
     </w:pPrDefault>
   </w:docDefaults>
-  <w:latentStyles w:defLockedState="0" w:defUIPriority="99" w:defSemiHidden="0" w:defUnhideWhenUsed="0" w:defQFormat="0" w:count="376">
+  <w:latentStyles w:defLockedState="0" w:defUIPriority="99" w:defSemiHidden="0" w:defUnhideWhenUsed="0" w:defQFormat="0" w:count="371">
     <w:lsdException w:name="Normal" w:uiPriority="0" w:qFormat="1"/>
     <w:lsdException w:name="heading 1" w:uiPriority="9" w:qFormat="1"/>
     <w:lsdException w:name="heading 2" w:semiHidden="1" w:uiPriority="9" w:unhideWhenUsed="1" w:qFormat="1"/>
@@ -2992,11 +4736,6 @@
     <w:lsdException w:name="List Table 5 Dark Accent 6" w:uiPriority="50"/>
     <w:lsdException w:name="List Table 6 Colorful Accent 6" w:uiPriority="51"/>
     <w:lsdException w:name="List Table 7 Colorful Accent 6" w:uiPriority="52"/>
-    <w:lsdException w:name="Mention" w:semiHidden="1" w:unhideWhenUsed="1"/>
-    <w:lsdException w:name="Smart Hyperlink" w:semiHidden="1" w:unhideWhenUsed="1"/>
-    <w:lsdException w:name="Hashtag" w:semiHidden="1" w:unhideWhenUsed="1"/>
-    <w:lsdException w:name="Unresolved Mention" w:semiHidden="1" w:unhideWhenUsed="1"/>
-    <w:lsdException w:name="Smart Link" w:semiHidden="1" w:unhideWhenUsed="1"/>
   </w:latentStyles>
   <w:style w:type="paragraph" w:default="1" w:styleId="Normal">
     <w:name w:val="Normal"/>

</xml_diff>

<commit_message>
Paginação com parâmetros opcionais na requisição
</commit_message>
<xml_diff>
--- a/Conceitos Springboot.docx
+++ b/Conceitos Springboot.docx
@@ -4334,8 +4334,217 @@
         </w:rPr>
         <w:t xml:space="preserve"> quer.</w:t>
       </w:r>
+    </w:p>
+    <w:p>
+      <w:pPr>
+        <w:pBdr>
+          <w:bottom w:val="single" w:sz="6" w:space="1" w:color="auto"/>
+        </w:pBdr>
+        <w:rPr>
+          <w:sz w:val="20"/>
+          <w:szCs w:val="20"/>
+        </w:rPr>
+      </w:pPr>
+      <w:r>
+        <w:rPr>
+          <w:sz w:val="20"/>
+          <w:szCs w:val="20"/>
+        </w:rPr>
+        <w:t xml:space="preserve">No caso na hora de mostrar o </w:t>
+      </w:r>
+      <w:proofErr w:type="spellStart"/>
+      <w:r>
+        <w:rPr>
+          <w:sz w:val="20"/>
+          <w:szCs w:val="20"/>
+        </w:rPr>
+        <w:t>endpoint</w:t>
+      </w:r>
+      <w:proofErr w:type="spellEnd"/>
+      <w:r>
+        <w:rPr>
+          <w:sz w:val="20"/>
+          <w:szCs w:val="20"/>
+        </w:rPr>
+        <w:t xml:space="preserve"> Categorias, não abrirá o “leque” dos produtos</w:t>
+      </w:r>
+    </w:p>
+    <w:p>
+      <w:pPr>
+        <w:rPr>
+          <w:sz w:val="20"/>
+          <w:szCs w:val="20"/>
+        </w:rPr>
+      </w:pPr>
+      <w:r>
+        <w:rPr>
+          <w:sz w:val="20"/>
+          <w:szCs w:val="20"/>
+        </w:rPr>
+        <w:t xml:space="preserve">Colocando </w:t>
+      </w:r>
+      <w:proofErr w:type="spellStart"/>
+      <w:r>
+        <w:rPr>
+          <w:sz w:val="20"/>
+          <w:szCs w:val="20"/>
+        </w:rPr>
+        <w:t>endpoint</w:t>
+      </w:r>
+      <w:proofErr w:type="spellEnd"/>
+      <w:r>
+        <w:rPr>
+          <w:sz w:val="20"/>
+          <w:szCs w:val="20"/>
+        </w:rPr>
+        <w:t xml:space="preserve"> de paginação</w:t>
+      </w:r>
+    </w:p>
+    <w:p>
+      <w:pPr>
+        <w:rPr>
+          <w:sz w:val="20"/>
+          <w:szCs w:val="20"/>
+        </w:rPr>
+      </w:pPr>
+      <w:r>
+        <w:rPr>
+          <w:sz w:val="20"/>
+          <w:szCs w:val="20"/>
+        </w:rPr>
+        <w:t>Uso da paginação</w:t>
+      </w:r>
+      <w:r>
+        <w:rPr>
+          <w:sz w:val="20"/>
+          <w:szCs w:val="20"/>
+        </w:rPr>
+        <w:t xml:space="preserve"> com parâmetros na requisição</w:t>
+      </w:r>
       <w:bookmarkStart w:id="0" w:name="_GoBack"/>
       <w:bookmarkEnd w:id="0"/>
+      <w:r>
+        <w:rPr>
+          <w:sz w:val="20"/>
+          <w:szCs w:val="20"/>
+        </w:rPr>
+        <w:t xml:space="preserve">: busca de tanto em tanto no banco de dados, para não sobrecarregar o sistema. </w:t>
+      </w:r>
+      <w:proofErr w:type="spellStart"/>
+      <w:r>
+        <w:rPr>
+          <w:sz w:val="20"/>
+          <w:szCs w:val="20"/>
+        </w:rPr>
+        <w:t>Ex</w:t>
+      </w:r>
+      <w:proofErr w:type="spellEnd"/>
+      <w:r>
+        <w:rPr>
+          <w:sz w:val="20"/>
+          <w:szCs w:val="20"/>
+        </w:rPr>
+        <w:t>: buscar de 20 em 20.</w:t>
+      </w:r>
+    </w:p>
+    <w:p>
+      <w:pPr>
+        <w:rPr>
+          <w:sz w:val="20"/>
+          <w:szCs w:val="20"/>
+        </w:rPr>
+      </w:pPr>
+      <w:r>
+        <w:rPr>
+          <w:sz w:val="20"/>
+          <w:szCs w:val="20"/>
+        </w:rPr>
+        <w:t xml:space="preserve">Quando criamos o método do </w:t>
+      </w:r>
+      <w:proofErr w:type="spellStart"/>
+      <w:r>
+        <w:rPr>
+          <w:sz w:val="20"/>
+          <w:szCs w:val="20"/>
+        </w:rPr>
+        <w:t>page</w:t>
+      </w:r>
+      <w:proofErr w:type="spellEnd"/>
+      <w:r>
+        <w:rPr>
+          <w:sz w:val="20"/>
+          <w:szCs w:val="20"/>
+        </w:rPr>
+        <w:t xml:space="preserve"> não vamos fazer assim: /categorias/</w:t>
+      </w:r>
+      <w:proofErr w:type="spellStart"/>
+      <w:r>
+        <w:rPr>
+          <w:sz w:val="20"/>
+          <w:szCs w:val="20"/>
+        </w:rPr>
+        <w:t>page</w:t>
+      </w:r>
+      <w:proofErr w:type="spellEnd"/>
+      <w:r>
+        <w:rPr>
+          <w:sz w:val="20"/>
+          <w:szCs w:val="20"/>
+        </w:rPr>
+        <w:t xml:space="preserve">/0/20 (página 0 com 20 linhas), ou seja, não será </w:t>
+      </w:r>
+      <w:proofErr w:type="gramStart"/>
+      <w:r>
+        <w:rPr>
+          <w:sz w:val="20"/>
+          <w:szCs w:val="20"/>
+        </w:rPr>
+        <w:t>variáveis</w:t>
+      </w:r>
+      <w:proofErr w:type="gramEnd"/>
+      <w:r>
+        <w:rPr>
+          <w:sz w:val="20"/>
+          <w:szCs w:val="20"/>
+        </w:rPr>
+        <w:t xml:space="preserve"> do próprio path, e sim como parâmetros...</w:t>
+      </w:r>
+    </w:p>
+    <w:p>
+      <w:pPr>
+        <w:rPr>
+          <w:rFonts w:ascii="Helvetica" w:hAnsi="Helvetica" w:cs="Helvetica"/>
+          <w:color w:val="505050"/>
+          <w:sz w:val="18"/>
+          <w:szCs w:val="18"/>
+          <w:shd w:val="clear" w:color="auto" w:fill="FFFFFF"/>
+        </w:rPr>
+      </w:pPr>
+      <w:r>
+        <w:rPr>
+          <w:sz w:val="20"/>
+          <w:szCs w:val="20"/>
+        </w:rPr>
+        <w:t xml:space="preserve">Teste da paginação: </w:t>
+      </w:r>
+      <w:r>
+        <w:rPr>
+          <w:rFonts w:ascii="Helvetica" w:hAnsi="Helvetica" w:cs="Helvetica"/>
+          <w:color w:val="505050"/>
+          <w:sz w:val="18"/>
+          <w:szCs w:val="18"/>
+          <w:shd w:val="clear" w:color="auto" w:fill="FFFFFF"/>
+        </w:rPr>
+        <w:t>http://localhost:8080/categorias/page?linesPerPage=3&amp;page=1</w:t>
+      </w:r>
+    </w:p>
+    <w:p>
+      <w:pPr>
+        <w:rPr>
+          <w:sz w:val="20"/>
+          <w:szCs w:val="20"/>
+        </w:rPr>
+      </w:pPr>
     </w:p>
     <w:sectPr>
       <w:pgSz w:w="11906" w:h="16838"/>
@@ -4768,6 +4977,17 @@
     <w:semiHidden/>
     <w:unhideWhenUsed/>
   </w:style>
+  <w:style w:type="character" w:styleId="Hyperlink">
+    <w:name w:val="Hyperlink"/>
+    <w:basedOn w:val="Fontepargpadro"/>
+    <w:uiPriority w:val="99"/>
+    <w:unhideWhenUsed/>
+    <w:rsid w:val="000F36AF"/>
+    <w:rPr>
+      <w:color w:val="0563C1" w:themeColor="hyperlink"/>
+      <w:u w:val="single"/>
+    </w:rPr>
+  </w:style>
 </w:styles>
 </file>
 

</xml_diff>

<commit_message>
Sintatic validation using Bean Validation
</commit_message>
<xml_diff>
--- a/Conceitos Springboot.docx
+++ b/Conceitos Springboot.docx
@@ -524,206 +524,6 @@
             <wp:extent cx="3508021" cy="2066697"/>
             <wp:effectExtent l="0" t="0" r="0" b="0"/>
             <wp:docPr id="1" name="Imagem 1"/>
-            <wp:cNvGraphicFramePr>
-              <a:graphicFrameLocks xmlns:a="http://schemas.openxmlformats.org/drawingml/2006/main" noChangeAspect="1"/>
-            </wp:cNvGraphicFramePr>
-            <a:graphic xmlns:a="http://schemas.openxmlformats.org/drawingml/2006/main">
-              <a:graphicData uri="http://schemas.openxmlformats.org/drawingml/2006/picture">
-                <pic:pic xmlns:pic="http://schemas.openxmlformats.org/drawingml/2006/picture">
-                  <pic:nvPicPr>
-                    <pic:cNvPr id="1" name=""/>
-                    <pic:cNvPicPr/>
-                  </pic:nvPicPr>
-                  <pic:blipFill>
-                    <a:blip r:embed="rId4"/>
-                    <a:stretch>
-                      <a:fillRect/>
-                    </a:stretch>
-                  </pic:blipFill>
-                  <pic:spPr>
-                    <a:xfrm>
-                      <a:off x="0" y="0"/>
-                      <a:ext cx="3523803" cy="2075995"/>
-                    </a:xfrm>
-                    <a:prstGeom prst="rect">
-                      <a:avLst/>
-                    </a:prstGeom>
-                  </pic:spPr>
-                </pic:pic>
-              </a:graphicData>
-            </a:graphic>
-          </wp:inline>
-        </w:drawing>
-      </w:r>
-    </w:p>
-    <w:p>
-      <w:r>
-        <w:t>Camada de domínio: classes de domínio</w:t>
-      </w:r>
-      <w:r>
-        <w:t>, nada mais são que as Entidades.</w:t>
-      </w:r>
-    </w:p>
-    <w:p>
-      <w:r>
-        <w:t xml:space="preserve">Camada de serviço: oferece consultas para os controladores </w:t>
-      </w:r>
-      <w:proofErr w:type="spellStart"/>
-      <w:r>
-        <w:t>REST’s</w:t>
-      </w:r>
-      <w:proofErr w:type="spellEnd"/>
-      <w:r>
-        <w:t>. Não tem contato com nada, apenas regras de negócio.</w:t>
-      </w:r>
-      <w:r>
-        <w:t>..algo que não foi implementado nas classes de domínio.</w:t>
-      </w:r>
-    </w:p>
-    <w:p>
-      <w:r>
-        <w:t xml:space="preserve">Camada de acesso a dados: os </w:t>
-      </w:r>
-      <w:proofErr w:type="spellStart"/>
-      <w:r>
-        <w:t>Repository</w:t>
-      </w:r>
-      <w:proofErr w:type="spellEnd"/>
-      <w:r>
-        <w:t xml:space="preserve"> (ou DAO), conversar com o banco de dados (consultar SQL, tudo que for banco), e a camada de serviço utiliza a camada de acesso a dados para realizar regras de negócios.</w:t>
-      </w:r>
-    </w:p>
-    <w:p>
-      <w:r>
-        <w:t>Controladore</w:t>
-      </w:r>
-      <w:r>
-        <w:t>s</w:t>
-      </w:r>
-      <w:r>
-        <w:t xml:space="preserve"> REST: </w:t>
-      </w:r>
-      <w:proofErr w:type="spellStart"/>
-      <w:r>
-        <w:rPr>
-          <w:i/>
-          <w:iCs/>
-        </w:rPr>
-        <w:t>resources</w:t>
-      </w:r>
-      <w:proofErr w:type="spellEnd"/>
-      <w:r>
-        <w:t>.</w:t>
-      </w:r>
-    </w:p>
-    <w:p/>
-    <w:p>
-      <w:r>
-        <w:t xml:space="preserve">No projeto: </w:t>
-      </w:r>
-    </w:p>
-    <w:p>
-      <w:r>
-        <w:t>Camada de domínio -&gt; Categoria.java</w:t>
-      </w:r>
-    </w:p>
-    <w:p>
-      <w:r>
-        <w:t>Camada de serviço -&gt; CategoriaService.java</w:t>
-      </w:r>
-    </w:p>
-    <w:p>
-      <w:r>
-        <w:t>Camada de acesso a dados -&gt; CategoriaRepository.java</w:t>
-      </w:r>
-    </w:p>
-    <w:p>
-      <w:r>
-        <w:t>Controlador REST -&gt; CategoriaResouce.java</w:t>
-      </w:r>
-    </w:p>
-    <w:p>
-      <w:pPr>
-        <w:pBdr>
-          <w:top w:val="single" w:sz="6" w:space="1" w:color="auto"/>
-          <w:bottom w:val="single" w:sz="6" w:space="1" w:color="auto"/>
-        </w:pBdr>
-        <w:rPr>
-          <w:sz w:val="20"/>
-          <w:szCs w:val="20"/>
-        </w:rPr>
-      </w:pPr>
-      <w:r>
-        <w:rPr>
-          <w:sz w:val="20"/>
-          <w:szCs w:val="20"/>
-        </w:rPr>
-        <w:t xml:space="preserve">4 </w:t>
-      </w:r>
-      <w:proofErr w:type="spellStart"/>
-      <w:r>
-        <w:rPr>
-          <w:sz w:val="20"/>
-          <w:szCs w:val="20"/>
-        </w:rPr>
-        <w:t>commit</w:t>
-      </w:r>
-      <w:proofErr w:type="spellEnd"/>
-      <w:r>
-        <w:rPr>
-          <w:sz w:val="20"/>
-          <w:szCs w:val="20"/>
-        </w:rPr>
-        <w:t>: criou operação de instanciação</w:t>
-      </w:r>
-    </w:p>
-    <w:p>
-      <w:pPr>
-        <w:pBdr>
-          <w:bottom w:val="single" w:sz="6" w:space="1" w:color="auto"/>
-        </w:pBdr>
-      </w:pPr>
-      <w:r>
-        <w:t>Criando Produto: a associação está sendo feita de para muitos, no diagrama está escrito “produtos”, portanto a nível de projeto devemos manter o nome da lista como “produtos”;</w:t>
-      </w:r>
-    </w:p>
-    <w:p>
-      <w:pPr>
-        <w:pBdr>
-          <w:bottom w:val="single" w:sz="6" w:space="1" w:color="auto"/>
-        </w:pBdr>
-      </w:pPr>
-      <w:r>
-        <w:t xml:space="preserve">Neste relacionamento entre produto e categoria, como é relação N-N, banco de dados relacional, é criado uma terceira tabela com os </w:t>
-      </w:r>
-      <w:proofErr w:type="spellStart"/>
-      <w:r>
-        <w:t>id’s</w:t>
-      </w:r>
-      <w:proofErr w:type="spellEnd"/>
-      <w:r>
-        <w:t xml:space="preserve"> dos dois.</w:t>
-      </w:r>
-      <w:r>
-        <w:t xml:space="preserve"> Criada tabelas!</w:t>
-      </w:r>
-    </w:p>
-    <w:p>
-      <w:pPr>
-        <w:pBdr>
-          <w:bottom w:val="single" w:sz="6" w:space="1" w:color="auto"/>
-        </w:pBdr>
-      </w:pPr>
-      <w:r>
-        <w:rPr>
-          <w:noProof/>
-          <w:lang w:eastAsia="pt-BR"/>
-        </w:rPr>
-        <w:drawing>
-          <wp:inline distT="0" distB="0" distL="0" distR="0" wp14:anchorId="7B9E10EE" wp14:editId="1B257B3B">
-            <wp:extent cx="2943225" cy="1827561"/>
-            <wp:effectExtent l="0" t="0" r="0" b="1270"/>
-            <wp:docPr id="2" name="Imagem 2"/>
             <wp:cNvGraphicFramePr>
               <a:graphicFrameLocks xmlns:a="http://schemas.openxmlformats.org/drawingml/2006/main" noChangeAspect="1"/>
             </wp:cNvGraphicFramePr>
@@ -743,6 +543,206 @@
                   <pic:spPr>
                     <a:xfrm>
                       <a:off x="0" y="0"/>
+                      <a:ext cx="3523803" cy="2075995"/>
+                    </a:xfrm>
+                    <a:prstGeom prst="rect">
+                      <a:avLst/>
+                    </a:prstGeom>
+                  </pic:spPr>
+                </pic:pic>
+              </a:graphicData>
+            </a:graphic>
+          </wp:inline>
+        </w:drawing>
+      </w:r>
+    </w:p>
+    <w:p>
+      <w:r>
+        <w:t>Camada de domínio: classes de domínio</w:t>
+      </w:r>
+      <w:r>
+        <w:t>, nada mais são que as Entidades.</w:t>
+      </w:r>
+    </w:p>
+    <w:p>
+      <w:r>
+        <w:t xml:space="preserve">Camada de serviço: oferece consultas para os controladores </w:t>
+      </w:r>
+      <w:proofErr w:type="spellStart"/>
+      <w:r>
+        <w:t>REST’s</w:t>
+      </w:r>
+      <w:proofErr w:type="spellEnd"/>
+      <w:r>
+        <w:t>. Não tem contato com nada, apenas regras de negócio.</w:t>
+      </w:r>
+      <w:r>
+        <w:t>..algo que não foi implementado nas classes de domínio.</w:t>
+      </w:r>
+    </w:p>
+    <w:p>
+      <w:r>
+        <w:t xml:space="preserve">Camada de acesso a dados: os </w:t>
+      </w:r>
+      <w:proofErr w:type="spellStart"/>
+      <w:r>
+        <w:t>Repository</w:t>
+      </w:r>
+      <w:proofErr w:type="spellEnd"/>
+      <w:r>
+        <w:t xml:space="preserve"> (ou DAO), conversar com o banco de dados (consultar SQL, tudo que for banco), e a camada de serviço utiliza a camada de acesso a dados para realizar regras de negócios.</w:t>
+      </w:r>
+    </w:p>
+    <w:p>
+      <w:r>
+        <w:t>Controladore</w:t>
+      </w:r>
+      <w:r>
+        <w:t>s</w:t>
+      </w:r>
+      <w:r>
+        <w:t xml:space="preserve"> REST: </w:t>
+      </w:r>
+      <w:proofErr w:type="spellStart"/>
+      <w:r>
+        <w:rPr>
+          <w:i/>
+          <w:iCs/>
+        </w:rPr>
+        <w:t>resources</w:t>
+      </w:r>
+      <w:proofErr w:type="spellEnd"/>
+      <w:r>
+        <w:t>.</w:t>
+      </w:r>
+    </w:p>
+    <w:p/>
+    <w:p>
+      <w:r>
+        <w:t xml:space="preserve">No projeto: </w:t>
+      </w:r>
+    </w:p>
+    <w:p>
+      <w:r>
+        <w:t>Camada de domínio -&gt; Categoria.java</w:t>
+      </w:r>
+    </w:p>
+    <w:p>
+      <w:r>
+        <w:t>Camada de serviço -&gt; CategoriaService.java</w:t>
+      </w:r>
+    </w:p>
+    <w:p>
+      <w:r>
+        <w:t>Camada de acesso a dados -&gt; CategoriaRepository.java</w:t>
+      </w:r>
+    </w:p>
+    <w:p>
+      <w:r>
+        <w:t>Controlador REST -&gt; CategoriaResouce.java</w:t>
+      </w:r>
+    </w:p>
+    <w:p>
+      <w:pPr>
+        <w:pBdr>
+          <w:top w:val="single" w:sz="6" w:space="1" w:color="auto"/>
+          <w:bottom w:val="single" w:sz="6" w:space="1" w:color="auto"/>
+        </w:pBdr>
+        <w:rPr>
+          <w:sz w:val="20"/>
+          <w:szCs w:val="20"/>
+        </w:rPr>
+      </w:pPr>
+      <w:r>
+        <w:rPr>
+          <w:sz w:val="20"/>
+          <w:szCs w:val="20"/>
+        </w:rPr>
+        <w:t xml:space="preserve">4 </w:t>
+      </w:r>
+      <w:proofErr w:type="spellStart"/>
+      <w:r>
+        <w:rPr>
+          <w:sz w:val="20"/>
+          <w:szCs w:val="20"/>
+        </w:rPr>
+        <w:t>commit</w:t>
+      </w:r>
+      <w:proofErr w:type="spellEnd"/>
+      <w:r>
+        <w:rPr>
+          <w:sz w:val="20"/>
+          <w:szCs w:val="20"/>
+        </w:rPr>
+        <w:t>: criou operação de instanciação</w:t>
+      </w:r>
+    </w:p>
+    <w:p>
+      <w:pPr>
+        <w:pBdr>
+          <w:bottom w:val="single" w:sz="6" w:space="1" w:color="auto"/>
+        </w:pBdr>
+      </w:pPr>
+      <w:r>
+        <w:t>Criando Produto: a associação está sendo feita de para muitos, no diagrama está escrito “produtos”, portanto a nível de projeto devemos manter o nome da lista como “produtos”;</w:t>
+      </w:r>
+    </w:p>
+    <w:p>
+      <w:pPr>
+        <w:pBdr>
+          <w:bottom w:val="single" w:sz="6" w:space="1" w:color="auto"/>
+        </w:pBdr>
+      </w:pPr>
+      <w:r>
+        <w:t xml:space="preserve">Neste relacionamento entre produto e categoria, como é relação N-N, banco de dados relacional, é criado uma terceira tabela com os </w:t>
+      </w:r>
+      <w:proofErr w:type="spellStart"/>
+      <w:r>
+        <w:t>id’s</w:t>
+      </w:r>
+      <w:proofErr w:type="spellEnd"/>
+      <w:r>
+        <w:t xml:space="preserve"> dos dois.</w:t>
+      </w:r>
+      <w:r>
+        <w:t xml:space="preserve"> Criada tabelas!</w:t>
+      </w:r>
+    </w:p>
+    <w:p>
+      <w:pPr>
+        <w:pBdr>
+          <w:bottom w:val="single" w:sz="6" w:space="1" w:color="auto"/>
+        </w:pBdr>
+      </w:pPr>
+      <w:r>
+        <w:rPr>
+          <w:noProof/>
+          <w:lang w:eastAsia="pt-BR"/>
+        </w:rPr>
+        <w:drawing>
+          <wp:inline distT="0" distB="0" distL="0" distR="0" wp14:anchorId="7B9E10EE" wp14:editId="1B257B3B">
+            <wp:extent cx="2943225" cy="1827561"/>
+            <wp:effectExtent l="0" t="0" r="0" b="1270"/>
+            <wp:docPr id="2" name="Imagem 2"/>
+            <wp:cNvGraphicFramePr>
+              <a:graphicFrameLocks xmlns:a="http://schemas.openxmlformats.org/drawingml/2006/main" noChangeAspect="1"/>
+            </wp:cNvGraphicFramePr>
+            <a:graphic xmlns:a="http://schemas.openxmlformats.org/drawingml/2006/main">
+              <a:graphicData uri="http://schemas.openxmlformats.org/drawingml/2006/picture">
+                <pic:pic xmlns:pic="http://schemas.openxmlformats.org/drawingml/2006/picture">
+                  <pic:nvPicPr>
+                    <pic:cNvPr id="1" name=""/>
+                    <pic:cNvPicPr/>
+                  </pic:nvPicPr>
+                  <pic:blipFill>
+                    <a:blip r:embed="rId6"/>
+                    <a:stretch>
+                      <a:fillRect/>
+                    </a:stretch>
+                  </pic:blipFill>
+                  <pic:spPr>
+                    <a:xfrm>
+                      <a:off x="0" y="0"/>
                       <a:ext cx="2982273" cy="1851807"/>
                     </a:xfrm>
                     <a:prstGeom prst="rect">
@@ -4421,8 +4421,6 @@
         </w:rPr>
         <w:t xml:space="preserve"> com parâmetros na requisição</w:t>
       </w:r>
-      <w:bookmarkStart w:id="0" w:name="_GoBack"/>
-      <w:bookmarkEnd w:id="0"/>
       <w:r>
         <w:rPr>
           <w:sz w:val="20"/>
@@ -4491,27 +4489,28 @@
           <w:sz w:val="20"/>
           <w:szCs w:val="20"/>
         </w:rPr>
-        <w:t xml:space="preserve">/0/20 (página 0 com 20 linhas), ou seja, não será </w:t>
-      </w:r>
-      <w:proofErr w:type="gramStart"/>
-      <w:r>
-        <w:rPr>
-          <w:sz w:val="20"/>
-          <w:szCs w:val="20"/>
-        </w:rPr>
-        <w:t>variáveis</w:t>
-      </w:r>
-      <w:proofErr w:type="gramEnd"/>
-      <w:r>
-        <w:rPr>
-          <w:sz w:val="20"/>
-          <w:szCs w:val="20"/>
-        </w:rPr>
-        <w:t xml:space="preserve"> do próprio path, e sim como parâmetros...</w:t>
-      </w:r>
-    </w:p>
-    <w:p>
-      <w:pPr>
+        <w:t>/0/20 (página 0 com 20 linhas), ou seja, não ser</w:t>
+      </w:r>
+      <w:r>
+        <w:rPr>
+          <w:sz w:val="20"/>
+          <w:szCs w:val="20"/>
+        </w:rPr>
+        <w:t>ão</w:t>
+      </w:r>
+      <w:r>
+        <w:rPr>
+          <w:sz w:val="20"/>
+          <w:szCs w:val="20"/>
+        </w:rPr>
+        <w:t xml:space="preserve"> variáveis do próprio path, e sim como parâmetros...</w:t>
+      </w:r>
+    </w:p>
+    <w:p>
+      <w:pPr>
+        <w:pBdr>
+          <w:bottom w:val="single" w:sz="6" w:space="1" w:color="auto"/>
+        </w:pBdr>
         <w:rPr>
           <w:rFonts w:ascii="Helvetica" w:hAnsi="Helvetica" w:cs="Helvetica"/>
           <w:color w:val="505050"/>
@@ -4541,10 +4540,344 @@
     <w:p>
       <w:pPr>
         <w:rPr>
-          <w:sz w:val="20"/>
-          <w:szCs w:val="20"/>
-        </w:rPr>
-      </w:pPr>
+          <w:b/>
+          <w:i/>
+          <w:sz w:val="20"/>
+          <w:szCs w:val="20"/>
+        </w:rPr>
+      </w:pPr>
+      <w:proofErr w:type="spellStart"/>
+      <w:r>
+        <w:rPr>
+          <w:b/>
+          <w:i/>
+          <w:sz w:val="20"/>
+          <w:szCs w:val="20"/>
+        </w:rPr>
+        <w:t>Bean</w:t>
+      </w:r>
+      <w:proofErr w:type="spellEnd"/>
+      <w:r>
+        <w:rPr>
+          <w:b/>
+          <w:i/>
+          <w:sz w:val="20"/>
+          <w:szCs w:val="20"/>
+        </w:rPr>
+        <w:t xml:space="preserve"> </w:t>
+      </w:r>
+      <w:proofErr w:type="spellStart"/>
+      <w:r>
+        <w:rPr>
+          <w:b/>
+          <w:i/>
+          <w:sz w:val="20"/>
+          <w:szCs w:val="20"/>
+        </w:rPr>
+        <w:t>validation</w:t>
+      </w:r>
+      <w:proofErr w:type="spellEnd"/>
+    </w:p>
+    <w:p>
+      <w:pPr>
+        <w:rPr>
+          <w:sz w:val="20"/>
+          <w:szCs w:val="20"/>
+        </w:rPr>
+      </w:pPr>
+      <w:r>
+        <w:rPr>
+          <w:sz w:val="20"/>
+          <w:szCs w:val="20"/>
+        </w:rPr>
+        <w:t>Validação de dados</w:t>
+      </w:r>
+    </w:p>
+    <w:p>
+      <w:pPr>
+        <w:rPr>
+          <w:sz w:val="20"/>
+          <w:szCs w:val="20"/>
+        </w:rPr>
+      </w:pPr>
+      <w:r>
+        <w:rPr>
+          <w:sz w:val="20"/>
+          <w:szCs w:val="20"/>
+        </w:rPr>
+        <w:tab/>
+        <w:t xml:space="preserve">Sem acesso a dados: quando não precisa acessar banco do </w:t>
+      </w:r>
+      <w:proofErr w:type="spellStart"/>
+      <w:r>
+        <w:rPr>
+          <w:sz w:val="20"/>
+          <w:szCs w:val="20"/>
+        </w:rPr>
+        <w:t>back-end</w:t>
+      </w:r>
+      <w:proofErr w:type="spellEnd"/>
+    </w:p>
+    <w:p>
+      <w:pPr>
+        <w:rPr>
+          <w:sz w:val="20"/>
+          <w:szCs w:val="20"/>
+        </w:rPr>
+      </w:pPr>
+      <w:r>
+        <w:rPr>
+          <w:sz w:val="20"/>
+          <w:szCs w:val="20"/>
+        </w:rPr>
+        <w:tab/>
+        <w:t xml:space="preserve">Com acesso: </w:t>
+      </w:r>
+      <w:proofErr w:type="spellStart"/>
+      <w:r>
+        <w:rPr>
+          <w:sz w:val="20"/>
+          <w:szCs w:val="20"/>
+        </w:rPr>
+        <w:t>ex</w:t>
+      </w:r>
+      <w:proofErr w:type="spellEnd"/>
+      <w:r>
+        <w:rPr>
+          <w:sz w:val="20"/>
+          <w:szCs w:val="20"/>
+        </w:rPr>
+        <w:t xml:space="preserve">: </w:t>
+      </w:r>
+      <w:proofErr w:type="spellStart"/>
+      <w:r>
+        <w:rPr>
+          <w:sz w:val="20"/>
+          <w:szCs w:val="20"/>
+        </w:rPr>
+        <w:t>email</w:t>
+      </w:r>
+      <w:proofErr w:type="spellEnd"/>
+      <w:r>
+        <w:rPr>
+          <w:sz w:val="20"/>
+          <w:szCs w:val="20"/>
+        </w:rPr>
+        <w:t xml:space="preserve"> não pode ser repetido ou qualquer regra que é verificado banco de dados.</w:t>
+      </w:r>
+    </w:p>
+    <w:p>
+      <w:pPr>
+        <w:rPr>
+          <w:sz w:val="20"/>
+          <w:szCs w:val="20"/>
+        </w:rPr>
+      </w:pPr>
+      <w:r>
+        <w:rPr>
+          <w:sz w:val="20"/>
+          <w:szCs w:val="20"/>
+        </w:rPr>
+        <w:t xml:space="preserve">Para fazer a validação, faremos pelo Framework, portanto, ele faz no Controlador REST (post ou </w:t>
+      </w:r>
+      <w:proofErr w:type="spellStart"/>
+      <w:r>
+        <w:rPr>
+          <w:sz w:val="20"/>
+          <w:szCs w:val="20"/>
+        </w:rPr>
+        <w:t>put</w:t>
+      </w:r>
+      <w:proofErr w:type="spellEnd"/>
+      <w:proofErr w:type="gramStart"/>
+      <w:r>
+        <w:rPr>
+          <w:sz w:val="20"/>
+          <w:szCs w:val="20"/>
+        </w:rPr>
+        <w:t>)....</w:t>
+      </w:r>
+      <w:proofErr w:type="gramEnd"/>
+      <w:r>
+        <w:rPr>
+          <w:sz w:val="20"/>
+          <w:szCs w:val="20"/>
+        </w:rPr>
+        <w:t>antes de passar pela camada de serviço já é validado no REST.</w:t>
+      </w:r>
+    </w:p>
+    <w:p>
+      <w:pPr>
+        <w:rPr>
+          <w:sz w:val="20"/>
+          <w:szCs w:val="20"/>
+        </w:rPr>
+      </w:pPr>
+      <w:r>
+        <w:rPr>
+          <w:noProof/>
+          <w:lang w:eastAsia="pt-BR"/>
+        </w:rPr>
+        <w:drawing>
+          <wp:inline distT="0" distB="0" distL="0" distR="0" wp14:anchorId="6982E5B8" wp14:editId="5DB3C2EC">
+            <wp:extent cx="3508021" cy="2066697"/>
+            <wp:effectExtent l="0" t="0" r="0" b="0"/>
+            <wp:docPr id="6" name="Imagem 6"/>
+            <wp:cNvGraphicFramePr>
+              <a:graphicFrameLocks xmlns:a="http://schemas.openxmlformats.org/drawingml/2006/main" noChangeAspect="1"/>
+            </wp:cNvGraphicFramePr>
+            <a:graphic xmlns:a="http://schemas.openxmlformats.org/drawingml/2006/main">
+              <a:graphicData uri="http://schemas.openxmlformats.org/drawingml/2006/picture">
+                <pic:pic xmlns:pic="http://schemas.openxmlformats.org/drawingml/2006/picture">
+                  <pic:nvPicPr>
+                    <pic:cNvPr id="1" name=""/>
+                    <pic:cNvPicPr/>
+                  </pic:nvPicPr>
+                  <pic:blipFill>
+                    <a:blip r:embed="rId5"/>
+                    <a:stretch>
+                      <a:fillRect/>
+                    </a:stretch>
+                  </pic:blipFill>
+                  <pic:spPr>
+                    <a:xfrm>
+                      <a:off x="0" y="0"/>
+                      <a:ext cx="3523803" cy="2075995"/>
+                    </a:xfrm>
+                    <a:prstGeom prst="rect">
+                      <a:avLst/>
+                    </a:prstGeom>
+                  </pic:spPr>
+                </pic:pic>
+              </a:graphicData>
+            </a:graphic>
+          </wp:inline>
+        </w:drawing>
+      </w:r>
+    </w:p>
+    <w:p>
+      <w:pPr>
+        <w:rPr>
+          <w:sz w:val="20"/>
+          <w:szCs w:val="20"/>
+        </w:rPr>
+      </w:pPr>
+      <w:r>
+        <w:rPr>
+          <w:sz w:val="20"/>
+          <w:szCs w:val="20"/>
+        </w:rPr>
+        <w:lastRenderedPageBreak/>
+        <w:drawing>
+          <wp:inline distT="0" distB="0" distL="0" distR="0" wp14:anchorId="3D882042" wp14:editId="3BDC0611">
+            <wp:extent cx="5400040" cy="2087245"/>
+            <wp:effectExtent l="0" t="0" r="0" b="8255"/>
+            <wp:docPr id="7" name="Imagem 7"/>
+            <wp:cNvGraphicFramePr>
+              <a:graphicFrameLocks xmlns:a="http://schemas.openxmlformats.org/drawingml/2006/main" noChangeAspect="1"/>
+            </wp:cNvGraphicFramePr>
+            <a:graphic xmlns:a="http://schemas.openxmlformats.org/drawingml/2006/main">
+              <a:graphicData uri="http://schemas.openxmlformats.org/drawingml/2006/picture">
+                <pic:pic xmlns:pic="http://schemas.openxmlformats.org/drawingml/2006/picture">
+                  <pic:nvPicPr>
+                    <pic:cNvPr id="1" name=""/>
+                    <pic:cNvPicPr/>
+                  </pic:nvPicPr>
+                  <pic:blipFill>
+                    <a:blip r:embed="rId7"/>
+                    <a:stretch>
+                      <a:fillRect/>
+                    </a:stretch>
+                  </pic:blipFill>
+                  <pic:spPr>
+                    <a:xfrm>
+                      <a:off x="0" y="0"/>
+                      <a:ext cx="5400040" cy="2087245"/>
+                    </a:xfrm>
+                    <a:prstGeom prst="rect">
+                      <a:avLst/>
+                    </a:prstGeom>
+                  </pic:spPr>
+                </pic:pic>
+              </a:graphicData>
+            </a:graphic>
+          </wp:inline>
+        </w:drawing>
+      </w:r>
+    </w:p>
+    <w:p>
+      <w:pPr>
+        <w:rPr>
+          <w:sz w:val="20"/>
+          <w:szCs w:val="20"/>
+        </w:rPr>
+      </w:pPr>
+      <w:r>
+        <w:rPr>
+          <w:sz w:val="20"/>
+          <w:szCs w:val="20"/>
+        </w:rPr>
+        <w:t>Vamos colocar anotações no DTO pelo Java EE... Lá no site da Oracle tem as validações</w:t>
+      </w:r>
+    </w:p>
+    <w:p>
+      <w:pPr>
+        <w:rPr>
+          <w:sz w:val="20"/>
+          <w:szCs w:val="20"/>
+        </w:rPr>
+      </w:pPr>
+      <w:r>
+        <w:rPr>
+          <w:sz w:val="20"/>
+          <w:szCs w:val="20"/>
+        </w:rPr>
+        <w:drawing>
+          <wp:inline distT="0" distB="0" distL="0" distR="0" wp14:anchorId="30A395DF" wp14:editId="4E03CC26">
+            <wp:extent cx="4787789" cy="3198428"/>
+            <wp:effectExtent l="0" t="0" r="0" b="2540"/>
+            <wp:docPr id="8" name="Imagem 8"/>
+            <wp:cNvGraphicFramePr>
+              <a:graphicFrameLocks xmlns:a="http://schemas.openxmlformats.org/drawingml/2006/main" noChangeAspect="1"/>
+            </wp:cNvGraphicFramePr>
+            <a:graphic xmlns:a="http://schemas.openxmlformats.org/drawingml/2006/main">
+              <a:graphicData uri="http://schemas.openxmlformats.org/drawingml/2006/picture">
+                <pic:pic xmlns:pic="http://schemas.openxmlformats.org/drawingml/2006/picture">
+                  <pic:nvPicPr>
+                    <pic:cNvPr id="1" name=""/>
+                    <pic:cNvPicPr/>
+                  </pic:nvPicPr>
+                  <pic:blipFill>
+                    <a:blip r:embed="rId8"/>
+                    <a:stretch>
+                      <a:fillRect/>
+                    </a:stretch>
+                  </pic:blipFill>
+                  <pic:spPr>
+                    <a:xfrm>
+                      <a:off x="0" y="0"/>
+                      <a:ext cx="4788634" cy="3198993"/>
+                    </a:xfrm>
+                    <a:prstGeom prst="rect">
+                      <a:avLst/>
+                    </a:prstGeom>
+                  </pic:spPr>
+                </pic:pic>
+              </a:graphicData>
+            </a:graphic>
+          </wp:inline>
+        </w:drawing>
+      </w:r>
+    </w:p>
+    <w:p>
+      <w:pPr>
+        <w:rPr>
+          <w:sz w:val="20"/>
+          <w:szCs w:val="20"/>
+        </w:rPr>
+      </w:pPr>
+      <w:bookmarkStart w:id="0" w:name="_GoBack"/>
+      <w:bookmarkEnd w:id="0"/>
     </w:p>
     <w:sectPr>
       <w:pgSz w:w="11906" w:h="16838"/>
@@ -5284,4 +5617,16 @@
     </a:ext>
   </a:extLst>
 </a:theme>
+</file>
+
+<file path=customXml/item1.xml><?xml version="1.0" encoding="utf-8"?>
+<b:Sources xmlns:b="http://schemas.openxmlformats.org/officeDocument/2006/bibliography" xmlns="http://schemas.openxmlformats.org/officeDocument/2006/bibliography" SelectedStyle="\APASixthEditionOfficeOnline.xsl" StyleName="APA" Version="6"/>
+</file>
+
+<file path=customXml/itemProps1.xml><?xml version="1.0" encoding="utf-8"?>
+<ds:datastoreItem xmlns:ds="http://schemas.openxmlformats.org/officeDocument/2006/customXml" ds:itemID="{88396ED7-1581-4651-AE31-9AB58F8E8474}">
+  <ds:schemaRefs>
+    <ds:schemaRef ds:uri="http://schemas.openxmlformats.org/officeDocument/2006/bibliography"/>
+  </ds:schemaRefs>
+</ds:datastoreItem>
 </file>
</xml_diff>

<commit_message>
DOC from Bean Validation
</commit_message>
<xml_diff>
--- a/Conceitos Springboot.docx
+++ b/Conceitos Springboot.docx
@@ -4764,8 +4764,10 @@
       </w:pPr>
       <w:r>
         <w:rPr>
-          <w:sz w:val="20"/>
-          <w:szCs w:val="20"/>
+          <w:noProof/>
+          <w:sz w:val="20"/>
+          <w:szCs w:val="20"/>
+          <w:lang w:eastAsia="pt-BR"/>
         </w:rPr>
         <w:lastRenderedPageBreak/>
         <w:drawing>
@@ -4829,8 +4831,10 @@
       </w:pPr>
       <w:r>
         <w:rPr>
-          <w:sz w:val="20"/>
-          <w:szCs w:val="20"/>
+          <w:noProof/>
+          <w:sz w:val="20"/>
+          <w:szCs w:val="20"/>
+          <w:lang w:eastAsia="pt-BR"/>
         </w:rPr>
         <w:drawing>
           <wp:inline distT="0" distB="0" distL="0" distR="0" wp14:anchorId="30A395DF" wp14:editId="4E03CC26">
@@ -4876,6 +4880,52 @@
           <w:szCs w:val="20"/>
         </w:rPr>
       </w:pPr>
+      <w:r>
+        <w:rPr>
+          <w:sz w:val="20"/>
+          <w:szCs w:val="20"/>
+        </w:rPr>
+        <w:t xml:space="preserve">No código: mudado objetos de Categoria para </w:t>
+      </w:r>
+      <w:proofErr w:type="spellStart"/>
+      <w:r>
+        <w:rPr>
+          <w:sz w:val="20"/>
+          <w:szCs w:val="20"/>
+        </w:rPr>
+        <w:t>CategoriaDTO</w:t>
+      </w:r>
+      <w:proofErr w:type="spellEnd"/>
+      <w:r>
+        <w:rPr>
+          <w:sz w:val="20"/>
+          <w:szCs w:val="20"/>
+        </w:rPr>
+        <w:t xml:space="preserve"> e feitas validações</w:t>
+      </w:r>
+      <w:r>
+        <w:rPr>
+          <w:sz w:val="20"/>
+          <w:szCs w:val="20"/>
+        </w:rPr>
+        <w:t xml:space="preserve"> (testado no </w:t>
+      </w:r>
+      <w:proofErr w:type="spellStart"/>
+      <w:r>
+        <w:rPr>
+          <w:sz w:val="20"/>
+          <w:szCs w:val="20"/>
+        </w:rPr>
+        <w:t>Postman</w:t>
+      </w:r>
+      <w:proofErr w:type="spellEnd"/>
+      <w:r>
+        <w:rPr>
+          <w:sz w:val="20"/>
+          <w:szCs w:val="20"/>
+        </w:rPr>
+        <w:t xml:space="preserve"> – PUT POST)</w:t>
+      </w:r>
       <w:bookmarkStart w:id="0" w:name="_GoBack"/>
       <w:bookmarkEnd w:id="0"/>
     </w:p>
@@ -5624,7 +5674,7 @@
 </file>
 
 <file path=customXml/itemProps1.xml><?xml version="1.0" encoding="utf-8"?>
-<ds:datastoreItem xmlns:ds="http://schemas.openxmlformats.org/officeDocument/2006/customXml" ds:itemID="{88396ED7-1581-4651-AE31-9AB58F8E8474}">
+<ds:datastoreItem xmlns:ds="http://schemas.openxmlformats.org/officeDocument/2006/customXml" ds:itemID="{40057DE9-AEA4-47FA-BC7B-64972811935F}">
   <ds:schemaRefs>
     <ds:schemaRef ds:uri="http://schemas.openxmlformats.org/officeDocument/2006/bibliography"/>
   </ds:schemaRefs>

</xml_diff>

<commit_message>
Validation return in a custom way
</commit_message>
<xml_diff>
--- a/Conceitos Springboot.docx
+++ b/Conceitos Springboot.docx
@@ -4926,6 +4926,65 @@
         </w:rPr>
         <w:t xml:space="preserve"> – PUT POST)</w:t>
       </w:r>
+    </w:p>
+    <w:p>
+      <w:pPr>
+        <w:pBdr>
+          <w:top w:val="single" w:sz="6" w:space="1" w:color="auto"/>
+          <w:bottom w:val="single" w:sz="6" w:space="1" w:color="auto"/>
+        </w:pBdr>
+        <w:rPr>
+          <w:sz w:val="20"/>
+          <w:szCs w:val="20"/>
+        </w:rPr>
+      </w:pPr>
+      <w:r>
+        <w:rPr>
+          <w:sz w:val="20"/>
+          <w:szCs w:val="20"/>
+        </w:rPr>
+        <w:t xml:space="preserve">Neste </w:t>
+      </w:r>
+      <w:proofErr w:type="spellStart"/>
+      <w:r>
+        <w:rPr>
+          <w:sz w:val="20"/>
+          <w:szCs w:val="20"/>
+        </w:rPr>
+        <w:t>commit</w:t>
+      </w:r>
+      <w:proofErr w:type="spellEnd"/>
+      <w:r>
+        <w:rPr>
+          <w:sz w:val="20"/>
+          <w:szCs w:val="20"/>
+        </w:rPr>
+        <w:t xml:space="preserve"> acertamos o erro conforme queríamos, em </w:t>
+      </w:r>
+      <w:proofErr w:type="spellStart"/>
+      <w:r>
+        <w:rPr>
+          <w:sz w:val="20"/>
+          <w:szCs w:val="20"/>
+        </w:rPr>
+        <w:t>Exceptions</w:t>
+      </w:r>
+      <w:proofErr w:type="spellEnd"/>
+      <w:r>
+        <w:rPr>
+          <w:sz w:val="20"/>
+          <w:szCs w:val="20"/>
+        </w:rPr>
+        <w:t xml:space="preserve"> criamos 3 classes para validarmos e mostrar o erro tratado</w:t>
+      </w:r>
+    </w:p>
+    <w:p>
+      <w:pPr>
+        <w:rPr>
+          <w:sz w:val="20"/>
+          <w:szCs w:val="20"/>
+        </w:rPr>
+      </w:pPr>
       <w:bookmarkStart w:id="0" w:name="_GoBack"/>
       <w:bookmarkEnd w:id="0"/>
     </w:p>
@@ -5674,7 +5733,7 @@
 </file>
 
 <file path=customXml/itemProps1.xml><?xml version="1.0" encoding="utf-8"?>
-<ds:datastoreItem xmlns:ds="http://schemas.openxmlformats.org/officeDocument/2006/customXml" ds:itemID="{40057DE9-AEA4-47FA-BC7B-64972811935F}">
+<ds:datastoreItem xmlns:ds="http://schemas.openxmlformats.org/officeDocument/2006/customXml" ds:itemID="{B8BD3CE8-7435-4818-9A86-58654E3FB3F5}">
   <ds:schemaRefs>
     <ds:schemaRef ds:uri="http://schemas.openxmlformats.org/officeDocument/2006/bibliography"/>
   </ds:schemaRefs>

</xml_diff>

<commit_message>
Put, Get, Delete for Cliente
</commit_message>
<xml_diff>
--- a/Conceitos Springboot.docx
+++ b/Conceitos Springboot.docx
@@ -4976,6 +4976,71 @@
           <w:szCs w:val="20"/>
         </w:rPr>
         <w:t xml:space="preserve"> criamos 3 classes para validarmos e mostrar o erro tratado</w:t>
+      </w:r>
+    </w:p>
+    <w:p>
+      <w:pPr>
+        <w:rPr>
+          <w:sz w:val="20"/>
+          <w:szCs w:val="20"/>
+        </w:rPr>
+      </w:pPr>
+      <w:r>
+        <w:rPr>
+          <w:sz w:val="20"/>
+          <w:szCs w:val="20"/>
+        </w:rPr>
+        <w:t>PUT, DELETE, GET para cliente:</w:t>
+      </w:r>
+    </w:p>
+    <w:p>
+      <w:pPr>
+        <w:pBdr>
+          <w:bottom w:val="single" w:sz="6" w:space="1" w:color="auto"/>
+        </w:pBdr>
+        <w:rPr>
+          <w:sz w:val="20"/>
+          <w:szCs w:val="20"/>
+        </w:rPr>
+      </w:pPr>
+      <w:r>
+        <w:rPr>
+          <w:sz w:val="20"/>
+          <w:szCs w:val="20"/>
+        </w:rPr>
+        <w:t xml:space="preserve">Estamos copiando o Categoria Service e criando Cliente Service, </w:t>
+      </w:r>
+      <w:proofErr w:type="spellStart"/>
+      <w:r>
+        <w:rPr>
+          <w:sz w:val="20"/>
+          <w:szCs w:val="20"/>
+        </w:rPr>
+        <w:t>CatergoriaResource</w:t>
+      </w:r>
+      <w:proofErr w:type="spellEnd"/>
+      <w:r>
+        <w:rPr>
+          <w:sz w:val="20"/>
+          <w:szCs w:val="20"/>
+        </w:rPr>
+        <w:t xml:space="preserve"> e criando </w:t>
+      </w:r>
+      <w:proofErr w:type="spellStart"/>
+      <w:r>
+        <w:rPr>
+          <w:sz w:val="20"/>
+          <w:szCs w:val="20"/>
+        </w:rPr>
+        <w:t>ClienteResource</w:t>
+      </w:r>
+      <w:proofErr w:type="spellEnd"/>
+      <w:r>
+        <w:rPr>
+          <w:sz w:val="20"/>
+          <w:szCs w:val="20"/>
+        </w:rPr>
+        <w:t>...tudo aproveitamento de código e com as boas práticas de CTRL F (troca de Categoria para Cliente)</w:t>
       </w:r>
     </w:p>
     <w:p>
@@ -5733,7 +5798,7 @@
 </file>
 
 <file path=customXml/itemProps1.xml><?xml version="1.0" encoding="utf-8"?>
-<ds:datastoreItem xmlns:ds="http://schemas.openxmlformats.org/officeDocument/2006/customXml" ds:itemID="{B8BD3CE8-7435-4818-9A86-58654E3FB3F5}">
+<ds:datastoreItem xmlns:ds="http://schemas.openxmlformats.org/officeDocument/2006/customXml" ds:itemID="{2E20107A-2BFA-411D-89DF-E68B0B01566A}">
   <ds:schemaRefs>
     <ds:schemaRef ds:uri="http://schemas.openxmlformats.org/officeDocument/2006/bibliography"/>
   </ds:schemaRefs>

</xml_diff>